<commit_message>
Commit#3: added questions 15, 16, 17
</commit_message>
<xml_diff>
--- a/fundamentals discussion Kato work .docx
+++ b/fundamentals discussion Kato work .docx
@@ -1,6 +1,6 @@
 
 <file path=word/document.xml><?xml version="1.0" encoding="utf-8"?>
-<w:document xmlns:wpc="http://schemas.microsoft.com/office/word/2010/wordprocessingCanvas" xmlns:cx="http://schemas.microsoft.com/office/drawing/2014/chartex" xmlns:cx1="http://schemas.microsoft.com/office/drawing/2015/9/8/chartex" xmlns:cx2="http://schemas.microsoft.com/office/drawing/2015/10/21/chartex" xmlns:cx3="http://schemas.microsoft.com/office/drawing/2016/5/9/chartex" xmlns:cx4="http://schemas.microsoft.com/office/drawing/2016/5/10/chartex" xmlns:cx5="http://schemas.microsoft.com/office/drawing/2016/5/11/chartex" xmlns:cx6="http://schemas.microsoft.com/office/drawing/2016/5/12/chartex" xmlns:cx7="http://schemas.microsoft.com/office/drawing/2016/5/13/chartex" xmlns:cx8="http://schemas.microsoft.com/office/drawing/2016/5/14/chartex" xmlns:mc="http://schemas.openxmlformats.org/markup-compatibility/2006" xmlns:aink="http://schemas.microsoft.com/office/drawing/2016/ink" xmlns:am3d="http://schemas.microsoft.com/office/drawing/2017/model3d" xmlns:o="urn:schemas-microsoft-com:office:office" xmlns:oel="http://schemas.microsoft.com/office/2019/extlst" xmlns:r="http://schemas.openxmlformats.org/officeDocument/2006/relationships" xmlns:m="http://schemas.openxmlformats.org/officeDocument/2006/math" xmlns:v="urn:schemas-microsoft-com:vml" xmlns:wp14="http://schemas.microsoft.com/office/word/2010/wordprocessingDrawing" xmlns:wp="http://schemas.openxmlformats.org/drawingml/2006/wordprocessingDrawing" xmlns:w10="urn:schemas-microsoft-com:office:word" xmlns:w="http://schemas.openxmlformats.org/wordprocessingml/2006/main" xmlns:w14="http://schemas.microsoft.com/office/word/2010/wordml" xmlns:w15="http://schemas.microsoft.com/office/word/2012/wordml" xmlns:w16cex="http://schemas.microsoft.com/office/word/2018/wordml/cex" xmlns:w16cid="http://schemas.microsoft.com/office/word/2016/wordml/cid" xmlns:w16="http://schemas.microsoft.com/office/word/2018/wordml" xmlns:w16du="http://schemas.microsoft.com/office/word/2023/wordml/word16du" xmlns:w16sdtdh="http://schemas.microsoft.com/office/word/2020/wordml/sdtdatahash" xmlns:w16se="http://schemas.microsoft.com/office/word/2015/wordml/symex" xmlns:wpg="http://schemas.microsoft.com/office/word/2010/wordprocessingGroup" xmlns:wpi="http://schemas.microsoft.com/office/word/2010/wordprocessingInk" xmlns:wne="http://schemas.microsoft.com/office/word/2006/wordml" xmlns:wps="http://schemas.microsoft.com/office/word/2010/wordprocessingShape" mc:Ignorable="w14 w15 w16se w16cid w16 w16cex w16sdtdh w16du wp14">
+<w:document xmlns:wpc="http://schemas.microsoft.com/office/word/2010/wordprocessingCanvas" xmlns:cx="http://schemas.microsoft.com/office/drawing/2014/chartex" xmlns:mc="http://schemas.openxmlformats.org/markup-compatibility/2006" xmlns:o="urn:schemas-microsoft-com:office:office" xmlns:r="http://schemas.openxmlformats.org/officeDocument/2006/relationships" xmlns:m="http://schemas.openxmlformats.org/officeDocument/2006/math" xmlns:v="urn:schemas-microsoft-com:vml" xmlns:wp14="http://schemas.microsoft.com/office/word/2010/wordprocessingDrawing" xmlns:wp="http://schemas.openxmlformats.org/drawingml/2006/wordprocessingDrawing" xmlns:w10="urn:schemas-microsoft-com:office:word" xmlns:w="http://schemas.openxmlformats.org/wordprocessingml/2006/main" xmlns:w14="http://schemas.microsoft.com/office/word/2010/wordml" xmlns:w15="http://schemas.microsoft.com/office/word/2012/wordml" xmlns:w16se="http://schemas.microsoft.com/office/word/2015/wordml/symex" xmlns:wpg="http://schemas.microsoft.com/office/word/2010/wordprocessingGroup" xmlns:wpi="http://schemas.microsoft.com/office/word/2010/wordprocessingInk" xmlns:wne="http://schemas.microsoft.com/office/word/2006/wordml" xmlns:wps="http://schemas.microsoft.com/office/word/2010/wordprocessingShape" mc:Ignorable="w14 w15 w16se wp14">
   <w:body>
     <w:p>
       <w:pPr>
@@ -840,12 +840,21 @@
       <w:r>
         <w:t xml:space="preserve">Using </w:t>
       </w:r>
+      <w:proofErr w:type="spellStart"/>
       <w:r>
         <w:rPr>
           <w:rFonts w:ascii="Roboto Mono" w:eastAsia="Roboto Mono" w:hAnsi="Roboto Mono" w:cs="Roboto Mono"/>
           <w:color w:val="188038"/>
         </w:rPr>
-        <w:t>git push --force</w:t>
+        <w:t>git</w:t>
+      </w:r>
+      <w:proofErr w:type="spellEnd"/>
+      <w:r>
+        <w:rPr>
+          <w:rFonts w:ascii="Roboto Mono" w:eastAsia="Roboto Mono" w:hAnsi="Roboto Mono" w:cs="Roboto Mono"/>
+          <w:color w:val="188038"/>
+        </w:rPr>
+        <w:t xml:space="preserve"> push --force</w:t>
       </w:r>
       <w:r>
         <w:t xml:space="preserve"> incorrectly can overwrite others' work and cause data loss.</w:t>
@@ -1237,11 +1246,19 @@
       <w:r>
         <w:t xml:space="preserve"> Use established workflows like </w:t>
       </w:r>
-      <w:r>
-        <w:rPr>
-          <w:b/>
-        </w:rPr>
-        <w:t>Git Flow</w:t>
+      <w:proofErr w:type="spellStart"/>
+      <w:r>
+        <w:rPr>
+          <w:b/>
+        </w:rPr>
+        <w:t>Git</w:t>
+      </w:r>
+      <w:proofErr w:type="spellEnd"/>
+      <w:r>
+        <w:rPr>
+          <w:b/>
+        </w:rPr>
+        <w:t xml:space="preserve"> Flow</w:t>
       </w:r>
       <w:r>
         <w:t xml:space="preserve">, </w:t>
@@ -1292,12 +1309,21 @@
       <w:r>
         <w:t xml:space="preserve">, </w:t>
       </w:r>
+      <w:proofErr w:type="spellStart"/>
       <w:r>
         <w:rPr>
           <w:rFonts w:ascii="Roboto Mono" w:eastAsia="Roboto Mono" w:hAnsi="Roboto Mono" w:cs="Roboto Mono"/>
           <w:color w:val="188038"/>
         </w:rPr>
-        <w:t>bugfix/issue-123</w:t>
+        <w:t>bugfix</w:t>
+      </w:r>
+      <w:proofErr w:type="spellEnd"/>
+      <w:r>
+        <w:rPr>
+          <w:rFonts w:ascii="Roboto Mono" w:eastAsia="Roboto Mono" w:hAnsi="Roboto Mono" w:cs="Roboto Mono"/>
+          <w:color w:val="188038"/>
+        </w:rPr>
+        <w:t>/issue-123</w:t>
       </w:r>
       <w:r>
         <w:t xml:space="preserve">, or </w:t>
@@ -1360,8 +1386,18 @@
           <w:b/>
           <w:color w:val="188038"/>
         </w:rPr>
-        <w:t>.gitignore</w:t>
-      </w:r>
+        <w:t>.</w:t>
+      </w:r>
+      <w:proofErr w:type="spellStart"/>
+      <w:r>
+        <w:rPr>
+          <w:rFonts w:ascii="Roboto Mono" w:eastAsia="Roboto Mono" w:hAnsi="Roboto Mono" w:cs="Roboto Mono"/>
+          <w:b/>
+          <w:color w:val="188038"/>
+        </w:rPr>
+        <w:t>gitignore</w:t>
+      </w:r>
+      <w:proofErr w:type="spellEnd"/>
       <w:proofErr w:type="gramEnd"/>
       <w:r>
         <w:rPr>
@@ -1372,6 +1408,7 @@
       <w:r>
         <w:t xml:space="preserve"> Exclude unnecessary files such as </w:t>
       </w:r>
+      <w:proofErr w:type="spellStart"/>
       <w:r>
         <w:rPr>
           <w:rFonts w:ascii="Roboto Mono" w:eastAsia="Roboto Mono" w:hAnsi="Roboto Mono" w:cs="Roboto Mono"/>
@@ -1379,6 +1416,7 @@
         </w:rPr>
         <w:t>node_modules</w:t>
       </w:r>
+      <w:proofErr w:type="spellEnd"/>
       <w:r>
         <w:t xml:space="preserve">, </w:t>
       </w:r>
@@ -1387,8 +1425,17 @@
           <w:rFonts w:ascii="Roboto Mono" w:eastAsia="Roboto Mono" w:hAnsi="Roboto Mono" w:cs="Roboto Mono"/>
           <w:color w:val="188038"/>
         </w:rPr>
-        <w:t>.DS_Store</w:t>
-      </w:r>
+        <w:t>.</w:t>
+      </w:r>
+      <w:proofErr w:type="spellStart"/>
+      <w:r>
+        <w:rPr>
+          <w:rFonts w:ascii="Roboto Mono" w:eastAsia="Roboto Mono" w:hAnsi="Roboto Mono" w:cs="Roboto Mono"/>
+          <w:color w:val="188038"/>
+        </w:rPr>
+        <w:t>DS_Store</w:t>
+      </w:r>
+      <w:proofErr w:type="spellEnd"/>
       <w:r>
         <w:t>, or temporary build artifacts.</w:t>
       </w:r>
@@ -1452,7 +1499,23 @@
         <w:t>Use Visual Tools:</w:t>
       </w:r>
       <w:r>
-        <w:t xml:space="preserve"> Tools like VSCode, GitKraken, or GitHub Desktop can help visualize and resolve conflicts.</w:t>
+        <w:t xml:space="preserve"> Tools like </w:t>
+      </w:r>
+      <w:proofErr w:type="spellStart"/>
+      <w:r>
+        <w:t>VSCode</w:t>
+      </w:r>
+      <w:proofErr w:type="spellEnd"/>
+      <w:r>
+        <w:t xml:space="preserve">, </w:t>
+      </w:r>
+      <w:proofErr w:type="spellStart"/>
+      <w:r>
+        <w:t>GitKraken</w:t>
+      </w:r>
+      <w:proofErr w:type="spellEnd"/>
+      <w:r>
+        <w:t>, or GitHub Desktop can help visualize and resolve conflicts.</w:t>
       </w:r>
     </w:p>
     <w:p>
@@ -1525,19 +1588,37 @@
           <w:rFonts w:ascii="Roboto Mono" w:eastAsia="Roboto Mono" w:hAnsi="Roboto Mono" w:cs="Roboto Mono"/>
           <w:color w:val="188038"/>
         </w:rPr>
-        <w:t>.editorconfig</w:t>
-      </w:r>
-      <w:proofErr w:type="gramEnd"/>
-      <w:r>
-        <w:t xml:space="preserve"> and </w:t>
-      </w:r>
+        <w:t>.</w:t>
+      </w:r>
+      <w:proofErr w:type="spellStart"/>
       <w:r>
         <w:rPr>
           <w:rFonts w:ascii="Roboto Mono" w:eastAsia="Roboto Mono" w:hAnsi="Roboto Mono" w:cs="Roboto Mono"/>
           <w:color w:val="188038"/>
         </w:rPr>
-        <w:t>.env.example</w:t>
-      </w:r>
+        <w:t>editorconfig</w:t>
+      </w:r>
+      <w:proofErr w:type="spellEnd"/>
+      <w:proofErr w:type="gramEnd"/>
+      <w:r>
+        <w:t xml:space="preserve"> and </w:t>
+      </w:r>
+      <w:r>
+        <w:rPr>
+          <w:rFonts w:ascii="Roboto Mono" w:eastAsia="Roboto Mono" w:hAnsi="Roboto Mono" w:cs="Roboto Mono"/>
+          <w:color w:val="188038"/>
+        </w:rPr>
+        <w:t>.</w:t>
+      </w:r>
+      <w:proofErr w:type="spellStart"/>
+      <w:r>
+        <w:rPr>
+          <w:rFonts w:ascii="Roboto Mono" w:eastAsia="Roboto Mono" w:hAnsi="Roboto Mono" w:cs="Roboto Mono"/>
+          <w:color w:val="188038"/>
+        </w:rPr>
+        <w:t>env.example</w:t>
+      </w:r>
+      <w:proofErr w:type="spellEnd"/>
       <w:r>
         <w:t xml:space="preserve"> for standardized formatting and environment variables.</w:t>
       </w:r>
@@ -1715,7 +1796,15 @@
         <w:t>Provide Training:</w:t>
       </w:r>
       <w:r>
-        <w:t xml:space="preserve"> Onboard new team members with workshops or tutorials on basic Git commands and workflows.</w:t>
+        <w:t xml:space="preserve"> Onboard new team members with workshops or tutorials on basic </w:t>
+      </w:r>
+      <w:proofErr w:type="spellStart"/>
+      <w:r>
+        <w:t>Git</w:t>
+      </w:r>
+      <w:proofErr w:type="spellEnd"/>
+      <w:r>
+        <w:t xml:space="preserve"> commands and workflows.</w:t>
       </w:r>
     </w:p>
     <w:p>
@@ -1875,7 +1964,27 @@
           <w:sz w:val="26"/>
           <w:szCs w:val="26"/>
         </w:rPr>
-        <w:t>How Git Handles Merging Conflicts</w:t>
+        <w:t xml:space="preserve">How </w:t>
+      </w:r>
+      <w:proofErr w:type="spellStart"/>
+      <w:r>
+        <w:rPr>
+          <w:b/>
+          <w:color w:val="000000"/>
+          <w:sz w:val="26"/>
+          <w:szCs w:val="26"/>
+        </w:rPr>
+        <w:t>Git</w:t>
+      </w:r>
+      <w:proofErr w:type="spellEnd"/>
+      <w:r>
+        <w:rPr>
+          <w:b/>
+          <w:color w:val="000000"/>
+          <w:sz w:val="26"/>
+          <w:szCs w:val="26"/>
+        </w:rPr>
+        <w:t xml:space="preserve"> Handles Merging Conflicts</w:t>
       </w:r>
     </w:p>
     <w:p>
@@ -1883,7 +1992,15 @@
         <w:spacing w:before="240" w:after="240"/>
       </w:pPr>
       <w:r>
-        <w:t>A merge conflict occurs in Git when it cannot automatically combine changes from two branches. This typically happens when:</w:t>
+        <w:t xml:space="preserve">A merge conflict occurs in </w:t>
+      </w:r>
+      <w:proofErr w:type="spellStart"/>
+      <w:r>
+        <w:t>Git</w:t>
+      </w:r>
+      <w:proofErr w:type="spellEnd"/>
+      <w:r>
+        <w:t xml:space="preserve"> when it cannot automatically combine changes from two branches. This typically happens when:</w:t>
       </w:r>
     </w:p>
     <w:p>
@@ -1926,7 +2043,15 @@
         <w:spacing w:before="240" w:after="240"/>
       </w:pPr>
       <w:r>
-        <w:t>When a merge conflict occurs, Git stops the merge process, marks the conflicting files, and allows the developer to resolve the conflicts manually before proceeding.</w:t>
+        <w:t xml:space="preserve">When a merge conflict occurs, </w:t>
+      </w:r>
+      <w:proofErr w:type="spellStart"/>
+      <w:r>
+        <w:t>Git</w:t>
+      </w:r>
+      <w:proofErr w:type="spellEnd"/>
+      <w:r>
+        <w:t xml:space="preserve"> stops the merge process, marks the conflicting files, and allows the developer to resolve the conflicts manually before proceeding.</w:t>
       </w:r>
     </w:p>
     <w:p>
@@ -1962,7 +2087,27 @@
           <w:sz w:val="26"/>
           <w:szCs w:val="26"/>
         </w:rPr>
-        <w:t>Steps Git Takes During a Conflict:</w:t>
+        <w:t xml:space="preserve">Steps </w:t>
+      </w:r>
+      <w:proofErr w:type="spellStart"/>
+      <w:r>
+        <w:rPr>
+          <w:b/>
+          <w:color w:val="000000"/>
+          <w:sz w:val="26"/>
+          <w:szCs w:val="26"/>
+        </w:rPr>
+        <w:t>Git</w:t>
+      </w:r>
+      <w:proofErr w:type="spellEnd"/>
+      <w:r>
+        <w:rPr>
+          <w:b/>
+          <w:color w:val="000000"/>
+          <w:sz w:val="26"/>
+          <w:szCs w:val="26"/>
+        </w:rPr>
+        <w:t xml:space="preserve"> Takes During a Conflict:</w:t>
       </w:r>
     </w:p>
     <w:p>
@@ -1987,15 +2132,29 @@
           <w:numId w:val="10"/>
         </w:numPr>
       </w:pPr>
-      <w:r>
-        <w:t xml:space="preserve">Git flags files that have conflicts and marks them as "unmerged" in the </w:t>
-      </w:r>
+      <w:proofErr w:type="spellStart"/>
+      <w:r>
+        <w:t>Git</w:t>
+      </w:r>
+      <w:proofErr w:type="spellEnd"/>
+      <w:r>
+        <w:t xml:space="preserve"> flags files that have conflicts and marks them as "unmerged" in the </w:t>
+      </w:r>
+      <w:proofErr w:type="spellStart"/>
       <w:r>
         <w:rPr>
           <w:rFonts w:ascii="Roboto Mono" w:eastAsia="Roboto Mono" w:hAnsi="Roboto Mono" w:cs="Roboto Mono"/>
           <w:color w:val="188038"/>
         </w:rPr>
-        <w:t>git status</w:t>
+        <w:t>git</w:t>
+      </w:r>
+      <w:proofErr w:type="spellEnd"/>
+      <w:r>
+        <w:rPr>
+          <w:rFonts w:ascii="Roboto Mono" w:eastAsia="Roboto Mono" w:hAnsi="Roboto Mono" w:cs="Roboto Mono"/>
+          <w:color w:val="188038"/>
+        </w:rPr>
+        <w:t xml:space="preserve"> status</w:t>
       </w:r>
       <w:r>
         <w:t xml:space="preserve"> output.</w:t>
@@ -2024,7 +2183,15 @@
         <w:spacing w:after="240"/>
       </w:pPr>
       <w:r>
-        <w:t>Inside the conflicting files, Git uses markers to indicate conflicting regions:</w:t>
+        <w:t xml:space="preserve">Inside the conflicting files, </w:t>
+      </w:r>
+      <w:proofErr w:type="spellStart"/>
+      <w:r>
+        <w:t>Git</w:t>
+      </w:r>
+      <w:proofErr w:type="spellEnd"/>
+      <w:r>
+        <w:t xml:space="preserve"> uses markers to indicate conflicting regions:</w:t>
       </w:r>
     </w:p>
     <w:p>
@@ -2064,8 +2231,13 @@
         <w:spacing w:before="240" w:after="240"/>
       </w:pPr>
       <w:r>
-        <w:t>&gt;&gt;&gt;&gt;&gt;&gt;&gt; branch_name</w:t>
-      </w:r>
+        <w:t xml:space="preserve">&gt;&gt;&gt;&gt;&gt;&gt;&gt; </w:t>
+      </w:r>
+      <w:proofErr w:type="spellStart"/>
+      <w:r>
+        <w:t>branch_name</w:t>
+      </w:r>
+      <w:proofErr w:type="spellEnd"/>
     </w:p>
     <w:p>
       <w:pPr>
@@ -2097,8 +2269,13 @@
         </w:numPr>
         <w:spacing w:after="240"/>
       </w:pPr>
-      <w:r>
-        <w:t>Git pauses the merge until conflicts are resolved and the developer explicitly marks the resolution.</w:t>
+      <w:proofErr w:type="spellStart"/>
+      <w:r>
+        <w:t>Git</w:t>
+      </w:r>
+      <w:proofErr w:type="spellEnd"/>
+      <w:r>
+        <w:t xml:space="preserve"> pauses the merge until conflicts are resolved and the developer explicitly marks the resolution.</w:t>
       </w:r>
     </w:p>
     <w:p>
@@ -2165,12 +2342,21 @@
       <w:r>
         <w:t xml:space="preserve">Run </w:t>
       </w:r>
+      <w:proofErr w:type="spellStart"/>
       <w:r>
         <w:rPr>
           <w:rFonts w:ascii="Roboto Mono" w:eastAsia="Roboto Mono" w:hAnsi="Roboto Mono" w:cs="Roboto Mono"/>
           <w:color w:val="188038"/>
         </w:rPr>
-        <w:t>git status</w:t>
+        <w:t>git</w:t>
+      </w:r>
+      <w:proofErr w:type="spellEnd"/>
+      <w:r>
+        <w:rPr>
+          <w:rFonts w:ascii="Roboto Mono" w:eastAsia="Roboto Mono" w:hAnsi="Roboto Mono" w:cs="Roboto Mono"/>
+          <w:color w:val="188038"/>
+        </w:rPr>
+        <w:t xml:space="preserve"> status</w:t>
       </w:r>
       <w:r>
         <w:t xml:space="preserve"> to identify the files with conflicts.</w:t>
@@ -2331,12 +2517,21 @@
       <w:r>
         <w:t xml:space="preserve">Once resolved, use </w:t>
       </w:r>
+      <w:proofErr w:type="spellStart"/>
       <w:r>
         <w:rPr>
           <w:rFonts w:ascii="Roboto Mono" w:eastAsia="Roboto Mono" w:hAnsi="Roboto Mono" w:cs="Roboto Mono"/>
           <w:color w:val="188038"/>
         </w:rPr>
-        <w:t>git add &lt;file&gt;</w:t>
+        <w:t>git</w:t>
+      </w:r>
+      <w:proofErr w:type="spellEnd"/>
+      <w:r>
+        <w:rPr>
+          <w:rFonts w:ascii="Roboto Mono" w:eastAsia="Roboto Mono" w:hAnsi="Roboto Mono" w:cs="Roboto Mono"/>
+          <w:color w:val="188038"/>
+        </w:rPr>
+        <w:t xml:space="preserve"> add &lt;file&gt;</w:t>
       </w:r>
       <w:r>
         <w:t xml:space="preserve"> for each file you resolved to stage the changes.</w:t>
@@ -2367,25 +2562,51 @@
       <w:r>
         <w:t xml:space="preserve">Run </w:t>
       </w:r>
+      <w:proofErr w:type="spellStart"/>
       <w:r>
         <w:rPr>
           <w:rFonts w:ascii="Roboto Mono" w:eastAsia="Roboto Mono" w:hAnsi="Roboto Mono" w:cs="Roboto Mono"/>
           <w:color w:val="188038"/>
         </w:rPr>
-        <w:t>git commit</w:t>
-      </w:r>
-      <w:r>
-        <w:t xml:space="preserve"> to finalize the merge. If using </w:t>
-      </w:r>
+        <w:t>git</w:t>
+      </w:r>
+      <w:proofErr w:type="spellEnd"/>
       <w:r>
         <w:rPr>
           <w:rFonts w:ascii="Roboto Mono" w:eastAsia="Roboto Mono" w:hAnsi="Roboto Mono" w:cs="Roboto Mono"/>
           <w:color w:val="188038"/>
         </w:rPr>
-        <w:t>git merge</w:t>
-      </w:r>
-      <w:r>
-        <w:t>, no commit message is required because Git generates one automatically unless specified.</w:t>
+        <w:t xml:space="preserve"> commit</w:t>
+      </w:r>
+      <w:r>
+        <w:t xml:space="preserve"> to finalize the merge. If using </w:t>
+      </w:r>
+      <w:proofErr w:type="spellStart"/>
+      <w:r>
+        <w:rPr>
+          <w:rFonts w:ascii="Roboto Mono" w:eastAsia="Roboto Mono" w:hAnsi="Roboto Mono" w:cs="Roboto Mono"/>
+          <w:color w:val="188038"/>
+        </w:rPr>
+        <w:t>git</w:t>
+      </w:r>
+      <w:proofErr w:type="spellEnd"/>
+      <w:r>
+        <w:rPr>
+          <w:rFonts w:ascii="Roboto Mono" w:eastAsia="Roboto Mono" w:hAnsi="Roboto Mono" w:cs="Roboto Mono"/>
+          <w:color w:val="188038"/>
+        </w:rPr>
+        <w:t xml:space="preserve"> merge</w:t>
+      </w:r>
+      <w:r>
+        <w:t xml:space="preserve">, no commit message is required because </w:t>
+      </w:r>
+      <w:proofErr w:type="spellStart"/>
+      <w:r>
+        <w:t>Git</w:t>
+      </w:r>
+      <w:proofErr w:type="spellEnd"/>
+      <w:r>
+        <w:t xml:space="preserve"> generates one automatically unless specified.</w:t>
       </w:r>
     </w:p>
     <w:p>
@@ -2435,7 +2656,21 @@
         <w:rPr>
           <w:b/>
         </w:rPr>
-        <w:t>Use Git Tools:</w:t>
+        <w:t xml:space="preserve">Use </w:t>
+      </w:r>
+      <w:proofErr w:type="spellStart"/>
+      <w:r>
+        <w:rPr>
+          <w:b/>
+        </w:rPr>
+        <w:t>Git</w:t>
+      </w:r>
+      <w:proofErr w:type="spellEnd"/>
+      <w:r>
+        <w:rPr>
+          <w:b/>
+        </w:rPr>
+        <w:t xml:space="preserve"> Tools:</w:t>
       </w:r>
     </w:p>
     <w:p>
@@ -2448,15 +2683,57 @@
       <w:r>
         <w:t xml:space="preserve">Tools like </w:t>
       </w:r>
+      <w:proofErr w:type="spellStart"/>
       <w:r>
         <w:rPr>
           <w:rFonts w:ascii="Roboto Mono" w:eastAsia="Roboto Mono" w:hAnsi="Roboto Mono" w:cs="Roboto Mono"/>
           <w:color w:val="188038"/>
         </w:rPr>
-        <w:t>git mergetool</w:t>
-      </w:r>
-      <w:r>
-        <w:t>, VSCode, GitKraken, or Sourcetree can simplify resolving conflicts with visual interfaces.</w:t>
+        <w:t>git</w:t>
+      </w:r>
+      <w:proofErr w:type="spellEnd"/>
+      <w:r>
+        <w:rPr>
+          <w:rFonts w:ascii="Roboto Mono" w:eastAsia="Roboto Mono" w:hAnsi="Roboto Mono" w:cs="Roboto Mono"/>
+          <w:color w:val="188038"/>
+        </w:rPr>
+        <w:t xml:space="preserve"> </w:t>
+      </w:r>
+      <w:proofErr w:type="spellStart"/>
+      <w:r>
+        <w:rPr>
+          <w:rFonts w:ascii="Roboto Mono" w:eastAsia="Roboto Mono" w:hAnsi="Roboto Mono" w:cs="Roboto Mono"/>
+          <w:color w:val="188038"/>
+        </w:rPr>
+        <w:t>mergetool</w:t>
+      </w:r>
+      <w:proofErr w:type="spellEnd"/>
+      <w:r>
+        <w:t xml:space="preserve">, </w:t>
+      </w:r>
+      <w:proofErr w:type="spellStart"/>
+      <w:r>
+        <w:t>VSCode</w:t>
+      </w:r>
+      <w:proofErr w:type="spellEnd"/>
+      <w:r>
+        <w:t xml:space="preserve">, </w:t>
+      </w:r>
+      <w:proofErr w:type="spellStart"/>
+      <w:r>
+        <w:t>GitKraken</w:t>
+      </w:r>
+      <w:proofErr w:type="spellEnd"/>
+      <w:r>
+        <w:t xml:space="preserve">, or </w:t>
+      </w:r>
+      <w:proofErr w:type="spellStart"/>
+      <w:r>
+        <w:t>Sourcetree</w:t>
+      </w:r>
+      <w:proofErr w:type="spellEnd"/>
+      <w:r>
+        <w:t xml:space="preserve"> can simplify resolving conflicts with visual interfaces.</w:t>
       </w:r>
     </w:p>
     <w:p>
@@ -2483,12 +2760,21 @@
       <w:r>
         <w:t xml:space="preserve">Use </w:t>
       </w:r>
+      <w:proofErr w:type="spellStart"/>
       <w:r>
         <w:rPr>
           <w:rFonts w:ascii="Roboto Mono" w:eastAsia="Roboto Mono" w:hAnsi="Roboto Mono" w:cs="Roboto Mono"/>
           <w:color w:val="188038"/>
         </w:rPr>
-        <w:t>git diff</w:t>
+        <w:t>git</w:t>
+      </w:r>
+      <w:proofErr w:type="spellEnd"/>
+      <w:r>
+        <w:rPr>
+          <w:rFonts w:ascii="Roboto Mono" w:eastAsia="Roboto Mono" w:hAnsi="Roboto Mono" w:cs="Roboto Mono"/>
+          <w:color w:val="188038"/>
+        </w:rPr>
+        <w:t xml:space="preserve"> diff</w:t>
       </w:r>
       <w:r>
         <w:t xml:space="preserve"> to inspect the differences between branches and understand why the conflict occurred.</w:t>
@@ -2543,12 +2829,21 @@
       <w:r>
         <w:t>Pull changes from the main branch frequently (</w:t>
       </w:r>
+      <w:proofErr w:type="spellStart"/>
       <w:r>
         <w:rPr>
           <w:rFonts w:ascii="Roboto Mono" w:eastAsia="Roboto Mono" w:hAnsi="Roboto Mono" w:cs="Roboto Mono"/>
           <w:color w:val="188038"/>
         </w:rPr>
-        <w:t>git pull</w:t>
+        <w:t>git</w:t>
+      </w:r>
+      <w:proofErr w:type="spellEnd"/>
+      <w:r>
+        <w:rPr>
+          <w:rFonts w:ascii="Roboto Mono" w:eastAsia="Roboto Mono" w:hAnsi="Roboto Mono" w:cs="Roboto Mono"/>
+          <w:color w:val="188038"/>
+        </w:rPr>
+        <w:t xml:space="preserve"> pull</w:t>
       </w:r>
       <w:r>
         <w:t>) to stay updated and minimize the chances of conflicts.</w:t>
@@ -3352,10 +3647,13 @@
           <w:szCs w:val="27"/>
           <w:lang w:val="en-UG" w:eastAsia="en-UG"/>
         </w:rPr>
-        <w:t xml:space="preserve">Explain the role of MS outlook in managing business </w:t>
-      </w:r>
-      <w:proofErr w:type="gramStart"/>
-      <w:r>
+        <w:t>Explain the role of MS outlook in managing business communications . what features make it a valuable tool for scheduling &amp;email management</w:t>
+      </w:r>
+    </w:p>
+    <w:p>
+      <w:pPr>
+        <w:spacing w:before="100" w:beforeAutospacing="1" w:after="100" w:afterAutospacing="1" w:line="240" w:lineRule="auto"/>
+        <w:outlineLvl w:val="2"/>
         <w:rPr>
           <w:rFonts w:ascii="Times New Roman" w:eastAsia="Times New Roman" w:hAnsi="Times New Roman" w:cs="Times New Roman"/>
           <w:b/>
@@ -3364,9 +3662,7 @@
           <w:szCs w:val="27"/>
           <w:lang w:val="en-UG" w:eastAsia="en-UG"/>
         </w:rPr>
-        <w:t>communications .</w:t>
-      </w:r>
-      <w:proofErr w:type="gramEnd"/>
+      </w:pPr>
       <w:r>
         <w:rPr>
           <w:rFonts w:ascii="Times New Roman" w:eastAsia="Times New Roman" w:hAnsi="Times New Roman" w:cs="Times New Roman"/>
@@ -3376,13 +3672,9 @@
           <w:szCs w:val="27"/>
           <w:lang w:val="en-UG" w:eastAsia="en-UG"/>
         </w:rPr>
-        <w:t xml:space="preserve"> what features make it a valuable tool for scheduling &amp;email management</w:t>
-      </w:r>
-    </w:p>
-    <w:p>
-      <w:pPr>
-        <w:spacing w:before="100" w:beforeAutospacing="1" w:after="100" w:afterAutospacing="1" w:line="240" w:lineRule="auto"/>
-        <w:outlineLvl w:val="2"/>
+        <w:t xml:space="preserve">Microsoft Outlook is a powerful application developed by Microsoft as part of the Microsoft Office Suite and Microsoft 365. It serves as a personal </w:t>
+      </w:r>
+      <w:r>
         <w:rPr>
           <w:rFonts w:ascii="Times New Roman" w:eastAsia="Times New Roman" w:hAnsi="Times New Roman" w:cs="Times New Roman"/>
           <w:b/>
@@ -3391,8 +3683,14 @@
           <w:szCs w:val="27"/>
           <w:lang w:val="en-UG" w:eastAsia="en-UG"/>
         </w:rPr>
-      </w:pPr>
-      <w:r>
+        <w:lastRenderedPageBreak/>
+        <w:t>information manager and communication tool primarily known for its email capabilities. It integrates various features such as email management, calendaring, task tracking, contact management, and note-taking, making it an essential tool for personal productivity and business communication.</w:t>
+      </w:r>
+    </w:p>
+    <w:p>
+      <w:pPr>
+        <w:spacing w:before="100" w:beforeAutospacing="1" w:after="100" w:afterAutospacing="1" w:line="240" w:lineRule="auto"/>
+        <w:outlineLvl w:val="2"/>
         <w:rPr>
           <w:rFonts w:ascii="Times New Roman" w:eastAsia="Times New Roman" w:hAnsi="Times New Roman" w:cs="Times New Roman"/>
           <w:b/>
@@ -3401,8 +3699,7 @@
           <w:szCs w:val="27"/>
           <w:lang w:val="en-UG" w:eastAsia="en-UG"/>
         </w:rPr>
-        <w:t xml:space="preserve">Microsoft Outlook is a powerful application developed by Microsoft as part of the Microsoft Office Suite and Microsoft 365. It serves as a personal </w:t>
-      </w:r>
+      </w:pPr>
       <w:r>
         <w:rPr>
           <w:rFonts w:ascii="Times New Roman" w:eastAsia="Times New Roman" w:hAnsi="Times New Roman" w:cs="Times New Roman"/>
@@ -3412,8 +3709,23 @@
           <w:szCs w:val="27"/>
           <w:lang w:val="en-UG" w:eastAsia="en-UG"/>
         </w:rPr>
-        <w:lastRenderedPageBreak/>
-        <w:t>information manager and communication tool primarily known for its email capabilities. It integrates various features such as email management, calendaring, task tracking, contact management, and note-taking, making it an essential tool for personal productivity and business communication.</w:t>
+        <w:t>The Role of MS Outlook in Managing Business Communications</w:t>
+      </w:r>
+    </w:p>
+    <w:p>
+      <w:pPr>
+        <w:spacing w:before="100" w:beforeAutospacing="1" w:after="100" w:afterAutospacing="1" w:line="240" w:lineRule="auto"/>
+        <w:rPr>
+          <w:rFonts w:ascii="Times New Roman" w:eastAsia="Times New Roman" w:hAnsi="Times New Roman" w:cs="Times New Roman"/>
+          <w:lang w:val="en-UG" w:eastAsia="en-UG"/>
+        </w:rPr>
+      </w:pPr>
+      <w:r>
+        <w:rPr>
+          <w:rFonts w:ascii="Times New Roman" w:eastAsia="Times New Roman" w:hAnsi="Times New Roman" w:cs="Times New Roman"/>
+          <w:lang w:val="en-UG" w:eastAsia="en-UG"/>
+        </w:rPr>
+        <w:t>Microsoft Outlook is a widely used email client and personal information manager, crucial for businesses of all sizes. Its primary role is to centralize and streamline communications, making it easier to manage emails, schedules, and other collaborative tasks efficiently.</w:t>
       </w:r>
     </w:p>
     <w:p>
@@ -3438,11 +3750,15 @@
           <w:szCs w:val="27"/>
           <w:lang w:val="en-UG" w:eastAsia="en-UG"/>
         </w:rPr>
-        <w:t>The Role of MS Outlook in Managing Business Communications</w:t>
-      </w:r>
-    </w:p>
-    <w:p>
-      <w:pPr>
+        <w:t>Key Roles and Benefits:</w:t>
+      </w:r>
+    </w:p>
+    <w:p>
+      <w:pPr>
+        <w:numPr>
+          <w:ilvl w:val="0"/>
+          <w:numId w:val="30"/>
+        </w:numPr>
         <w:spacing w:before="100" w:beforeAutospacing="1" w:after="100" w:afterAutospacing="1" w:line="240" w:lineRule="auto"/>
         <w:rPr>
           <w:rFonts w:ascii="Times New Roman" w:eastAsia="Times New Roman" w:hAnsi="Times New Roman" w:cs="Times New Roman"/>
@@ -3452,9 +3768,339 @@
       <w:r>
         <w:rPr>
           <w:rFonts w:ascii="Times New Roman" w:eastAsia="Times New Roman" w:hAnsi="Times New Roman" w:cs="Times New Roman"/>
+          <w:b/>
+          <w:bCs/>
           <w:lang w:val="en-UG" w:eastAsia="en-UG"/>
         </w:rPr>
-        <w:t>Microsoft Outlook is a widely used email client and personal information manager, crucial for businesses of all sizes. Its primary role is to centralize and streamline communications, making it easier to manage emails, schedules, and other collaborative tasks efficiently.</w:t>
+        <w:t>Email Management:</w:t>
+      </w:r>
+    </w:p>
+    <w:p>
+      <w:pPr>
+        <w:numPr>
+          <w:ilvl w:val="1"/>
+          <w:numId w:val="30"/>
+        </w:numPr>
+        <w:spacing w:before="100" w:beforeAutospacing="1" w:after="100" w:afterAutospacing="1" w:line="240" w:lineRule="auto"/>
+        <w:rPr>
+          <w:rFonts w:ascii="Times New Roman" w:eastAsia="Times New Roman" w:hAnsi="Times New Roman" w:cs="Times New Roman"/>
+          <w:lang w:val="en-UG" w:eastAsia="en-UG"/>
+        </w:rPr>
+      </w:pPr>
+      <w:r>
+        <w:rPr>
+          <w:rFonts w:ascii="Times New Roman" w:eastAsia="Times New Roman" w:hAnsi="Times New Roman" w:cs="Times New Roman"/>
+          <w:lang w:val="en-UG" w:eastAsia="en-UG"/>
+        </w:rPr>
+        <w:t>Organizes emails into folders, enabling easy access and categorization.</w:t>
+      </w:r>
+    </w:p>
+    <w:p>
+      <w:pPr>
+        <w:numPr>
+          <w:ilvl w:val="1"/>
+          <w:numId w:val="30"/>
+        </w:numPr>
+        <w:spacing w:before="100" w:beforeAutospacing="1" w:after="100" w:afterAutospacing="1" w:line="240" w:lineRule="auto"/>
+        <w:rPr>
+          <w:rFonts w:ascii="Times New Roman" w:eastAsia="Times New Roman" w:hAnsi="Times New Roman" w:cs="Times New Roman"/>
+          <w:lang w:val="en-UG" w:eastAsia="en-UG"/>
+        </w:rPr>
+      </w:pPr>
+      <w:r>
+        <w:rPr>
+          <w:rFonts w:ascii="Times New Roman" w:eastAsia="Times New Roman" w:hAnsi="Times New Roman" w:cs="Times New Roman"/>
+          <w:lang w:val="en-UG" w:eastAsia="en-UG"/>
+        </w:rPr>
+        <w:t>Provides tools for filtering, flagging, and prioritizing emails.</w:t>
+      </w:r>
+    </w:p>
+    <w:p>
+      <w:pPr>
+        <w:numPr>
+          <w:ilvl w:val="1"/>
+          <w:numId w:val="30"/>
+        </w:numPr>
+        <w:spacing w:before="100" w:beforeAutospacing="1" w:after="100" w:afterAutospacing="1" w:line="240" w:lineRule="auto"/>
+        <w:rPr>
+          <w:rFonts w:ascii="Times New Roman" w:eastAsia="Times New Roman" w:hAnsi="Times New Roman" w:cs="Times New Roman"/>
+          <w:lang w:val="en-UG" w:eastAsia="en-UG"/>
+        </w:rPr>
+      </w:pPr>
+      <w:r>
+        <w:rPr>
+          <w:rFonts w:ascii="Times New Roman" w:eastAsia="Times New Roman" w:hAnsi="Times New Roman" w:cs="Times New Roman"/>
+          <w:lang w:val="en-UG" w:eastAsia="en-UG"/>
+        </w:rPr>
+        <w:t>Integrated spam filtering and email security.</w:t>
+      </w:r>
+    </w:p>
+    <w:p>
+      <w:pPr>
+        <w:numPr>
+          <w:ilvl w:val="0"/>
+          <w:numId w:val="30"/>
+        </w:numPr>
+        <w:spacing w:before="100" w:beforeAutospacing="1" w:after="100" w:afterAutospacing="1" w:line="240" w:lineRule="auto"/>
+        <w:rPr>
+          <w:rFonts w:ascii="Times New Roman" w:eastAsia="Times New Roman" w:hAnsi="Times New Roman" w:cs="Times New Roman"/>
+          <w:lang w:val="en-UG" w:eastAsia="en-UG"/>
+        </w:rPr>
+      </w:pPr>
+      <w:r>
+        <w:rPr>
+          <w:rFonts w:ascii="Times New Roman" w:eastAsia="Times New Roman" w:hAnsi="Times New Roman" w:cs="Times New Roman"/>
+          <w:b/>
+          <w:bCs/>
+          <w:lang w:val="en-UG" w:eastAsia="en-UG"/>
+        </w:rPr>
+        <w:t>Scheduling and Calendar Management:</w:t>
+      </w:r>
+    </w:p>
+    <w:p>
+      <w:pPr>
+        <w:numPr>
+          <w:ilvl w:val="1"/>
+          <w:numId w:val="30"/>
+        </w:numPr>
+        <w:spacing w:before="100" w:beforeAutospacing="1" w:after="100" w:afterAutospacing="1" w:line="240" w:lineRule="auto"/>
+        <w:rPr>
+          <w:rFonts w:ascii="Times New Roman" w:eastAsia="Times New Roman" w:hAnsi="Times New Roman" w:cs="Times New Roman"/>
+          <w:lang w:val="en-UG" w:eastAsia="en-UG"/>
+        </w:rPr>
+      </w:pPr>
+      <w:r>
+        <w:rPr>
+          <w:rFonts w:ascii="Times New Roman" w:eastAsia="Times New Roman" w:hAnsi="Times New Roman" w:cs="Times New Roman"/>
+          <w:lang w:val="en-UG" w:eastAsia="en-UG"/>
+        </w:rPr>
+        <w:t>Includes a robust calendar for scheduling meetings, appointments, and events.</w:t>
+      </w:r>
+    </w:p>
+    <w:p>
+      <w:pPr>
+        <w:numPr>
+          <w:ilvl w:val="1"/>
+          <w:numId w:val="30"/>
+        </w:numPr>
+        <w:spacing w:before="100" w:beforeAutospacing="1" w:after="100" w:afterAutospacing="1" w:line="240" w:lineRule="auto"/>
+        <w:rPr>
+          <w:rFonts w:ascii="Times New Roman" w:eastAsia="Times New Roman" w:hAnsi="Times New Roman" w:cs="Times New Roman"/>
+          <w:lang w:val="en-UG" w:eastAsia="en-UG"/>
+        </w:rPr>
+      </w:pPr>
+      <w:r>
+        <w:rPr>
+          <w:rFonts w:ascii="Times New Roman" w:eastAsia="Times New Roman" w:hAnsi="Times New Roman" w:cs="Times New Roman"/>
+          <w:lang w:val="en-UG" w:eastAsia="en-UG"/>
+        </w:rPr>
+        <w:t>Synchronizes seamlessly across devices, ensuring schedules are always updated.</w:t>
+      </w:r>
+    </w:p>
+    <w:p>
+      <w:pPr>
+        <w:numPr>
+          <w:ilvl w:val="1"/>
+          <w:numId w:val="30"/>
+        </w:numPr>
+        <w:spacing w:before="100" w:beforeAutospacing="1" w:after="100" w:afterAutospacing="1" w:line="240" w:lineRule="auto"/>
+        <w:rPr>
+          <w:rFonts w:ascii="Times New Roman" w:eastAsia="Times New Roman" w:hAnsi="Times New Roman" w:cs="Times New Roman"/>
+          <w:lang w:val="en-UG" w:eastAsia="en-UG"/>
+        </w:rPr>
+      </w:pPr>
+      <w:r>
+        <w:rPr>
+          <w:rFonts w:ascii="Times New Roman" w:eastAsia="Times New Roman" w:hAnsi="Times New Roman" w:cs="Times New Roman"/>
+          <w:lang w:val="en-UG" w:eastAsia="en-UG"/>
+        </w:rPr>
+        <w:t>Allows users to send meeting invites and track RSVPs.</w:t>
+      </w:r>
+    </w:p>
+    <w:p>
+      <w:pPr>
+        <w:numPr>
+          <w:ilvl w:val="0"/>
+          <w:numId w:val="30"/>
+        </w:numPr>
+        <w:spacing w:before="100" w:beforeAutospacing="1" w:after="100" w:afterAutospacing="1" w:line="240" w:lineRule="auto"/>
+        <w:rPr>
+          <w:rFonts w:ascii="Times New Roman" w:eastAsia="Times New Roman" w:hAnsi="Times New Roman" w:cs="Times New Roman"/>
+          <w:lang w:val="en-UG" w:eastAsia="en-UG"/>
+        </w:rPr>
+      </w:pPr>
+      <w:r>
+        <w:rPr>
+          <w:rFonts w:ascii="Times New Roman" w:eastAsia="Times New Roman" w:hAnsi="Times New Roman" w:cs="Times New Roman"/>
+          <w:b/>
+          <w:bCs/>
+          <w:lang w:val="en-UG" w:eastAsia="en-UG"/>
+        </w:rPr>
+        <w:t>Task and Workflow Management:</w:t>
+      </w:r>
+    </w:p>
+    <w:p>
+      <w:pPr>
+        <w:numPr>
+          <w:ilvl w:val="1"/>
+          <w:numId w:val="30"/>
+        </w:numPr>
+        <w:spacing w:before="100" w:beforeAutospacing="1" w:after="100" w:afterAutospacing="1" w:line="240" w:lineRule="auto"/>
+        <w:rPr>
+          <w:rFonts w:ascii="Times New Roman" w:eastAsia="Times New Roman" w:hAnsi="Times New Roman" w:cs="Times New Roman"/>
+          <w:lang w:val="en-UG" w:eastAsia="en-UG"/>
+        </w:rPr>
+      </w:pPr>
+      <w:r>
+        <w:rPr>
+          <w:rFonts w:ascii="Times New Roman" w:eastAsia="Times New Roman" w:hAnsi="Times New Roman" w:cs="Times New Roman"/>
+          <w:lang w:val="en-UG" w:eastAsia="en-UG"/>
+        </w:rPr>
+        <w:t>Provides tools to create, assign, and monitor tasks.</w:t>
+      </w:r>
+    </w:p>
+    <w:p>
+      <w:pPr>
+        <w:numPr>
+          <w:ilvl w:val="1"/>
+          <w:numId w:val="30"/>
+        </w:numPr>
+        <w:spacing w:before="100" w:beforeAutospacing="1" w:after="100" w:afterAutospacing="1" w:line="240" w:lineRule="auto"/>
+        <w:rPr>
+          <w:rFonts w:ascii="Times New Roman" w:eastAsia="Times New Roman" w:hAnsi="Times New Roman" w:cs="Times New Roman"/>
+          <w:lang w:val="en-UG" w:eastAsia="en-UG"/>
+        </w:rPr>
+      </w:pPr>
+      <w:r>
+        <w:rPr>
+          <w:rFonts w:ascii="Times New Roman" w:eastAsia="Times New Roman" w:hAnsi="Times New Roman" w:cs="Times New Roman"/>
+          <w:lang w:val="en-UG" w:eastAsia="en-UG"/>
+        </w:rPr>
+        <w:t>Enables integration with Microsoft Teams and other Office applications for better workflow collaboration.</w:t>
+      </w:r>
+    </w:p>
+    <w:p>
+      <w:pPr>
+        <w:numPr>
+          <w:ilvl w:val="0"/>
+          <w:numId w:val="30"/>
+        </w:numPr>
+        <w:spacing w:before="100" w:beforeAutospacing="1" w:after="100" w:afterAutospacing="1" w:line="240" w:lineRule="auto"/>
+        <w:rPr>
+          <w:rFonts w:ascii="Times New Roman" w:eastAsia="Times New Roman" w:hAnsi="Times New Roman" w:cs="Times New Roman"/>
+          <w:lang w:val="en-UG" w:eastAsia="en-UG"/>
+        </w:rPr>
+      </w:pPr>
+      <w:r>
+        <w:rPr>
+          <w:rFonts w:ascii="Times New Roman" w:eastAsia="Times New Roman" w:hAnsi="Times New Roman" w:cs="Times New Roman"/>
+          <w:b/>
+          <w:bCs/>
+          <w:lang w:val="en-UG" w:eastAsia="en-UG"/>
+        </w:rPr>
+        <w:t>Contacts and Networking:</w:t>
+      </w:r>
+    </w:p>
+    <w:p>
+      <w:pPr>
+        <w:numPr>
+          <w:ilvl w:val="1"/>
+          <w:numId w:val="30"/>
+        </w:numPr>
+        <w:spacing w:before="100" w:beforeAutospacing="1" w:after="100" w:afterAutospacing="1" w:line="240" w:lineRule="auto"/>
+        <w:rPr>
+          <w:rFonts w:ascii="Times New Roman" w:eastAsia="Times New Roman" w:hAnsi="Times New Roman" w:cs="Times New Roman"/>
+          <w:lang w:val="en-UG" w:eastAsia="en-UG"/>
+        </w:rPr>
+      </w:pPr>
+      <w:r>
+        <w:rPr>
+          <w:rFonts w:ascii="Times New Roman" w:eastAsia="Times New Roman" w:hAnsi="Times New Roman" w:cs="Times New Roman"/>
+          <w:lang w:val="en-UG" w:eastAsia="en-UG"/>
+        </w:rPr>
+        <w:t>Stores detailed contact information for clients, colleagues, and vendors.</w:t>
+      </w:r>
+    </w:p>
+    <w:p>
+      <w:pPr>
+        <w:numPr>
+          <w:ilvl w:val="1"/>
+          <w:numId w:val="30"/>
+        </w:numPr>
+        <w:spacing w:before="100" w:beforeAutospacing="1" w:after="100" w:afterAutospacing="1" w:line="240" w:lineRule="auto"/>
+        <w:rPr>
+          <w:rFonts w:ascii="Times New Roman" w:eastAsia="Times New Roman" w:hAnsi="Times New Roman" w:cs="Times New Roman"/>
+          <w:lang w:val="en-UG" w:eastAsia="en-UG"/>
+        </w:rPr>
+      </w:pPr>
+      <w:r>
+        <w:rPr>
+          <w:rFonts w:ascii="Times New Roman" w:eastAsia="Times New Roman" w:hAnsi="Times New Roman" w:cs="Times New Roman"/>
+          <w:lang w:val="en-UG" w:eastAsia="en-UG"/>
+        </w:rPr>
+        <w:t>Allows the creation of contact groups for efficient mass communication.</w:t>
+      </w:r>
+    </w:p>
+    <w:p>
+      <w:pPr>
+        <w:numPr>
+          <w:ilvl w:val="0"/>
+          <w:numId w:val="30"/>
+        </w:numPr>
+        <w:spacing w:before="100" w:beforeAutospacing="1" w:after="100" w:afterAutospacing="1" w:line="240" w:lineRule="auto"/>
+        <w:rPr>
+          <w:rFonts w:ascii="Times New Roman" w:eastAsia="Times New Roman" w:hAnsi="Times New Roman" w:cs="Times New Roman"/>
+          <w:lang w:val="en-UG" w:eastAsia="en-UG"/>
+        </w:rPr>
+      </w:pPr>
+      <w:r>
+        <w:rPr>
+          <w:rFonts w:ascii="Times New Roman" w:eastAsia="Times New Roman" w:hAnsi="Times New Roman" w:cs="Times New Roman"/>
+          <w:b/>
+          <w:bCs/>
+          <w:lang w:val="en-UG" w:eastAsia="en-UG"/>
+        </w:rPr>
+        <w:t>Collaboration:</w:t>
+      </w:r>
+    </w:p>
+    <w:p>
+      <w:pPr>
+        <w:numPr>
+          <w:ilvl w:val="1"/>
+          <w:numId w:val="30"/>
+        </w:numPr>
+        <w:spacing w:before="100" w:beforeAutospacing="1" w:after="100" w:afterAutospacing="1" w:line="240" w:lineRule="auto"/>
+        <w:rPr>
+          <w:rFonts w:ascii="Times New Roman" w:eastAsia="Times New Roman" w:hAnsi="Times New Roman" w:cs="Times New Roman"/>
+          <w:lang w:val="en-UG" w:eastAsia="en-UG"/>
+        </w:rPr>
+      </w:pPr>
+      <w:r>
+        <w:rPr>
+          <w:rFonts w:ascii="Times New Roman" w:eastAsia="Times New Roman" w:hAnsi="Times New Roman" w:cs="Times New Roman"/>
+          <w:lang w:val="en-UG" w:eastAsia="en-UG"/>
+        </w:rPr>
+        <w:t>Supports shared mailboxes, calendars, and tasks for team collaboration.</w:t>
+      </w:r>
+    </w:p>
+    <w:p>
+      <w:pPr>
+        <w:numPr>
+          <w:ilvl w:val="1"/>
+          <w:numId w:val="30"/>
+        </w:numPr>
+        <w:spacing w:before="100" w:beforeAutospacing="1" w:after="100" w:afterAutospacing="1" w:line="240" w:lineRule="auto"/>
+        <w:rPr>
+          <w:rFonts w:ascii="Times New Roman" w:eastAsia="Times New Roman" w:hAnsi="Times New Roman" w:cs="Times New Roman"/>
+          <w:lang w:val="en-UG" w:eastAsia="en-UG"/>
+        </w:rPr>
+      </w:pPr>
+      <w:r>
+        <w:rPr>
+          <w:rFonts w:ascii="Times New Roman" w:eastAsia="Times New Roman" w:hAnsi="Times New Roman" w:cs="Times New Roman"/>
+          <w:lang w:val="en-UG" w:eastAsia="en-UG"/>
+        </w:rPr>
+        <w:t>Provides integration with SharePoint and OneDrive for seamless file sharing.</w:t>
       </w:r>
     </w:p>
     <w:p>
@@ -3479,14 +4125,35 @@
           <w:szCs w:val="27"/>
           <w:lang w:val="en-UG" w:eastAsia="en-UG"/>
         </w:rPr>
-        <w:t>Key Roles and Benefits:</w:t>
-      </w:r>
-    </w:p>
-    <w:p>
-      <w:pPr>
-        <w:numPr>
-          <w:ilvl w:val="0"/>
-          <w:numId w:val="30"/>
+        <w:t>Features That Make Outlook Valuable for Scheduling and Email Management:</w:t>
+      </w:r>
+    </w:p>
+    <w:p>
+      <w:pPr>
+        <w:spacing w:before="100" w:beforeAutospacing="1" w:after="100" w:afterAutospacing="1" w:line="240" w:lineRule="auto"/>
+        <w:outlineLvl w:val="3"/>
+        <w:rPr>
+          <w:rFonts w:ascii="Times New Roman" w:eastAsia="Times New Roman" w:hAnsi="Times New Roman" w:cs="Times New Roman"/>
+          <w:b/>
+          <w:bCs/>
+          <w:lang w:val="en-UG" w:eastAsia="en-UG"/>
+        </w:rPr>
+      </w:pPr>
+      <w:r>
+        <w:rPr>
+          <w:rFonts w:ascii="Times New Roman" w:eastAsia="Times New Roman" w:hAnsi="Times New Roman" w:cs="Times New Roman"/>
+          <w:b/>
+          <w:bCs/>
+          <w:lang w:val="en-UG" w:eastAsia="en-UG"/>
+        </w:rPr>
+        <w:t>Email Management Features:</w:t>
+      </w:r>
+    </w:p>
+    <w:p>
+      <w:pPr>
+        <w:numPr>
+          <w:ilvl w:val="0"/>
+          <w:numId w:val="31"/>
         </w:numPr>
         <w:spacing w:before="100" w:beforeAutospacing="1" w:after="100" w:afterAutospacing="1" w:line="240" w:lineRule="auto"/>
         <w:rPr>
@@ -3501,96 +4168,129 @@
           <w:bCs/>
           <w:lang w:val="en-UG" w:eastAsia="en-UG"/>
         </w:rPr>
-        <w:t>Email Management:</w:t>
-      </w:r>
-    </w:p>
-    <w:p>
-      <w:pPr>
-        <w:numPr>
-          <w:ilvl w:val="1"/>
-          <w:numId w:val="30"/>
-        </w:numPr>
-        <w:spacing w:before="100" w:beforeAutospacing="1" w:after="100" w:afterAutospacing="1" w:line="240" w:lineRule="auto"/>
+        <w:t>Focused Inbox:</w:t>
+      </w:r>
+      <w:r>
         <w:rPr>
           <w:rFonts w:ascii="Times New Roman" w:eastAsia="Times New Roman" w:hAnsi="Times New Roman" w:cs="Times New Roman"/>
           <w:lang w:val="en-UG" w:eastAsia="en-UG"/>
         </w:rPr>
-      </w:pPr>
-      <w:r>
+        <w:t xml:space="preserve"> Separates important emails from clutter.</w:t>
+      </w:r>
+    </w:p>
+    <w:p>
+      <w:pPr>
+        <w:numPr>
+          <w:ilvl w:val="0"/>
+          <w:numId w:val="31"/>
+        </w:numPr>
+        <w:spacing w:before="100" w:beforeAutospacing="1" w:after="100" w:afterAutospacing="1" w:line="240" w:lineRule="auto"/>
         <w:rPr>
           <w:rFonts w:ascii="Times New Roman" w:eastAsia="Times New Roman" w:hAnsi="Times New Roman" w:cs="Times New Roman"/>
           <w:lang w:val="en-UG" w:eastAsia="en-UG"/>
         </w:rPr>
-        <w:t>Organizes emails into folders, enabling easy access and categorization.</w:t>
-      </w:r>
-    </w:p>
-    <w:p>
-      <w:pPr>
-        <w:numPr>
-          <w:ilvl w:val="1"/>
-          <w:numId w:val="30"/>
-        </w:numPr>
-        <w:spacing w:before="100" w:beforeAutospacing="1" w:after="100" w:afterAutospacing="1" w:line="240" w:lineRule="auto"/>
+      </w:pPr>
+      <w:r>
+        <w:rPr>
+          <w:rFonts w:ascii="Times New Roman" w:eastAsia="Times New Roman" w:hAnsi="Times New Roman" w:cs="Times New Roman"/>
+          <w:b/>
+          <w:bCs/>
+          <w:lang w:val="en-UG" w:eastAsia="en-UG"/>
+        </w:rPr>
+        <w:t>Rules and Automation:</w:t>
+      </w:r>
+      <w:r>
         <w:rPr>
           <w:rFonts w:ascii="Times New Roman" w:eastAsia="Times New Roman" w:hAnsi="Times New Roman" w:cs="Times New Roman"/>
           <w:lang w:val="en-UG" w:eastAsia="en-UG"/>
         </w:rPr>
-      </w:pPr>
-      <w:r>
+        <w:t xml:space="preserve"> Automatically sorts and organizes emails based on predefined criteria.</w:t>
+      </w:r>
+    </w:p>
+    <w:p>
+      <w:pPr>
+        <w:numPr>
+          <w:ilvl w:val="0"/>
+          <w:numId w:val="31"/>
+        </w:numPr>
+        <w:spacing w:before="100" w:beforeAutospacing="1" w:after="100" w:afterAutospacing="1" w:line="240" w:lineRule="auto"/>
         <w:rPr>
           <w:rFonts w:ascii="Times New Roman" w:eastAsia="Times New Roman" w:hAnsi="Times New Roman" w:cs="Times New Roman"/>
           <w:lang w:val="en-UG" w:eastAsia="en-UG"/>
         </w:rPr>
-        <w:t>Provides tools for filtering, flagging, and prioritizing emails.</w:t>
-      </w:r>
-    </w:p>
-    <w:p>
-      <w:pPr>
-        <w:numPr>
-          <w:ilvl w:val="1"/>
-          <w:numId w:val="30"/>
-        </w:numPr>
-        <w:spacing w:before="100" w:beforeAutospacing="1" w:after="100" w:afterAutospacing="1" w:line="240" w:lineRule="auto"/>
+      </w:pPr>
+      <w:r>
+        <w:rPr>
+          <w:rFonts w:ascii="Times New Roman" w:eastAsia="Times New Roman" w:hAnsi="Times New Roman" w:cs="Times New Roman"/>
+          <w:b/>
+          <w:bCs/>
+          <w:lang w:val="en-UG" w:eastAsia="en-UG"/>
+        </w:rPr>
+        <w:t>Conversation View:</w:t>
+      </w:r>
+      <w:r>
         <w:rPr>
           <w:rFonts w:ascii="Times New Roman" w:eastAsia="Times New Roman" w:hAnsi="Times New Roman" w:cs="Times New Roman"/>
           <w:lang w:val="en-UG" w:eastAsia="en-UG"/>
         </w:rPr>
-      </w:pPr>
-      <w:r>
+        <w:t xml:space="preserve"> Groups related emails together, simplifying email threads.</w:t>
+      </w:r>
+    </w:p>
+    <w:p>
+      <w:pPr>
+        <w:numPr>
+          <w:ilvl w:val="0"/>
+          <w:numId w:val="31"/>
+        </w:numPr>
+        <w:spacing w:before="100" w:beforeAutospacing="1" w:after="100" w:afterAutospacing="1" w:line="240" w:lineRule="auto"/>
         <w:rPr>
           <w:rFonts w:ascii="Times New Roman" w:eastAsia="Times New Roman" w:hAnsi="Times New Roman" w:cs="Times New Roman"/>
           <w:lang w:val="en-UG" w:eastAsia="en-UG"/>
         </w:rPr>
-        <w:t>Integrated spam filtering and email security.</w:t>
-      </w:r>
-    </w:p>
-    <w:p>
-      <w:pPr>
-        <w:numPr>
-          <w:ilvl w:val="0"/>
-          <w:numId w:val="30"/>
-        </w:numPr>
-        <w:spacing w:before="100" w:beforeAutospacing="1" w:after="100" w:afterAutospacing="1" w:line="240" w:lineRule="auto"/>
+      </w:pPr>
+      <w:r>
+        <w:rPr>
+          <w:rFonts w:ascii="Times New Roman" w:eastAsia="Times New Roman" w:hAnsi="Times New Roman" w:cs="Times New Roman"/>
+          <w:b/>
+          <w:bCs/>
+          <w:lang w:val="en-UG" w:eastAsia="en-UG"/>
+        </w:rPr>
+        <w:t>Offline Access:</w:t>
+      </w:r>
+      <w:r>
         <w:rPr>
           <w:rFonts w:ascii="Times New Roman" w:eastAsia="Times New Roman" w:hAnsi="Times New Roman" w:cs="Times New Roman"/>
           <w:lang w:val="en-UG" w:eastAsia="en-UG"/>
         </w:rPr>
-      </w:pPr>
-      <w:r>
+        <w:t xml:space="preserve"> Allows users to read, compose, and respond to emails without an internet connection.</w:t>
+      </w:r>
+    </w:p>
+    <w:p>
+      <w:pPr>
+        <w:spacing w:before="100" w:beforeAutospacing="1" w:after="100" w:afterAutospacing="1" w:line="240" w:lineRule="auto"/>
+        <w:outlineLvl w:val="3"/>
         <w:rPr>
           <w:rFonts w:ascii="Times New Roman" w:eastAsia="Times New Roman" w:hAnsi="Times New Roman" w:cs="Times New Roman"/>
           <w:b/>
           <w:bCs/>
           <w:lang w:val="en-UG" w:eastAsia="en-UG"/>
         </w:rPr>
-        <w:t>Scheduling and Calendar Management:</w:t>
-      </w:r>
-    </w:p>
-    <w:p>
-      <w:pPr>
-        <w:numPr>
-          <w:ilvl w:val="1"/>
-          <w:numId w:val="30"/>
+      </w:pPr>
+      <w:r>
+        <w:rPr>
+          <w:rFonts w:ascii="Times New Roman" w:eastAsia="Times New Roman" w:hAnsi="Times New Roman" w:cs="Times New Roman"/>
+          <w:b/>
+          <w:bCs/>
+          <w:lang w:val="en-UG" w:eastAsia="en-UG"/>
+        </w:rPr>
+        <w:t>Scheduling Features:</w:t>
+      </w:r>
+    </w:p>
+    <w:p>
+      <w:pPr>
+        <w:numPr>
+          <w:ilvl w:val="0"/>
+          <w:numId w:val="32"/>
         </w:numPr>
         <w:spacing w:before="100" w:beforeAutospacing="1" w:after="100" w:afterAutospacing="1" w:line="240" w:lineRule="auto"/>
         <w:rPr>
@@ -3601,62 +4301,89 @@
       <w:r>
         <w:rPr>
           <w:rFonts w:ascii="Times New Roman" w:eastAsia="Times New Roman" w:hAnsi="Times New Roman" w:cs="Times New Roman"/>
+          <w:b/>
+          <w:bCs/>
           <w:lang w:val="en-UG" w:eastAsia="en-UG"/>
         </w:rPr>
-        <w:t>Includes a robust calendar for scheduling meetings, appointments, and events.</w:t>
-      </w:r>
-    </w:p>
-    <w:p>
-      <w:pPr>
-        <w:numPr>
-          <w:ilvl w:val="1"/>
-          <w:numId w:val="30"/>
-        </w:numPr>
-        <w:spacing w:before="100" w:beforeAutospacing="1" w:after="100" w:afterAutospacing="1" w:line="240" w:lineRule="auto"/>
+        <w:t>Shared Calendars:</w:t>
+      </w:r>
+      <w:r>
         <w:rPr>
           <w:rFonts w:ascii="Times New Roman" w:eastAsia="Times New Roman" w:hAnsi="Times New Roman" w:cs="Times New Roman"/>
           <w:lang w:val="en-UG" w:eastAsia="en-UG"/>
         </w:rPr>
-      </w:pPr>
-      <w:r>
+        <w:t xml:space="preserve"> Enables team members to view each other's schedules for easier coordination.</w:t>
+      </w:r>
+    </w:p>
+    <w:p>
+      <w:pPr>
+        <w:numPr>
+          <w:ilvl w:val="0"/>
+          <w:numId w:val="32"/>
+        </w:numPr>
+        <w:spacing w:before="100" w:beforeAutospacing="1" w:after="100" w:afterAutospacing="1" w:line="240" w:lineRule="auto"/>
         <w:rPr>
           <w:rFonts w:ascii="Times New Roman" w:eastAsia="Times New Roman" w:hAnsi="Times New Roman" w:cs="Times New Roman"/>
           <w:lang w:val="en-UG" w:eastAsia="en-UG"/>
         </w:rPr>
-        <w:t>Synchronizes seamlessly across devices, ensuring schedules are always updated.</w:t>
-      </w:r>
-    </w:p>
-    <w:p>
-      <w:pPr>
-        <w:numPr>
-          <w:ilvl w:val="1"/>
-          <w:numId w:val="30"/>
-        </w:numPr>
-        <w:spacing w:before="100" w:beforeAutospacing="1" w:after="100" w:afterAutospacing="1" w:line="240" w:lineRule="auto"/>
+      </w:pPr>
+      <w:r>
+        <w:rPr>
+          <w:rFonts w:ascii="Times New Roman" w:eastAsia="Times New Roman" w:hAnsi="Times New Roman" w:cs="Times New Roman"/>
+          <w:b/>
+          <w:bCs/>
+          <w:lang w:val="en-UG" w:eastAsia="en-UG"/>
+        </w:rPr>
+        <w:t>Meeting Scheduler:</w:t>
+      </w:r>
+      <w:r>
         <w:rPr>
           <w:rFonts w:ascii="Times New Roman" w:eastAsia="Times New Roman" w:hAnsi="Times New Roman" w:cs="Times New Roman"/>
           <w:lang w:val="en-UG" w:eastAsia="en-UG"/>
         </w:rPr>
-      </w:pPr>
-      <w:r>
+        <w:t xml:space="preserve"> Provides tools to find suitable meeting times across participants.</w:t>
+      </w:r>
+    </w:p>
+    <w:p>
+      <w:pPr>
+        <w:numPr>
+          <w:ilvl w:val="0"/>
+          <w:numId w:val="32"/>
+        </w:numPr>
+        <w:spacing w:before="100" w:beforeAutospacing="1" w:after="100" w:afterAutospacing="1" w:line="240" w:lineRule="auto"/>
         <w:rPr>
           <w:rFonts w:ascii="Times New Roman" w:eastAsia="Times New Roman" w:hAnsi="Times New Roman" w:cs="Times New Roman"/>
           <w:lang w:val="en-UG" w:eastAsia="en-UG"/>
         </w:rPr>
-        <w:t>Allows users to send meeting invites and track RSVPs.</w:t>
-      </w:r>
-    </w:p>
-    <w:p>
-      <w:pPr>
-        <w:numPr>
-          <w:ilvl w:val="0"/>
-          <w:numId w:val="30"/>
-        </w:numPr>
-        <w:spacing w:before="100" w:beforeAutospacing="1" w:after="100" w:afterAutospacing="1" w:line="240" w:lineRule="auto"/>
+      </w:pPr>
+      <w:r>
+        <w:rPr>
+          <w:rFonts w:ascii="Times New Roman" w:eastAsia="Times New Roman" w:hAnsi="Times New Roman" w:cs="Times New Roman"/>
+          <w:b/>
+          <w:bCs/>
+          <w:lang w:val="en-UG" w:eastAsia="en-UG"/>
+        </w:rPr>
+        <w:t>Reminders and Alerts:</w:t>
+      </w:r>
+      <w:r>
         <w:rPr>
           <w:rFonts w:ascii="Times New Roman" w:eastAsia="Times New Roman" w:hAnsi="Times New Roman" w:cs="Times New Roman"/>
           <w:lang w:val="en-UG" w:eastAsia="en-UG"/>
         </w:rPr>
+        <w:t xml:space="preserve"> Ensures users stay on top of deadlines and appointments.</w:t>
+      </w:r>
+    </w:p>
+    <w:p>
+      <w:pPr>
+        <w:numPr>
+          <w:ilvl w:val="0"/>
+          <w:numId w:val="32"/>
+        </w:numPr>
+        <w:spacing w:before="100" w:beforeAutospacing="1" w:after="100" w:afterAutospacing="1" w:line="240" w:lineRule="auto"/>
+        <w:rPr>
+          <w:rFonts w:ascii="Times New Roman" w:eastAsia="Times New Roman" w:hAnsi="Times New Roman" w:cs="Times New Roman"/>
+          <w:lang w:val="en-UG" w:eastAsia="en-UG"/>
+        </w:rPr>
       </w:pPr>
       <w:r>
         <w:rPr>
@@ -3665,171 +4392,76 @@
           <w:bCs/>
           <w:lang w:val="en-UG" w:eastAsia="en-UG"/>
         </w:rPr>
-        <w:t>Task and Workflow Management:</w:t>
-      </w:r>
-    </w:p>
-    <w:p>
-      <w:pPr>
-        <w:numPr>
-          <w:ilvl w:val="1"/>
-          <w:numId w:val="30"/>
-        </w:numPr>
-        <w:spacing w:before="100" w:beforeAutospacing="1" w:after="100" w:afterAutospacing="1" w:line="240" w:lineRule="auto"/>
+        <w:t>Time Zone Management:</w:t>
+      </w:r>
+      <w:r>
         <w:rPr>
           <w:rFonts w:ascii="Times New Roman" w:eastAsia="Times New Roman" w:hAnsi="Times New Roman" w:cs="Times New Roman"/>
           <w:lang w:val="en-UG" w:eastAsia="en-UG"/>
         </w:rPr>
-      </w:pPr>
-      <w:r>
+        <w:t xml:space="preserve"> Automatically adjusts for different time zones, crucial for global teams.</w:t>
+      </w:r>
+    </w:p>
+    <w:p>
+      <w:pPr>
+        <w:spacing w:before="100" w:beforeAutospacing="1" w:after="100" w:afterAutospacing="1" w:line="240" w:lineRule="auto"/>
+        <w:outlineLvl w:val="3"/>
+        <w:rPr>
+          <w:rFonts w:ascii="Times New Roman" w:eastAsia="Times New Roman" w:hAnsi="Times New Roman" w:cs="Times New Roman"/>
+          <w:b/>
+          <w:bCs/>
+          <w:lang w:val="en-UG" w:eastAsia="en-UG"/>
+        </w:rPr>
+      </w:pPr>
+      <w:r>
+        <w:rPr>
+          <w:rFonts w:ascii="Times New Roman" w:eastAsia="Times New Roman" w:hAnsi="Times New Roman" w:cs="Times New Roman"/>
+          <w:b/>
+          <w:bCs/>
+          <w:lang w:val="en-UG" w:eastAsia="en-UG"/>
+        </w:rPr>
+        <w:lastRenderedPageBreak/>
+        <w:t>Additional Integrated Features:</w:t>
+      </w:r>
+    </w:p>
+    <w:p>
+      <w:pPr>
+        <w:numPr>
+          <w:ilvl w:val="0"/>
+          <w:numId w:val="33"/>
+        </w:numPr>
+        <w:spacing w:before="100" w:beforeAutospacing="1" w:after="100" w:afterAutospacing="1" w:line="240" w:lineRule="auto"/>
         <w:rPr>
           <w:rFonts w:ascii="Times New Roman" w:eastAsia="Times New Roman" w:hAnsi="Times New Roman" w:cs="Times New Roman"/>
           <w:lang w:val="en-UG" w:eastAsia="en-UG"/>
         </w:rPr>
-        <w:t>Provides tools to create, assign, and monitor tasks.</w:t>
-      </w:r>
-    </w:p>
-    <w:p>
-      <w:pPr>
-        <w:numPr>
-          <w:ilvl w:val="1"/>
-          <w:numId w:val="30"/>
-        </w:numPr>
-        <w:spacing w:before="100" w:beforeAutospacing="1" w:after="100" w:afterAutospacing="1" w:line="240" w:lineRule="auto"/>
+      </w:pPr>
+      <w:r>
         <w:rPr>
           <w:rFonts w:ascii="Times New Roman" w:eastAsia="Times New Roman" w:hAnsi="Times New Roman" w:cs="Times New Roman"/>
           <w:lang w:val="en-UG" w:eastAsia="en-UG"/>
         </w:rPr>
-      </w:pPr>
-      <w:r>
+        <w:t>Integration with Microsoft Teams for virtual meetings.</w:t>
+      </w:r>
+    </w:p>
+    <w:p>
+      <w:pPr>
+        <w:numPr>
+          <w:ilvl w:val="0"/>
+          <w:numId w:val="33"/>
+        </w:numPr>
+        <w:spacing w:before="100" w:beforeAutospacing="1" w:after="100" w:afterAutospacing="1" w:line="240" w:lineRule="auto"/>
         <w:rPr>
           <w:rFonts w:ascii="Times New Roman" w:eastAsia="Times New Roman" w:hAnsi="Times New Roman" w:cs="Times New Roman"/>
           <w:lang w:val="en-UG" w:eastAsia="en-UG"/>
         </w:rPr>
-        <w:t>Enables integration with Microsoft Teams and other Office applications for better workflow collaboration.</w:t>
-      </w:r>
-    </w:p>
-    <w:p>
-      <w:pPr>
-        <w:numPr>
-          <w:ilvl w:val="0"/>
-          <w:numId w:val="30"/>
-        </w:numPr>
-        <w:spacing w:before="100" w:beforeAutospacing="1" w:after="100" w:afterAutospacing="1" w:line="240" w:lineRule="auto"/>
+      </w:pPr>
+      <w:r>
         <w:rPr>
           <w:rFonts w:ascii="Times New Roman" w:eastAsia="Times New Roman" w:hAnsi="Times New Roman" w:cs="Times New Roman"/>
           <w:lang w:val="en-UG" w:eastAsia="en-UG"/>
         </w:rPr>
-      </w:pPr>
-      <w:r>
-        <w:rPr>
-          <w:rFonts w:ascii="Times New Roman" w:eastAsia="Times New Roman" w:hAnsi="Times New Roman" w:cs="Times New Roman"/>
-          <w:b/>
-          <w:bCs/>
-          <w:lang w:val="en-UG" w:eastAsia="en-UG"/>
-        </w:rPr>
-        <w:t>Contacts and Networking:</w:t>
-      </w:r>
-    </w:p>
-    <w:p>
-      <w:pPr>
-        <w:numPr>
-          <w:ilvl w:val="1"/>
-          <w:numId w:val="30"/>
-        </w:numPr>
-        <w:spacing w:before="100" w:beforeAutospacing="1" w:after="100" w:afterAutospacing="1" w:line="240" w:lineRule="auto"/>
-        <w:rPr>
-          <w:rFonts w:ascii="Times New Roman" w:eastAsia="Times New Roman" w:hAnsi="Times New Roman" w:cs="Times New Roman"/>
-          <w:lang w:val="en-UG" w:eastAsia="en-UG"/>
-        </w:rPr>
-      </w:pPr>
-      <w:r>
-        <w:rPr>
-          <w:rFonts w:ascii="Times New Roman" w:eastAsia="Times New Roman" w:hAnsi="Times New Roman" w:cs="Times New Roman"/>
-          <w:lang w:val="en-UG" w:eastAsia="en-UG"/>
-        </w:rPr>
-        <w:t>Stores detailed contact information for clients, colleagues, and vendors.</w:t>
-      </w:r>
-    </w:p>
-    <w:p>
-      <w:pPr>
-        <w:numPr>
-          <w:ilvl w:val="1"/>
-          <w:numId w:val="30"/>
-        </w:numPr>
-        <w:spacing w:before="100" w:beforeAutospacing="1" w:after="100" w:afterAutospacing="1" w:line="240" w:lineRule="auto"/>
-        <w:rPr>
-          <w:rFonts w:ascii="Times New Roman" w:eastAsia="Times New Roman" w:hAnsi="Times New Roman" w:cs="Times New Roman"/>
-          <w:lang w:val="en-UG" w:eastAsia="en-UG"/>
-        </w:rPr>
-      </w:pPr>
-      <w:r>
-        <w:rPr>
-          <w:rFonts w:ascii="Times New Roman" w:eastAsia="Times New Roman" w:hAnsi="Times New Roman" w:cs="Times New Roman"/>
-          <w:lang w:val="en-UG" w:eastAsia="en-UG"/>
-        </w:rPr>
-        <w:t>Allows the creation of contact groups for efficient mass communication.</w:t>
-      </w:r>
-    </w:p>
-    <w:p>
-      <w:pPr>
-        <w:numPr>
-          <w:ilvl w:val="0"/>
-          <w:numId w:val="30"/>
-        </w:numPr>
-        <w:spacing w:before="100" w:beforeAutospacing="1" w:after="100" w:afterAutospacing="1" w:line="240" w:lineRule="auto"/>
-        <w:rPr>
-          <w:rFonts w:ascii="Times New Roman" w:eastAsia="Times New Roman" w:hAnsi="Times New Roman" w:cs="Times New Roman"/>
-          <w:lang w:val="en-UG" w:eastAsia="en-UG"/>
-        </w:rPr>
-      </w:pPr>
-      <w:r>
-        <w:rPr>
-          <w:rFonts w:ascii="Times New Roman" w:eastAsia="Times New Roman" w:hAnsi="Times New Roman" w:cs="Times New Roman"/>
-          <w:b/>
-          <w:bCs/>
-          <w:lang w:val="en-UG" w:eastAsia="en-UG"/>
-        </w:rPr>
-        <w:t>Collaboration:</w:t>
-      </w:r>
-    </w:p>
-    <w:p>
-      <w:pPr>
-        <w:numPr>
-          <w:ilvl w:val="1"/>
-          <w:numId w:val="30"/>
-        </w:numPr>
-        <w:spacing w:before="100" w:beforeAutospacing="1" w:after="100" w:afterAutospacing="1" w:line="240" w:lineRule="auto"/>
-        <w:rPr>
-          <w:rFonts w:ascii="Times New Roman" w:eastAsia="Times New Roman" w:hAnsi="Times New Roman" w:cs="Times New Roman"/>
-          <w:lang w:val="en-UG" w:eastAsia="en-UG"/>
-        </w:rPr>
-      </w:pPr>
-      <w:r>
-        <w:rPr>
-          <w:rFonts w:ascii="Times New Roman" w:eastAsia="Times New Roman" w:hAnsi="Times New Roman" w:cs="Times New Roman"/>
-          <w:lang w:val="en-UG" w:eastAsia="en-UG"/>
-        </w:rPr>
-        <w:t>Supports shared mailboxes, calendars, and tasks for team collaboration.</w:t>
-      </w:r>
-    </w:p>
-    <w:p>
-      <w:pPr>
-        <w:numPr>
-          <w:ilvl w:val="1"/>
-          <w:numId w:val="30"/>
-        </w:numPr>
-        <w:spacing w:before="100" w:beforeAutospacing="1" w:after="100" w:afterAutospacing="1" w:line="240" w:lineRule="auto"/>
-        <w:rPr>
-          <w:rFonts w:ascii="Times New Roman" w:eastAsia="Times New Roman" w:hAnsi="Times New Roman" w:cs="Times New Roman"/>
-          <w:lang w:val="en-UG" w:eastAsia="en-UG"/>
-        </w:rPr>
-      </w:pPr>
-      <w:r>
-        <w:rPr>
-          <w:rFonts w:ascii="Times New Roman" w:eastAsia="Times New Roman" w:hAnsi="Times New Roman" w:cs="Times New Roman"/>
-          <w:lang w:val="en-UG" w:eastAsia="en-UG"/>
-        </w:rPr>
-        <w:t>Provides integration with SharePoint and OneDrive for seamless file sharing.</w:t>
+        <w:t>Office 365 compatibility for accessing documents, spreadsheets, and presentations directly from emails or the calendar.</w:t>
       </w:r>
     </w:p>
     <w:p>
@@ -3854,367 +4486,6 @@
           <w:szCs w:val="27"/>
           <w:lang w:val="en-UG" w:eastAsia="en-UG"/>
         </w:rPr>
-        <w:t>Features That Make Outlook Valuable for Scheduling and Email Management:</w:t>
-      </w:r>
-    </w:p>
-    <w:p>
-      <w:pPr>
-        <w:spacing w:before="100" w:beforeAutospacing="1" w:after="100" w:afterAutospacing="1" w:line="240" w:lineRule="auto"/>
-        <w:outlineLvl w:val="3"/>
-        <w:rPr>
-          <w:rFonts w:ascii="Times New Roman" w:eastAsia="Times New Roman" w:hAnsi="Times New Roman" w:cs="Times New Roman"/>
-          <w:b/>
-          <w:bCs/>
-          <w:lang w:val="en-UG" w:eastAsia="en-UG"/>
-        </w:rPr>
-      </w:pPr>
-      <w:r>
-        <w:rPr>
-          <w:rFonts w:ascii="Times New Roman" w:eastAsia="Times New Roman" w:hAnsi="Times New Roman" w:cs="Times New Roman"/>
-          <w:b/>
-          <w:bCs/>
-          <w:lang w:val="en-UG" w:eastAsia="en-UG"/>
-        </w:rPr>
-        <w:t>Email Management Features:</w:t>
-      </w:r>
-    </w:p>
-    <w:p>
-      <w:pPr>
-        <w:numPr>
-          <w:ilvl w:val="0"/>
-          <w:numId w:val="31"/>
-        </w:numPr>
-        <w:spacing w:before="100" w:beforeAutospacing="1" w:after="100" w:afterAutospacing="1" w:line="240" w:lineRule="auto"/>
-        <w:rPr>
-          <w:rFonts w:ascii="Times New Roman" w:eastAsia="Times New Roman" w:hAnsi="Times New Roman" w:cs="Times New Roman"/>
-          <w:lang w:val="en-UG" w:eastAsia="en-UG"/>
-        </w:rPr>
-      </w:pPr>
-      <w:r>
-        <w:rPr>
-          <w:rFonts w:ascii="Times New Roman" w:eastAsia="Times New Roman" w:hAnsi="Times New Roman" w:cs="Times New Roman"/>
-          <w:b/>
-          <w:bCs/>
-          <w:lang w:val="en-UG" w:eastAsia="en-UG"/>
-        </w:rPr>
-        <w:t>Focused Inbox:</w:t>
-      </w:r>
-      <w:r>
-        <w:rPr>
-          <w:rFonts w:ascii="Times New Roman" w:eastAsia="Times New Roman" w:hAnsi="Times New Roman" w:cs="Times New Roman"/>
-          <w:lang w:val="en-UG" w:eastAsia="en-UG"/>
-        </w:rPr>
-        <w:t xml:space="preserve"> Separates important emails from clutter.</w:t>
-      </w:r>
-    </w:p>
-    <w:p>
-      <w:pPr>
-        <w:numPr>
-          <w:ilvl w:val="0"/>
-          <w:numId w:val="31"/>
-        </w:numPr>
-        <w:spacing w:before="100" w:beforeAutospacing="1" w:after="100" w:afterAutospacing="1" w:line="240" w:lineRule="auto"/>
-        <w:rPr>
-          <w:rFonts w:ascii="Times New Roman" w:eastAsia="Times New Roman" w:hAnsi="Times New Roman" w:cs="Times New Roman"/>
-          <w:lang w:val="en-UG" w:eastAsia="en-UG"/>
-        </w:rPr>
-      </w:pPr>
-      <w:r>
-        <w:rPr>
-          <w:rFonts w:ascii="Times New Roman" w:eastAsia="Times New Roman" w:hAnsi="Times New Roman" w:cs="Times New Roman"/>
-          <w:b/>
-          <w:bCs/>
-          <w:lang w:val="en-UG" w:eastAsia="en-UG"/>
-        </w:rPr>
-        <w:t>Rules and Automation:</w:t>
-      </w:r>
-      <w:r>
-        <w:rPr>
-          <w:rFonts w:ascii="Times New Roman" w:eastAsia="Times New Roman" w:hAnsi="Times New Roman" w:cs="Times New Roman"/>
-          <w:lang w:val="en-UG" w:eastAsia="en-UG"/>
-        </w:rPr>
-        <w:t xml:space="preserve"> Automatically sorts and organizes emails based on predefined criteria.</w:t>
-      </w:r>
-    </w:p>
-    <w:p>
-      <w:pPr>
-        <w:numPr>
-          <w:ilvl w:val="0"/>
-          <w:numId w:val="31"/>
-        </w:numPr>
-        <w:spacing w:before="100" w:beforeAutospacing="1" w:after="100" w:afterAutospacing="1" w:line="240" w:lineRule="auto"/>
-        <w:rPr>
-          <w:rFonts w:ascii="Times New Roman" w:eastAsia="Times New Roman" w:hAnsi="Times New Roman" w:cs="Times New Roman"/>
-          <w:lang w:val="en-UG" w:eastAsia="en-UG"/>
-        </w:rPr>
-      </w:pPr>
-      <w:r>
-        <w:rPr>
-          <w:rFonts w:ascii="Times New Roman" w:eastAsia="Times New Roman" w:hAnsi="Times New Roman" w:cs="Times New Roman"/>
-          <w:b/>
-          <w:bCs/>
-          <w:lang w:val="en-UG" w:eastAsia="en-UG"/>
-        </w:rPr>
-        <w:t>Conversation View:</w:t>
-      </w:r>
-      <w:r>
-        <w:rPr>
-          <w:rFonts w:ascii="Times New Roman" w:eastAsia="Times New Roman" w:hAnsi="Times New Roman" w:cs="Times New Roman"/>
-          <w:lang w:val="en-UG" w:eastAsia="en-UG"/>
-        </w:rPr>
-        <w:t xml:space="preserve"> Groups related emails together, simplifying email threads.</w:t>
-      </w:r>
-    </w:p>
-    <w:p>
-      <w:pPr>
-        <w:numPr>
-          <w:ilvl w:val="0"/>
-          <w:numId w:val="31"/>
-        </w:numPr>
-        <w:spacing w:before="100" w:beforeAutospacing="1" w:after="100" w:afterAutospacing="1" w:line="240" w:lineRule="auto"/>
-        <w:rPr>
-          <w:rFonts w:ascii="Times New Roman" w:eastAsia="Times New Roman" w:hAnsi="Times New Roman" w:cs="Times New Roman"/>
-          <w:lang w:val="en-UG" w:eastAsia="en-UG"/>
-        </w:rPr>
-      </w:pPr>
-      <w:r>
-        <w:rPr>
-          <w:rFonts w:ascii="Times New Roman" w:eastAsia="Times New Roman" w:hAnsi="Times New Roman" w:cs="Times New Roman"/>
-          <w:b/>
-          <w:bCs/>
-          <w:lang w:val="en-UG" w:eastAsia="en-UG"/>
-        </w:rPr>
-        <w:t>Offline Access:</w:t>
-      </w:r>
-      <w:r>
-        <w:rPr>
-          <w:rFonts w:ascii="Times New Roman" w:eastAsia="Times New Roman" w:hAnsi="Times New Roman" w:cs="Times New Roman"/>
-          <w:lang w:val="en-UG" w:eastAsia="en-UG"/>
-        </w:rPr>
-        <w:t xml:space="preserve"> Allows users to read, compose, and respond to emails without an internet connection.</w:t>
-      </w:r>
-    </w:p>
-    <w:p>
-      <w:pPr>
-        <w:spacing w:before="100" w:beforeAutospacing="1" w:after="100" w:afterAutospacing="1" w:line="240" w:lineRule="auto"/>
-        <w:outlineLvl w:val="3"/>
-        <w:rPr>
-          <w:rFonts w:ascii="Times New Roman" w:eastAsia="Times New Roman" w:hAnsi="Times New Roman" w:cs="Times New Roman"/>
-          <w:b/>
-          <w:bCs/>
-          <w:lang w:val="en-UG" w:eastAsia="en-UG"/>
-        </w:rPr>
-      </w:pPr>
-      <w:r>
-        <w:rPr>
-          <w:rFonts w:ascii="Times New Roman" w:eastAsia="Times New Roman" w:hAnsi="Times New Roman" w:cs="Times New Roman"/>
-          <w:b/>
-          <w:bCs/>
-          <w:lang w:val="en-UG" w:eastAsia="en-UG"/>
-        </w:rPr>
-        <w:t>Scheduling Features:</w:t>
-      </w:r>
-    </w:p>
-    <w:p>
-      <w:pPr>
-        <w:numPr>
-          <w:ilvl w:val="0"/>
-          <w:numId w:val="32"/>
-        </w:numPr>
-        <w:spacing w:before="100" w:beforeAutospacing="1" w:after="100" w:afterAutospacing="1" w:line="240" w:lineRule="auto"/>
-        <w:rPr>
-          <w:rFonts w:ascii="Times New Roman" w:eastAsia="Times New Roman" w:hAnsi="Times New Roman" w:cs="Times New Roman"/>
-          <w:lang w:val="en-UG" w:eastAsia="en-UG"/>
-        </w:rPr>
-      </w:pPr>
-      <w:r>
-        <w:rPr>
-          <w:rFonts w:ascii="Times New Roman" w:eastAsia="Times New Roman" w:hAnsi="Times New Roman" w:cs="Times New Roman"/>
-          <w:b/>
-          <w:bCs/>
-          <w:lang w:val="en-UG" w:eastAsia="en-UG"/>
-        </w:rPr>
-        <w:t>Shared Calendars:</w:t>
-      </w:r>
-      <w:r>
-        <w:rPr>
-          <w:rFonts w:ascii="Times New Roman" w:eastAsia="Times New Roman" w:hAnsi="Times New Roman" w:cs="Times New Roman"/>
-          <w:lang w:val="en-UG" w:eastAsia="en-UG"/>
-        </w:rPr>
-        <w:t xml:space="preserve"> Enables team members to view each other's schedules for easier coordination.</w:t>
-      </w:r>
-    </w:p>
-    <w:p>
-      <w:pPr>
-        <w:numPr>
-          <w:ilvl w:val="0"/>
-          <w:numId w:val="32"/>
-        </w:numPr>
-        <w:spacing w:before="100" w:beforeAutospacing="1" w:after="100" w:afterAutospacing="1" w:line="240" w:lineRule="auto"/>
-        <w:rPr>
-          <w:rFonts w:ascii="Times New Roman" w:eastAsia="Times New Roman" w:hAnsi="Times New Roman" w:cs="Times New Roman"/>
-          <w:lang w:val="en-UG" w:eastAsia="en-UG"/>
-        </w:rPr>
-      </w:pPr>
-      <w:r>
-        <w:rPr>
-          <w:rFonts w:ascii="Times New Roman" w:eastAsia="Times New Roman" w:hAnsi="Times New Roman" w:cs="Times New Roman"/>
-          <w:b/>
-          <w:bCs/>
-          <w:lang w:val="en-UG" w:eastAsia="en-UG"/>
-        </w:rPr>
-        <w:t>Meeting Scheduler:</w:t>
-      </w:r>
-      <w:r>
-        <w:rPr>
-          <w:rFonts w:ascii="Times New Roman" w:eastAsia="Times New Roman" w:hAnsi="Times New Roman" w:cs="Times New Roman"/>
-          <w:lang w:val="en-UG" w:eastAsia="en-UG"/>
-        </w:rPr>
-        <w:t xml:space="preserve"> Provides tools to find suitable meeting times across participants.</w:t>
-      </w:r>
-    </w:p>
-    <w:p>
-      <w:pPr>
-        <w:numPr>
-          <w:ilvl w:val="0"/>
-          <w:numId w:val="32"/>
-        </w:numPr>
-        <w:spacing w:before="100" w:beforeAutospacing="1" w:after="100" w:afterAutospacing="1" w:line="240" w:lineRule="auto"/>
-        <w:rPr>
-          <w:rFonts w:ascii="Times New Roman" w:eastAsia="Times New Roman" w:hAnsi="Times New Roman" w:cs="Times New Roman"/>
-          <w:lang w:val="en-UG" w:eastAsia="en-UG"/>
-        </w:rPr>
-      </w:pPr>
-      <w:r>
-        <w:rPr>
-          <w:rFonts w:ascii="Times New Roman" w:eastAsia="Times New Roman" w:hAnsi="Times New Roman" w:cs="Times New Roman"/>
-          <w:b/>
-          <w:bCs/>
-          <w:lang w:val="en-UG" w:eastAsia="en-UG"/>
-        </w:rPr>
-        <w:t>Reminders and Alerts:</w:t>
-      </w:r>
-      <w:r>
-        <w:rPr>
-          <w:rFonts w:ascii="Times New Roman" w:eastAsia="Times New Roman" w:hAnsi="Times New Roman" w:cs="Times New Roman"/>
-          <w:lang w:val="en-UG" w:eastAsia="en-UG"/>
-        </w:rPr>
-        <w:t xml:space="preserve"> Ensures users stay on top of deadlines and appointments.</w:t>
-      </w:r>
-    </w:p>
-    <w:p>
-      <w:pPr>
-        <w:numPr>
-          <w:ilvl w:val="0"/>
-          <w:numId w:val="32"/>
-        </w:numPr>
-        <w:spacing w:before="100" w:beforeAutospacing="1" w:after="100" w:afterAutospacing="1" w:line="240" w:lineRule="auto"/>
-        <w:rPr>
-          <w:rFonts w:ascii="Times New Roman" w:eastAsia="Times New Roman" w:hAnsi="Times New Roman" w:cs="Times New Roman"/>
-          <w:lang w:val="en-UG" w:eastAsia="en-UG"/>
-        </w:rPr>
-      </w:pPr>
-      <w:r>
-        <w:rPr>
-          <w:rFonts w:ascii="Times New Roman" w:eastAsia="Times New Roman" w:hAnsi="Times New Roman" w:cs="Times New Roman"/>
-          <w:b/>
-          <w:bCs/>
-          <w:lang w:val="en-UG" w:eastAsia="en-UG"/>
-        </w:rPr>
-        <w:t>Time Zone Management:</w:t>
-      </w:r>
-      <w:r>
-        <w:rPr>
-          <w:rFonts w:ascii="Times New Roman" w:eastAsia="Times New Roman" w:hAnsi="Times New Roman" w:cs="Times New Roman"/>
-          <w:lang w:val="en-UG" w:eastAsia="en-UG"/>
-        </w:rPr>
-        <w:t xml:space="preserve"> Automatically adjusts for different time zones, crucial for global teams.</w:t>
-      </w:r>
-    </w:p>
-    <w:p>
-      <w:pPr>
-        <w:spacing w:before="100" w:beforeAutospacing="1" w:after="100" w:afterAutospacing="1" w:line="240" w:lineRule="auto"/>
-        <w:outlineLvl w:val="3"/>
-        <w:rPr>
-          <w:rFonts w:ascii="Times New Roman" w:eastAsia="Times New Roman" w:hAnsi="Times New Roman" w:cs="Times New Roman"/>
-          <w:b/>
-          <w:bCs/>
-          <w:lang w:val="en-UG" w:eastAsia="en-UG"/>
-        </w:rPr>
-      </w:pPr>
-      <w:r>
-        <w:rPr>
-          <w:rFonts w:ascii="Times New Roman" w:eastAsia="Times New Roman" w:hAnsi="Times New Roman" w:cs="Times New Roman"/>
-          <w:b/>
-          <w:bCs/>
-          <w:lang w:val="en-UG" w:eastAsia="en-UG"/>
-        </w:rPr>
-        <w:lastRenderedPageBreak/>
-        <w:t>Additional Integrated Features:</w:t>
-      </w:r>
-    </w:p>
-    <w:p>
-      <w:pPr>
-        <w:numPr>
-          <w:ilvl w:val="0"/>
-          <w:numId w:val="33"/>
-        </w:numPr>
-        <w:spacing w:before="100" w:beforeAutospacing="1" w:after="100" w:afterAutospacing="1" w:line="240" w:lineRule="auto"/>
-        <w:rPr>
-          <w:rFonts w:ascii="Times New Roman" w:eastAsia="Times New Roman" w:hAnsi="Times New Roman" w:cs="Times New Roman"/>
-          <w:lang w:val="en-UG" w:eastAsia="en-UG"/>
-        </w:rPr>
-      </w:pPr>
-      <w:r>
-        <w:rPr>
-          <w:rFonts w:ascii="Times New Roman" w:eastAsia="Times New Roman" w:hAnsi="Times New Roman" w:cs="Times New Roman"/>
-          <w:lang w:val="en-UG" w:eastAsia="en-UG"/>
-        </w:rPr>
-        <w:t>Integration with Microsoft Teams for virtual meetings.</w:t>
-      </w:r>
-    </w:p>
-    <w:p>
-      <w:pPr>
-        <w:numPr>
-          <w:ilvl w:val="0"/>
-          <w:numId w:val="33"/>
-        </w:numPr>
-        <w:spacing w:before="100" w:beforeAutospacing="1" w:after="100" w:afterAutospacing="1" w:line="240" w:lineRule="auto"/>
-        <w:rPr>
-          <w:rFonts w:ascii="Times New Roman" w:eastAsia="Times New Roman" w:hAnsi="Times New Roman" w:cs="Times New Roman"/>
-          <w:lang w:val="en-UG" w:eastAsia="en-UG"/>
-        </w:rPr>
-      </w:pPr>
-      <w:r>
-        <w:rPr>
-          <w:rFonts w:ascii="Times New Roman" w:eastAsia="Times New Roman" w:hAnsi="Times New Roman" w:cs="Times New Roman"/>
-          <w:lang w:val="en-UG" w:eastAsia="en-UG"/>
-        </w:rPr>
-        <w:t>Office 365 compatibility for accessing documents, spreadsheets, and presentations directly from emails or the calendar.</w:t>
-      </w:r>
-    </w:p>
-    <w:p>
-      <w:pPr>
-        <w:spacing w:before="100" w:beforeAutospacing="1" w:after="100" w:afterAutospacing="1" w:line="240" w:lineRule="auto"/>
-        <w:outlineLvl w:val="2"/>
-        <w:rPr>
-          <w:rFonts w:ascii="Times New Roman" w:eastAsia="Times New Roman" w:hAnsi="Times New Roman" w:cs="Times New Roman"/>
-          <w:b/>
-          <w:bCs/>
-          <w:sz w:val="27"/>
-          <w:szCs w:val="27"/>
-          <w:lang w:val="en-UG" w:eastAsia="en-UG"/>
-        </w:rPr>
-      </w:pPr>
-      <w:r>
-        <w:rPr>
-          <w:rFonts w:ascii="Times New Roman" w:eastAsia="Times New Roman" w:hAnsi="Times New Roman" w:cs="Times New Roman"/>
-          <w:b/>
-          <w:bCs/>
-          <w:sz w:val="27"/>
-          <w:szCs w:val="27"/>
-          <w:lang w:val="en-UG" w:eastAsia="en-UG"/>
-        </w:rPr>
         <w:t>Conclusion:</w:t>
       </w:r>
     </w:p>
@@ -6577,7 +6848,21 @@
           <w:b/>
         </w:rPr>
         <w:lastRenderedPageBreak/>
-        <w:t>ii) Discuss the strategies for balancing productivity and well being.</w:t>
+        <w:t xml:space="preserve">ii) Discuss the strategies for balancing productivity and </w:t>
+      </w:r>
+      <w:proofErr w:type="spellStart"/>
+      <w:r>
+        <w:rPr>
+          <w:b/>
+        </w:rPr>
+        <w:t>well being</w:t>
+      </w:r>
+      <w:proofErr w:type="spellEnd"/>
+      <w:r>
+        <w:rPr>
+          <w:b/>
+        </w:rPr>
+        <w:t>.</w:t>
       </w:r>
     </w:p>
     <w:p>
@@ -6839,11 +7124,49 @@
           <w:b/>
         </w:rPr>
       </w:pPr>
-      <w:r>
-        <w:rPr>
-          <w:b/>
-        </w:rPr>
-        <w:t>ii) What methods /tools can help reduce destructions and maintain workflows.</w:t>
+    </w:p>
+    <w:p>
+      <w:pPr>
+        <w:jc w:val="center"/>
+        <w:rPr>
+          <w:b/>
+        </w:rPr>
+      </w:pPr>
+    </w:p>
+    <w:p>
+      <w:pPr>
+        <w:jc w:val="center"/>
+        <w:rPr>
+          <w:b/>
+        </w:rPr>
+      </w:pPr>
+      <w:bookmarkStart w:id="28" w:name="_GoBack"/>
+      <w:bookmarkEnd w:id="28"/>
+      <w:r>
+        <w:rPr>
+          <w:b/>
+        </w:rPr>
+        <w:t>QUESTION 15</w:t>
+      </w:r>
+    </w:p>
+    <w:p>
+      <w:pPr>
+        <w:rPr>
+          <w:b/>
+        </w:rPr>
+      </w:pPr>
+    </w:p>
+    <w:p>
+      <w:pPr>
+        <w:rPr>
+          <w:b/>
+        </w:rPr>
+      </w:pPr>
+      <w:r>
+        <w:rPr>
+          <w:b/>
+        </w:rPr>
+        <w:t xml:space="preserve">15) What role does company policy play in addressing gadget addiction in remote IT. </w:t>
       </w:r>
     </w:p>
     <w:p>
@@ -6858,7 +7181,7 @@
         </w:rPr>
       </w:pPr>
       <w:r>
-        <w:t>Dedicate specific blocks of time for certain tasks. This prevents multitasking and helps focus on one activity at a time.</w:t>
+        <w:t>Policies establish clear boundaries regarding work hours, availability, and acceptable gadget use, preventing overuse or misuse of devices.</w:t>
       </w:r>
     </w:p>
     <w:p>
@@ -6872,7 +7195,969 @@
           <w:b/>
         </w:rPr>
       </w:pPr>
-    </w:p>
+      <w:r>
+        <w:t>Policies can mandate breaks, promote ergonomic work setups, and encourage offline time to mitigate the physical and mental health risks associated with excessive gadget use.</w:t>
+      </w:r>
+    </w:p>
+    <w:p>
+      <w:pPr>
+        <w:pStyle w:val="ListParagraph"/>
+        <w:numPr>
+          <w:ilvl w:val="0"/>
+          <w:numId w:val="29"/>
+        </w:numPr>
+        <w:rPr>
+          <w:b/>
+        </w:rPr>
+      </w:pPr>
+      <w:r>
+        <w:t>Guidelines can limit the frequency and duration of meetings, as well as streamline communication tools to reduce unnecessary gadget use</w:t>
+      </w:r>
+    </w:p>
+    <w:p>
+      <w:pPr>
+        <w:pStyle w:val="ListParagraph"/>
+        <w:numPr>
+          <w:ilvl w:val="0"/>
+          <w:numId w:val="29"/>
+        </w:numPr>
+        <w:rPr>
+          <w:b/>
+        </w:rPr>
+      </w:pPr>
+      <w:r>
+        <w:t>Policies can foster a clear separation between work and personal life by ensuring that employees disconnect from work gadgets after hours.</w:t>
+      </w:r>
+    </w:p>
+    <w:p>
+      <w:pPr>
+        <w:pStyle w:val="ListParagraph"/>
+        <w:numPr>
+          <w:ilvl w:val="0"/>
+          <w:numId w:val="29"/>
+        </w:numPr>
+        <w:rPr>
+          <w:b/>
+        </w:rPr>
+      </w:pPr>
+      <w:r>
+        <w:lastRenderedPageBreak/>
+        <w:t>Policies can promote awareness of the risks of gadget addiction and provide resources or training on how to manage digital habits effectively.</w:t>
+      </w:r>
+    </w:p>
+    <w:p>
+      <w:pPr>
+        <w:pStyle w:val="ListParagraph"/>
+        <w:numPr>
+          <w:ilvl w:val="0"/>
+          <w:numId w:val="29"/>
+        </w:numPr>
+        <w:rPr>
+          <w:b/>
+        </w:rPr>
+      </w:pPr>
+      <w:r>
+        <w:t>Policies can ensure employees have access to tools that help reduce gadget dependency, such as apps that monitor screen time or block non-essential notifications.</w:t>
+      </w:r>
+    </w:p>
+    <w:p>
+      <w:pPr>
+        <w:pStyle w:val="ListParagraph"/>
+        <w:numPr>
+          <w:ilvl w:val="0"/>
+          <w:numId w:val="29"/>
+        </w:numPr>
+        <w:rPr>
+          <w:b/>
+        </w:rPr>
+      </w:pPr>
+      <w:r>
+        <w:t>Policies signal organizational commitment to employee well-being, encouraging managers and teams to model healthy gadget use.</w:t>
+      </w:r>
+    </w:p>
+    <w:p>
+      <w:pPr>
+        <w:pStyle w:val="ListParagraph"/>
+        <w:numPr>
+          <w:ilvl w:val="0"/>
+          <w:numId w:val="29"/>
+        </w:numPr>
+        <w:rPr>
+          <w:b/>
+        </w:rPr>
+      </w:pPr>
+      <w:r>
+        <w:t>policies ensure that monitoring of gadget use is non-intrusive and focused on well-being rather than micromanagement.</w:t>
+      </w:r>
+    </w:p>
+    <w:p>
+      <w:pPr>
+        <w:pStyle w:val="ListParagraph"/>
+        <w:numPr>
+          <w:ilvl w:val="0"/>
+          <w:numId w:val="29"/>
+        </w:numPr>
+        <w:rPr>
+          <w:b/>
+        </w:rPr>
+      </w:pPr>
+      <w:r>
+        <w:t>Policies ensure compliance with labor laws related to overtime, break requirements, and mental health protection.</w:t>
+      </w:r>
+    </w:p>
+    <w:p>
+      <w:pPr>
+        <w:rPr>
+          <w:b/>
+        </w:rPr>
+      </w:pPr>
+    </w:p>
+    <w:p>
+      <w:pPr>
+        <w:rPr>
+          <w:b/>
+        </w:rPr>
+      </w:pPr>
+      <w:r>
+        <w:rPr>
+          <w:b/>
+        </w:rPr>
+        <w:t>Describe the policies or guidelines that can promote healthier screen habits.</w:t>
+      </w:r>
+    </w:p>
+    <w:p>
+      <w:pPr>
+        <w:pStyle w:val="ListParagraph"/>
+        <w:numPr>
+          <w:ilvl w:val="0"/>
+          <w:numId w:val="54"/>
+        </w:numPr>
+        <w:rPr>
+          <w:b/>
+        </w:rPr>
+      </w:pPr>
+      <w:r>
+        <w:t>Encourage employees to take regular breaks, such as a 5-</w:t>
+      </w:r>
+      <w:proofErr w:type="gramStart"/>
+      <w:r>
+        <w:t>10 minute</w:t>
+      </w:r>
+      <w:proofErr w:type="gramEnd"/>
+      <w:r>
+        <w:t xml:space="preserve"> pause every hour, to rest their eyes and stretch.</w:t>
+      </w:r>
+    </w:p>
+    <w:p>
+      <w:pPr>
+        <w:pStyle w:val="ListParagraph"/>
+        <w:numPr>
+          <w:ilvl w:val="0"/>
+          <w:numId w:val="54"/>
+        </w:numPr>
+        <w:rPr>
+          <w:b/>
+        </w:rPr>
+      </w:pPr>
+      <w:r>
+        <w:t>Encourage employees to spend breaks without checking their phones or gadgets.</w:t>
+      </w:r>
+    </w:p>
+    <w:p>
+      <w:pPr>
+        <w:pStyle w:val="ListParagraph"/>
+        <w:numPr>
+          <w:ilvl w:val="0"/>
+          <w:numId w:val="54"/>
+        </w:numPr>
+        <w:rPr>
+          <w:b/>
+        </w:rPr>
+      </w:pPr>
+      <w:r>
+        <w:t>Reduce the frequency and duration of virtual meetings. Adopt alternatives like emails or audio updates when possible.</w:t>
+      </w:r>
+    </w:p>
+    <w:p>
+      <w:pPr>
+        <w:pStyle w:val="ListParagraph"/>
+        <w:numPr>
+          <w:ilvl w:val="0"/>
+          <w:numId w:val="54"/>
+        </w:numPr>
+        <w:rPr>
+          <w:b/>
+        </w:rPr>
+      </w:pPr>
+      <w:r>
+        <w:t>Use tools and platforms that support collaboration without requiring constant online presence.</w:t>
+      </w:r>
+    </w:p>
+    <w:p>
+      <w:pPr>
+        <w:pStyle w:val="ListParagraph"/>
+        <w:numPr>
+          <w:ilvl w:val="0"/>
+          <w:numId w:val="54"/>
+        </w:numPr>
+        <w:rPr>
+          <w:b/>
+        </w:rPr>
+      </w:pPr>
+      <w:r>
+        <w:t>Encourage tools or apps that monitor and set daily limits for non-work-related screen use.</w:t>
+      </w:r>
+    </w:p>
+    <w:p>
+      <w:pPr>
+        <w:pStyle w:val="ListParagraph"/>
+        <w:numPr>
+          <w:ilvl w:val="0"/>
+          <w:numId w:val="54"/>
+        </w:numPr>
+      </w:pPr>
+      <w:r>
+        <w:t>Designate certain areas (e.g., dining areas or restrooms) as no-gadget zones to reduce unnecessary screen use</w:t>
+      </w:r>
+    </w:p>
+    <w:p>
+      <w:r>
+        <w:br w:type="page"/>
+      </w:r>
+    </w:p>
+    <w:p>
+      <w:pPr>
+        <w:pStyle w:val="ListParagraph"/>
+        <w:numPr>
+          <w:ilvl w:val="0"/>
+          <w:numId w:val="54"/>
+        </w:numPr>
+        <w:rPr>
+          <w:b/>
+        </w:rPr>
+      </w:pPr>
+      <w:r>
+        <w:lastRenderedPageBreak/>
+        <w:t>Offer workshops on mindfulness techniques like meditation, which encourage individuals to disconnect and focus on the present moment.</w:t>
+      </w:r>
+    </w:p>
+    <w:p>
+      <w:pPr>
+        <w:pStyle w:val="ListParagraph"/>
+        <w:numPr>
+          <w:ilvl w:val="0"/>
+          <w:numId w:val="54"/>
+        </w:numPr>
+        <w:rPr>
+          <w:b/>
+        </w:rPr>
+      </w:pPr>
+      <w:r>
+        <w:t>Limit the use of "urgent" notifications to emergencies and encourage employees to mute non-critical alerts.</w:t>
+      </w:r>
+    </w:p>
+    <w:p>
+      <w:pPr>
+        <w:pStyle w:val="ListParagraph"/>
+        <w:numPr>
+          <w:ilvl w:val="0"/>
+          <w:numId w:val="54"/>
+        </w:numPr>
+        <w:rPr>
+          <w:b/>
+        </w:rPr>
+      </w:pPr>
+      <w:r>
+        <w:t>Suggest checking emails or messages at specific times instead of responding immediately</w:t>
+      </w:r>
+    </w:p>
+    <w:p>
+      <w:pPr>
+        <w:rPr>
+          <w:b/>
+        </w:rPr>
+      </w:pPr>
+    </w:p>
+    <w:p>
+      <w:pPr>
+        <w:jc w:val="center"/>
+        <w:rPr>
+          <w:b/>
+        </w:rPr>
+      </w:pPr>
+      <w:r>
+        <w:rPr>
+          <w:b/>
+        </w:rPr>
+        <w:t>QUESTION 16</w:t>
+      </w:r>
+    </w:p>
+    <w:p>
+      <w:pPr>
+        <w:rPr>
+          <w:b/>
+        </w:rPr>
+      </w:pPr>
+      <w:r>
+        <w:rPr>
+          <w:b/>
+        </w:rPr>
+        <w:t>16) How can remote IT workers set boundaries to remove gadget use effectively outside work hours.</w:t>
+      </w:r>
+    </w:p>
+    <w:p>
+      <w:pPr>
+        <w:pStyle w:val="ListParagraph"/>
+        <w:numPr>
+          <w:ilvl w:val="0"/>
+          <w:numId w:val="55"/>
+        </w:numPr>
+        <w:rPr>
+          <w:b/>
+        </w:rPr>
+      </w:pPr>
+      <w:r>
+        <w:t>Suggest checking emails or messages at specific times instead of responding immediately</w:t>
+      </w:r>
+    </w:p>
+    <w:p>
+      <w:pPr>
+        <w:pStyle w:val="ListParagraph"/>
+        <w:numPr>
+          <w:ilvl w:val="0"/>
+          <w:numId w:val="55"/>
+        </w:numPr>
+        <w:rPr>
+          <w:b/>
+        </w:rPr>
+      </w:pPr>
+      <w:r>
+        <w:t>Inform colleagues, managers, and clients of your working hours, so they know when to expect responses</w:t>
+      </w:r>
+    </w:p>
+    <w:p>
+      <w:pPr>
+        <w:pStyle w:val="ListParagraph"/>
+        <w:numPr>
+          <w:ilvl w:val="0"/>
+          <w:numId w:val="55"/>
+        </w:numPr>
+        <w:rPr>
+          <w:b/>
+        </w:rPr>
+      </w:pPr>
+      <w:r>
+        <w:t>Enable "Do Not Disturb" on your devices after work hours to block non-urgent notifications.</w:t>
+      </w:r>
+    </w:p>
+    <w:p>
+      <w:pPr>
+        <w:pStyle w:val="ListParagraph"/>
+        <w:numPr>
+          <w:ilvl w:val="0"/>
+          <w:numId w:val="55"/>
+        </w:numPr>
+        <w:rPr>
+          <w:b/>
+        </w:rPr>
+      </w:pPr>
+      <w:r>
+        <w:t>Keep work-related apps on one device or profile and personal apps on another to prevent overlap.</w:t>
+      </w:r>
+    </w:p>
+    <w:p>
+      <w:pPr>
+        <w:pStyle w:val="ListParagraph"/>
+        <w:numPr>
+          <w:ilvl w:val="0"/>
+          <w:numId w:val="55"/>
+        </w:numPr>
+        <w:rPr>
+          <w:b/>
+        </w:rPr>
+      </w:pPr>
+      <w:r>
+        <w:t>Dedicate certain hours of the day to being completely offline (e.g., during dinner or before bed).</w:t>
+      </w:r>
+    </w:p>
+    <w:p>
+      <w:pPr>
+        <w:pStyle w:val="ListParagraph"/>
+        <w:numPr>
+          <w:ilvl w:val="0"/>
+          <w:numId w:val="55"/>
+        </w:numPr>
+        <w:rPr>
+          <w:b/>
+        </w:rPr>
+      </w:pPr>
+      <w:r>
+        <w:t>Keep devices out of the bedroom or dining area to reduce their presence in personal spaces.</w:t>
+      </w:r>
+    </w:p>
+    <w:p>
+      <w:pPr>
+        <w:pStyle w:val="ListParagraph"/>
+        <w:numPr>
+          <w:ilvl w:val="0"/>
+          <w:numId w:val="55"/>
+        </w:numPr>
+        <w:rPr>
+          <w:b/>
+        </w:rPr>
+      </w:pPr>
+      <w:r>
+        <w:t>Schedule hobbies, exercise, or family time to shift focus away from screens.</w:t>
+      </w:r>
+    </w:p>
+    <w:p>
+      <w:pPr>
+        <w:pStyle w:val="ListParagraph"/>
+        <w:numPr>
+          <w:ilvl w:val="0"/>
+          <w:numId w:val="55"/>
+        </w:numPr>
+        <w:rPr>
+          <w:b/>
+        </w:rPr>
+      </w:pPr>
+      <w:r>
+        <w:t>Use non-digital relaxation techniques, such as reading a physical book, meditating, or journaling.</w:t>
+      </w:r>
+    </w:p>
+    <w:p>
+      <w:pPr>
+        <w:pStyle w:val="ListParagraph"/>
+        <w:numPr>
+          <w:ilvl w:val="0"/>
+          <w:numId w:val="55"/>
+        </w:numPr>
+        <w:rPr>
+          <w:b/>
+        </w:rPr>
+      </w:pPr>
+      <w:r>
+        <w:t>Set up auto-responses for emails or messages received outside work hours to manage expectations.</w:t>
+      </w:r>
+    </w:p>
+    <w:p>
+      <w:pPr>
+        <w:rPr>
+          <w:b/>
+        </w:rPr>
+      </w:pPr>
+      <w:r>
+        <w:rPr>
+          <w:b/>
+        </w:rPr>
+        <w:t>b) Discuss the tips or practices to achieve a healthy work life balance.</w:t>
+      </w:r>
+    </w:p>
+    <w:p>
+      <w:pPr>
+        <w:pStyle w:val="ListParagraph"/>
+        <w:numPr>
+          <w:ilvl w:val="0"/>
+          <w:numId w:val="56"/>
+        </w:numPr>
+        <w:rPr>
+          <w:b/>
+        </w:rPr>
+      </w:pPr>
+      <w:r>
+        <w:t>Set and stick to specific start and end times for work. Avoid checking emails or taking calls after hours.</w:t>
+      </w:r>
+    </w:p>
+    <w:p>
+      <w:pPr>
+        <w:pStyle w:val="ListParagraph"/>
+        <w:numPr>
+          <w:ilvl w:val="0"/>
+          <w:numId w:val="56"/>
+        </w:numPr>
+        <w:rPr>
+          <w:b/>
+        </w:rPr>
+      </w:pPr>
+      <w:r>
+        <w:t>If possible, use separate devices for work and personal life to avoid mixing the two.</w:t>
+      </w:r>
+    </w:p>
+    <w:p>
+      <w:pPr>
+        <w:pStyle w:val="ListParagraph"/>
+        <w:numPr>
+          <w:ilvl w:val="0"/>
+          <w:numId w:val="56"/>
+        </w:numPr>
+      </w:pPr>
+      <w:r>
+        <w:t>Organize tasks by priority to focus on the most important ones first.</w:t>
+      </w:r>
+    </w:p>
+    <w:p>
+      <w:pPr>
+        <w:pStyle w:val="ListParagraph"/>
+        <w:numPr>
+          <w:ilvl w:val="0"/>
+          <w:numId w:val="56"/>
+        </w:numPr>
+        <w:rPr>
+          <w:b/>
+        </w:rPr>
+      </w:pPr>
+      <w:r>
+        <w:t>Allocate specific time slots for work, breaks, and personal activities to create structure.</w:t>
+      </w:r>
+    </w:p>
+    <w:p>
+      <w:pPr>
+        <w:pStyle w:val="ListParagraph"/>
+        <w:numPr>
+          <w:ilvl w:val="0"/>
+          <w:numId w:val="56"/>
+        </w:numPr>
+        <w:rPr>
+          <w:b/>
+        </w:rPr>
+      </w:pPr>
+      <w:r>
+        <w:t>Learn to say no to tasks that exceed your capacity or don’t align with your goals.</w:t>
+      </w:r>
+    </w:p>
+    <w:p>
+      <w:pPr>
+        <w:pStyle w:val="ListParagraph"/>
+        <w:numPr>
+          <w:ilvl w:val="0"/>
+          <w:numId w:val="56"/>
+        </w:numPr>
+        <w:rPr>
+          <w:b/>
+        </w:rPr>
+      </w:pPr>
+      <w:r>
+        <w:t>Take a 5-10 minute break every hour to rest your eyes and recharge mentally.</w:t>
+      </w:r>
+    </w:p>
+    <w:p>
+      <w:pPr>
+        <w:pStyle w:val="ListParagraph"/>
+        <w:numPr>
+          <w:ilvl w:val="0"/>
+          <w:numId w:val="56"/>
+        </w:numPr>
+        <w:rPr>
+          <w:b/>
+        </w:rPr>
+      </w:pPr>
+      <w:r>
+        <w:t>Step away from your workstation during lunch to reset your focus.</w:t>
+      </w:r>
+    </w:p>
+    <w:p>
+      <w:pPr>
+        <w:pStyle w:val="ListParagraph"/>
+        <w:numPr>
+          <w:ilvl w:val="0"/>
+          <w:numId w:val="56"/>
+        </w:numPr>
+        <w:rPr>
+          <w:b/>
+        </w:rPr>
+      </w:pPr>
+      <w:r>
+        <w:t>Include activities like walking, yoga, or gym workouts in your routine to boost energy and relieve stress.</w:t>
+      </w:r>
+    </w:p>
+    <w:p>
+      <w:pPr>
+        <w:pStyle w:val="ListParagraph"/>
+        <w:numPr>
+          <w:ilvl w:val="0"/>
+          <w:numId w:val="56"/>
+        </w:numPr>
+        <w:rPr>
+          <w:b/>
+        </w:rPr>
+      </w:pPr>
+      <w:r>
+        <w:t>Take short walks or stretch throughout the day to combat the sedentary nature of work.</w:t>
+      </w:r>
+    </w:p>
+    <w:p>
+      <w:pPr>
+        <w:pStyle w:val="ListParagraph"/>
+        <w:numPr>
+          <w:ilvl w:val="0"/>
+          <w:numId w:val="56"/>
+        </w:numPr>
+        <w:rPr>
+          <w:b/>
+        </w:rPr>
+      </w:pPr>
+      <w:r>
+        <w:t>Disable work-related notifications after work hours to maintain personal time.</w:t>
+      </w:r>
+    </w:p>
+    <w:p>
+      <w:pPr>
+        <w:jc w:val="center"/>
+        <w:rPr>
+          <w:b/>
+        </w:rPr>
+      </w:pPr>
+    </w:p>
+    <w:p>
+      <w:pPr>
+        <w:jc w:val="center"/>
+        <w:rPr>
+          <w:b/>
+        </w:rPr>
+      </w:pPr>
+    </w:p>
+    <w:p>
+      <w:pPr>
+        <w:jc w:val="center"/>
+        <w:rPr>
+          <w:b/>
+        </w:rPr>
+      </w:pPr>
+    </w:p>
+    <w:p>
+      <w:pPr>
+        <w:jc w:val="center"/>
+        <w:rPr>
+          <w:b/>
+        </w:rPr>
+      </w:pPr>
+    </w:p>
+    <w:p>
+      <w:pPr>
+        <w:jc w:val="center"/>
+        <w:rPr>
+          <w:b/>
+        </w:rPr>
+      </w:pPr>
+      <w:r>
+        <w:rPr>
+          <w:b/>
+        </w:rPr>
+        <w:t>QUESTION 17</w:t>
+      </w:r>
+    </w:p>
+    <w:p>
+      <w:pPr>
+        <w:rPr>
+          <w:b/>
+        </w:rPr>
+      </w:pPr>
+      <w:r>
+        <w:rPr>
+          <w:b/>
+        </w:rPr>
+        <w:t>17) What skills and foundational knowledge should students have to build successful carriers in networking.</w:t>
+      </w:r>
+    </w:p>
+    <w:p>
+      <w:r>
+        <w:lastRenderedPageBreak/>
+        <w:t>Networking professionals are responsible for designing, implementing, maintaining, and troubleshooting network systems, so a strong grasp of fundamental concepts and hands-on expertise is essential. Below are the key areas students should focus on:</w:t>
+      </w:r>
+    </w:p>
+    <w:p>
+      <w:pPr>
+        <w:pStyle w:val="ListParagraph"/>
+        <w:numPr>
+          <w:ilvl w:val="0"/>
+          <w:numId w:val="57"/>
+        </w:numPr>
+        <w:rPr>
+          <w:b/>
+        </w:rPr>
+      </w:pPr>
+      <w:r>
+        <w:t>Understand how networks function, including LAN, WAN, and MAN.</w:t>
+      </w:r>
+    </w:p>
+    <w:p>
+      <w:pPr>
+        <w:pStyle w:val="ListParagraph"/>
+        <w:numPr>
+          <w:ilvl w:val="0"/>
+          <w:numId w:val="57"/>
+        </w:numPr>
+        <w:rPr>
+          <w:b/>
+        </w:rPr>
+      </w:pPr>
+      <w:r>
+        <w:t>Learn the OSI and TCP/IP models and their layers.</w:t>
+      </w:r>
+    </w:p>
+    <w:p>
+      <w:pPr>
+        <w:pStyle w:val="ListParagraph"/>
+        <w:numPr>
+          <w:ilvl w:val="0"/>
+          <w:numId w:val="57"/>
+        </w:numPr>
+        <w:rPr>
+          <w:b/>
+        </w:rPr>
+      </w:pPr>
+      <w:r>
+        <w:t>Grasp concepts like IP addressing, MAC addresses, and sub netting</w:t>
+      </w:r>
+    </w:p>
+    <w:p>
+      <w:pPr>
+        <w:pStyle w:val="ListParagraph"/>
+        <w:numPr>
+          <w:ilvl w:val="0"/>
+          <w:numId w:val="57"/>
+        </w:numPr>
+        <w:rPr>
+          <w:b/>
+        </w:rPr>
+      </w:pPr>
+      <w:r>
+        <w:t>Understand the purpose and functioning of switches, routers, firewalls, access points, and modems.</w:t>
+      </w:r>
+    </w:p>
+    <w:p>
+      <w:pPr>
+        <w:pStyle w:val="ListParagraph"/>
+        <w:numPr>
+          <w:ilvl w:val="0"/>
+          <w:numId w:val="57"/>
+        </w:numPr>
+        <w:rPr>
+          <w:b/>
+        </w:rPr>
+      </w:pPr>
+      <w:r>
+        <w:t>Learn how to configure and troubleshoot routers, switches, and other network devices</w:t>
+      </w:r>
+    </w:p>
+    <w:p>
+      <w:pPr>
+        <w:pStyle w:val="ListParagraph"/>
+        <w:numPr>
+          <w:ilvl w:val="0"/>
+          <w:numId w:val="57"/>
+        </w:numPr>
+        <w:rPr>
+          <w:b/>
+        </w:rPr>
+      </w:pPr>
+      <w:r>
+        <w:t xml:space="preserve">Gain proficiency in CLI for configuring devices (e.g., Cisco IOS or Juniper </w:t>
+      </w:r>
+      <w:proofErr w:type="spellStart"/>
+      <w:r>
+        <w:t>Junos</w:t>
+      </w:r>
+      <w:proofErr w:type="spellEnd"/>
+      <w:r>
+        <w:t>).</w:t>
+      </w:r>
+    </w:p>
+    <w:p>
+      <w:pPr>
+        <w:pStyle w:val="ListParagraph"/>
+        <w:numPr>
+          <w:ilvl w:val="0"/>
+          <w:numId w:val="57"/>
+        </w:numPr>
+        <w:rPr>
+          <w:b/>
+        </w:rPr>
+      </w:pPr>
+      <w:r>
+        <w:t>Master sub netting to design efficient networks.</w:t>
+      </w:r>
+    </w:p>
+    <w:p>
+      <w:pPr>
+        <w:pStyle w:val="ListParagraph"/>
+        <w:numPr>
+          <w:ilvl w:val="0"/>
+          <w:numId w:val="57"/>
+        </w:numPr>
+        <w:rPr>
+          <w:b/>
+        </w:rPr>
+      </w:pPr>
+      <w:r>
+        <w:t>Familiarity with protocols such as TCP, UDP, HTTP, HTTPS, FTP, and SNMP.</w:t>
+      </w:r>
+    </w:p>
+    <w:p>
+      <w:pPr>
+        <w:rPr>
+          <w:b/>
+        </w:rPr>
+      </w:pPr>
+      <w:r>
+        <w:rPr>
+          <w:b/>
+        </w:rPr>
+        <w:t>b) How can student effectively balance theory and hands on practice in those fields to deepen their expertise and enhance their employability</w:t>
+      </w:r>
+    </w:p>
+    <w:p>
+      <w:pPr>
+        <w:pStyle w:val="ListParagraph"/>
+        <w:numPr>
+          <w:ilvl w:val="0"/>
+          <w:numId w:val="58"/>
+        </w:numPr>
+        <w:rPr>
+          <w:b/>
+        </w:rPr>
+      </w:pPr>
+      <w:r>
+        <w:t>they should engage in lab sessions, simulations, and exercises that apply these concepts in practice.</w:t>
+      </w:r>
+    </w:p>
+    <w:p>
+      <w:pPr>
+        <w:pStyle w:val="ListParagraph"/>
+        <w:numPr>
+          <w:ilvl w:val="0"/>
+          <w:numId w:val="58"/>
+        </w:numPr>
+        <w:rPr>
+          <w:b/>
+        </w:rPr>
+      </w:pPr>
+      <w:r>
+        <w:t>Students should pursue coursework or projects that require them to combine both theory and practice.</w:t>
+      </w:r>
+    </w:p>
+    <w:p>
+      <w:pPr>
+        <w:pStyle w:val="ListParagraph"/>
+        <w:numPr>
+          <w:ilvl w:val="0"/>
+          <w:numId w:val="58"/>
+        </w:numPr>
+        <w:rPr>
+          <w:b/>
+        </w:rPr>
+      </w:pPr>
+      <w:r>
+        <w:t>Practical experience through internships is one of the most effective ways to balance theory and practice.</w:t>
+      </w:r>
+    </w:p>
+    <w:p>
+      <w:pPr>
+        <w:pStyle w:val="ListParagraph"/>
+        <w:numPr>
+          <w:ilvl w:val="0"/>
+          <w:numId w:val="58"/>
+        </w:numPr>
+        <w:rPr>
+          <w:b/>
+        </w:rPr>
+      </w:pPr>
+      <w:r>
+        <w:t>By working on personal projects, students can integrate theory into real-life applications.</w:t>
+      </w:r>
+    </w:p>
+    <w:p>
+      <w:pPr>
+        <w:pStyle w:val="ListParagraph"/>
+        <w:numPr>
+          <w:ilvl w:val="0"/>
+          <w:numId w:val="58"/>
+        </w:numPr>
+        <w:rPr>
+          <w:b/>
+        </w:rPr>
+      </w:pPr>
+      <w:r>
+        <w:t>Participating in hackathons or other industry-specific competitions encourages students to apply both theoretical knowledge and practical skills in a time-constrained, collaborative environment.</w:t>
+      </w:r>
+    </w:p>
+    <w:p>
+      <w:pPr>
+        <w:pStyle w:val="ListParagraph"/>
+        <w:numPr>
+          <w:ilvl w:val="0"/>
+          <w:numId w:val="58"/>
+        </w:numPr>
+        <w:rPr>
+          <w:b/>
+        </w:rPr>
+      </w:pPr>
+      <w:r>
+        <w:t xml:space="preserve">Students should explore cloud platforms like </w:t>
+      </w:r>
+      <w:r>
+        <w:rPr>
+          <w:rStyle w:val="Strong"/>
+        </w:rPr>
+        <w:t>AWS</w:t>
+      </w:r>
+      <w:r>
+        <w:t xml:space="preserve">, </w:t>
+      </w:r>
+      <w:r>
+        <w:rPr>
+          <w:rStyle w:val="Strong"/>
+        </w:rPr>
+        <w:t>Google Cloud</w:t>
+      </w:r>
+      <w:r>
+        <w:t xml:space="preserve">, or </w:t>
+      </w:r>
+      <w:r>
+        <w:rPr>
+          <w:rStyle w:val="Strong"/>
+        </w:rPr>
+        <w:t>Microsoft Azure</w:t>
+      </w:r>
+      <w:r>
+        <w:t xml:space="preserve"> to gain hands-on experience with modern network architectures, such as cloud computing, virtual networks, and server management, which are vital for current and future network professionals.</w:t>
+      </w:r>
+    </w:p>
+    <w:p>
+      <w:pPr>
+        <w:pStyle w:val="ListParagraph"/>
+        <w:numPr>
+          <w:ilvl w:val="0"/>
+          <w:numId w:val="58"/>
+        </w:numPr>
+        <w:rPr>
+          <w:b/>
+        </w:rPr>
+      </w:pPr>
+      <w:r>
+        <w:t>Participating in open-source projects enables students to apply their knowledge while collaborating with others in the industry.</w:t>
+      </w:r>
+    </w:p>
+    <w:p>
+      <w:r>
+        <w:br w:type="page"/>
+      </w:r>
+    </w:p>
+    <w:p>
+      <w:pPr>
+        <w:rPr>
+          <w:b/>
+        </w:rPr>
+      </w:pPr>
+    </w:p>
+    <w:p>
+      <w:pPr>
+        <w:rPr>
+          <w:b/>
+        </w:rPr>
+      </w:pPr>
+    </w:p>
+    <w:p/>
     <w:p>
       <w:pPr>
         <w:rPr>
@@ -6903,7 +8188,7 @@
 </file>
 
 <file path=word/numbering.xml><?xml version="1.0" encoding="utf-8"?>
-<w:numbering xmlns:wpc="http://schemas.microsoft.com/office/word/2010/wordprocessingCanvas" xmlns:cx="http://schemas.microsoft.com/office/drawing/2014/chartex" xmlns:cx1="http://schemas.microsoft.com/office/drawing/2015/9/8/chartex" xmlns:cx2="http://schemas.microsoft.com/office/drawing/2015/10/21/chartex" xmlns:cx3="http://schemas.microsoft.com/office/drawing/2016/5/9/chartex" xmlns:cx4="http://schemas.microsoft.com/office/drawing/2016/5/10/chartex" xmlns:cx5="http://schemas.microsoft.com/office/drawing/2016/5/11/chartex" xmlns:cx6="http://schemas.microsoft.com/office/drawing/2016/5/12/chartex" xmlns:cx7="http://schemas.microsoft.com/office/drawing/2016/5/13/chartex" xmlns:cx8="http://schemas.microsoft.com/office/drawing/2016/5/14/chartex" xmlns:mc="http://schemas.openxmlformats.org/markup-compatibility/2006" xmlns:aink="http://schemas.microsoft.com/office/drawing/2016/ink" xmlns:am3d="http://schemas.microsoft.com/office/drawing/2017/model3d" xmlns:o="urn:schemas-microsoft-com:office:office" xmlns:oel="http://schemas.microsoft.com/office/2019/extlst" xmlns:r="http://schemas.openxmlformats.org/officeDocument/2006/relationships" xmlns:m="http://schemas.openxmlformats.org/officeDocument/2006/math" xmlns:v="urn:schemas-microsoft-com:vml" xmlns:wp14="http://schemas.microsoft.com/office/word/2010/wordprocessingDrawing" xmlns:wp="http://schemas.openxmlformats.org/drawingml/2006/wordprocessingDrawing" xmlns:w10="urn:schemas-microsoft-com:office:word" xmlns:w="http://schemas.openxmlformats.org/wordprocessingml/2006/main" xmlns:w14="http://schemas.microsoft.com/office/word/2010/wordml" xmlns:w15="http://schemas.microsoft.com/office/word/2012/wordml" xmlns:w16cex="http://schemas.microsoft.com/office/word/2018/wordml/cex" xmlns:w16cid="http://schemas.microsoft.com/office/word/2016/wordml/cid" xmlns:w16="http://schemas.microsoft.com/office/word/2018/wordml" xmlns:w16du="http://schemas.microsoft.com/office/word/2023/wordml/word16du" xmlns:w16sdtdh="http://schemas.microsoft.com/office/word/2020/wordml/sdtdatahash" xmlns:w16se="http://schemas.microsoft.com/office/word/2015/wordml/symex" xmlns:wpg="http://schemas.microsoft.com/office/word/2010/wordprocessingGroup" xmlns:wpi="http://schemas.microsoft.com/office/word/2010/wordprocessingInk" xmlns:wne="http://schemas.microsoft.com/office/word/2006/wordml" xmlns:wps="http://schemas.microsoft.com/office/word/2010/wordprocessingShape" mc:Ignorable="w14 w15 w16se w16cid w16 w16cex w16sdtdh w16du wp14">
+<w:numbering xmlns:wpc="http://schemas.microsoft.com/office/word/2010/wordprocessingCanvas" xmlns:cx="http://schemas.microsoft.com/office/drawing/2014/chartex" xmlns:mc="http://schemas.openxmlformats.org/markup-compatibility/2006" xmlns:o="urn:schemas-microsoft-com:office:office" xmlns:r="http://schemas.openxmlformats.org/officeDocument/2006/relationships" xmlns:m="http://schemas.openxmlformats.org/officeDocument/2006/math" xmlns:v="urn:schemas-microsoft-com:vml" xmlns:wp14="http://schemas.microsoft.com/office/word/2010/wordprocessingDrawing" xmlns:wp="http://schemas.openxmlformats.org/drawingml/2006/wordprocessingDrawing" xmlns:w10="urn:schemas-microsoft-com:office:word" xmlns:w="http://schemas.openxmlformats.org/wordprocessingml/2006/main" xmlns:w14="http://schemas.microsoft.com/office/word/2010/wordml" xmlns:w15="http://schemas.microsoft.com/office/word/2012/wordml" xmlns:w16se="http://schemas.microsoft.com/office/word/2015/wordml/symex" xmlns:wpg="http://schemas.microsoft.com/office/word/2010/wordprocessingGroup" xmlns:wpi="http://schemas.microsoft.com/office/word/2010/wordprocessingInk" xmlns:wne="http://schemas.microsoft.com/office/word/2006/wordml" xmlns:wps="http://schemas.microsoft.com/office/word/2010/wordprocessingShape" mc:Ignorable="w14 w15 w16se wp14">
   <w:abstractNum w:abstractNumId="0" w15:restartNumberingAfterBreak="0">
     <w:nsid w:val="001D16CC"/>
     <w:multiLevelType w:val="multilevel"/>
@@ -7054,6 +8339,119 @@
     </w:lvl>
   </w:abstractNum>
   <w:abstractNum w:abstractNumId="1" w15:restartNumberingAfterBreak="0">
+    <w:nsid w:val="0576297C"/>
+    <w:multiLevelType w:val="hybridMultilevel"/>
+    <w:tmpl w:val="510A5C76"/>
+    <w:lvl w:ilvl="0" w:tplc="04090001">
+      <w:start w:val="1"/>
+      <w:numFmt w:val="bullet"/>
+      <w:lvlText w:val=""/>
+      <w:lvlJc w:val="left"/>
+      <w:pPr>
+        <w:ind w:left="720" w:hanging="360"/>
+      </w:pPr>
+      <w:rPr>
+        <w:rFonts w:ascii="Symbol" w:hAnsi="Symbol" w:hint="default"/>
+      </w:rPr>
+    </w:lvl>
+    <w:lvl w:ilvl="1" w:tplc="04090003" w:tentative="1">
+      <w:start w:val="1"/>
+      <w:numFmt w:val="bullet"/>
+      <w:lvlText w:val="o"/>
+      <w:lvlJc w:val="left"/>
+      <w:pPr>
+        <w:ind w:left="1440" w:hanging="360"/>
+      </w:pPr>
+      <w:rPr>
+        <w:rFonts w:ascii="Courier New" w:hAnsi="Courier New" w:cs="Courier New" w:hint="default"/>
+      </w:rPr>
+    </w:lvl>
+    <w:lvl w:ilvl="2" w:tplc="04090005" w:tentative="1">
+      <w:start w:val="1"/>
+      <w:numFmt w:val="bullet"/>
+      <w:lvlText w:val=""/>
+      <w:lvlJc w:val="left"/>
+      <w:pPr>
+        <w:ind w:left="2160" w:hanging="360"/>
+      </w:pPr>
+      <w:rPr>
+        <w:rFonts w:ascii="Wingdings" w:hAnsi="Wingdings" w:hint="default"/>
+      </w:rPr>
+    </w:lvl>
+    <w:lvl w:ilvl="3" w:tplc="04090001" w:tentative="1">
+      <w:start w:val="1"/>
+      <w:numFmt w:val="bullet"/>
+      <w:lvlText w:val=""/>
+      <w:lvlJc w:val="left"/>
+      <w:pPr>
+        <w:ind w:left="2880" w:hanging="360"/>
+      </w:pPr>
+      <w:rPr>
+        <w:rFonts w:ascii="Symbol" w:hAnsi="Symbol" w:hint="default"/>
+      </w:rPr>
+    </w:lvl>
+    <w:lvl w:ilvl="4" w:tplc="04090003" w:tentative="1">
+      <w:start w:val="1"/>
+      <w:numFmt w:val="bullet"/>
+      <w:lvlText w:val="o"/>
+      <w:lvlJc w:val="left"/>
+      <w:pPr>
+        <w:ind w:left="3600" w:hanging="360"/>
+      </w:pPr>
+      <w:rPr>
+        <w:rFonts w:ascii="Courier New" w:hAnsi="Courier New" w:cs="Courier New" w:hint="default"/>
+      </w:rPr>
+    </w:lvl>
+    <w:lvl w:ilvl="5" w:tplc="04090005" w:tentative="1">
+      <w:start w:val="1"/>
+      <w:numFmt w:val="bullet"/>
+      <w:lvlText w:val=""/>
+      <w:lvlJc w:val="left"/>
+      <w:pPr>
+        <w:ind w:left="4320" w:hanging="360"/>
+      </w:pPr>
+      <w:rPr>
+        <w:rFonts w:ascii="Wingdings" w:hAnsi="Wingdings" w:hint="default"/>
+      </w:rPr>
+    </w:lvl>
+    <w:lvl w:ilvl="6" w:tplc="04090001" w:tentative="1">
+      <w:start w:val="1"/>
+      <w:numFmt w:val="bullet"/>
+      <w:lvlText w:val=""/>
+      <w:lvlJc w:val="left"/>
+      <w:pPr>
+        <w:ind w:left="5040" w:hanging="360"/>
+      </w:pPr>
+      <w:rPr>
+        <w:rFonts w:ascii="Symbol" w:hAnsi="Symbol" w:hint="default"/>
+      </w:rPr>
+    </w:lvl>
+    <w:lvl w:ilvl="7" w:tplc="04090003" w:tentative="1">
+      <w:start w:val="1"/>
+      <w:numFmt w:val="bullet"/>
+      <w:lvlText w:val="o"/>
+      <w:lvlJc w:val="left"/>
+      <w:pPr>
+        <w:ind w:left="5760" w:hanging="360"/>
+      </w:pPr>
+      <w:rPr>
+        <w:rFonts w:ascii="Courier New" w:hAnsi="Courier New" w:cs="Courier New" w:hint="default"/>
+      </w:rPr>
+    </w:lvl>
+    <w:lvl w:ilvl="8" w:tplc="04090005" w:tentative="1">
+      <w:start w:val="1"/>
+      <w:numFmt w:val="bullet"/>
+      <w:lvlText w:val=""/>
+      <w:lvlJc w:val="left"/>
+      <w:pPr>
+        <w:ind w:left="6480" w:hanging="360"/>
+      </w:pPr>
+      <w:rPr>
+        <w:rFonts w:ascii="Wingdings" w:hAnsi="Wingdings" w:hint="default"/>
+      </w:rPr>
+    </w:lvl>
+  </w:abstractNum>
+  <w:abstractNum w:abstractNumId="2" w15:restartNumberingAfterBreak="0">
     <w:nsid w:val="07E22146"/>
     <w:multiLevelType w:val="multilevel"/>
     <w:tmpl w:val="53007D18"/>
@@ -7166,7 +8564,7 @@
       </w:rPr>
     </w:lvl>
   </w:abstractNum>
-  <w:abstractNum w:abstractNumId="2" w15:restartNumberingAfterBreak="0">
+  <w:abstractNum w:abstractNumId="3" w15:restartNumberingAfterBreak="0">
     <w:nsid w:val="0ACD179D"/>
     <w:multiLevelType w:val="multilevel"/>
     <w:tmpl w:val="12F240F4"/>
@@ -7315,7 +8713,7 @@
       </w:rPr>
     </w:lvl>
   </w:abstractNum>
-  <w:abstractNum w:abstractNumId="3" w15:restartNumberingAfterBreak="0">
+  <w:abstractNum w:abstractNumId="4" w15:restartNumberingAfterBreak="0">
     <w:nsid w:val="0E365D9E"/>
     <w:multiLevelType w:val="multilevel"/>
     <w:tmpl w:val="7674C0AE"/>
@@ -7464,7 +8862,7 @@
       </w:rPr>
     </w:lvl>
   </w:abstractNum>
-  <w:abstractNum w:abstractNumId="4" w15:restartNumberingAfterBreak="0">
+  <w:abstractNum w:abstractNumId="5" w15:restartNumberingAfterBreak="0">
     <w:nsid w:val="117866F7"/>
     <w:multiLevelType w:val="multilevel"/>
     <w:tmpl w:val="9C8875E2"/>
@@ -7613,7 +9011,7 @@
       </w:rPr>
     </w:lvl>
   </w:abstractNum>
-  <w:abstractNum w:abstractNumId="5" w15:restartNumberingAfterBreak="0">
+  <w:abstractNum w:abstractNumId="6" w15:restartNumberingAfterBreak="0">
     <w:nsid w:val="14FB0F0A"/>
     <w:multiLevelType w:val="multilevel"/>
     <w:tmpl w:val="37AC209A"/>
@@ -7762,7 +9160,7 @@
       </w:rPr>
     </w:lvl>
   </w:abstractNum>
-  <w:abstractNum w:abstractNumId="6" w15:restartNumberingAfterBreak="0">
+  <w:abstractNum w:abstractNumId="7" w15:restartNumberingAfterBreak="0">
     <w:nsid w:val="15A1717A"/>
     <w:multiLevelType w:val="multilevel"/>
     <w:tmpl w:val="32DC7910"/>
@@ -7911,7 +9309,7 @@
       </w:rPr>
     </w:lvl>
   </w:abstractNum>
-  <w:abstractNum w:abstractNumId="7" w15:restartNumberingAfterBreak="0">
+  <w:abstractNum w:abstractNumId="8" w15:restartNumberingAfterBreak="0">
     <w:nsid w:val="189B2456"/>
     <w:multiLevelType w:val="multilevel"/>
     <w:tmpl w:val="72849C3E"/>
@@ -8060,7 +9458,7 @@
       </w:rPr>
     </w:lvl>
   </w:abstractNum>
-  <w:abstractNum w:abstractNumId="8" w15:restartNumberingAfterBreak="0">
+  <w:abstractNum w:abstractNumId="9" w15:restartNumberingAfterBreak="0">
     <w:nsid w:val="1E5F5047"/>
     <w:multiLevelType w:val="multilevel"/>
     <w:tmpl w:val="E02EEDC2"/>
@@ -8173,7 +9571,7 @@
       </w:rPr>
     </w:lvl>
   </w:abstractNum>
-  <w:abstractNum w:abstractNumId="9" w15:restartNumberingAfterBreak="0">
+  <w:abstractNum w:abstractNumId="10" w15:restartNumberingAfterBreak="0">
     <w:nsid w:val="20B2151B"/>
     <w:multiLevelType w:val="multilevel"/>
     <w:tmpl w:val="AA0CFA8A"/>
@@ -8286,7 +9684,7 @@
       </w:rPr>
     </w:lvl>
   </w:abstractNum>
-  <w:abstractNum w:abstractNumId="10" w15:restartNumberingAfterBreak="0">
+  <w:abstractNum w:abstractNumId="11" w15:restartNumberingAfterBreak="0">
     <w:nsid w:val="20E93F01"/>
     <w:multiLevelType w:val="multilevel"/>
     <w:tmpl w:val="71C2B30C"/>
@@ -8403,7 +9801,7 @@
       </w:pPr>
     </w:lvl>
   </w:abstractNum>
-  <w:abstractNum w:abstractNumId="11" w15:restartNumberingAfterBreak="0">
+  <w:abstractNum w:abstractNumId="12" w15:restartNumberingAfterBreak="0">
     <w:nsid w:val="219D2C84"/>
     <w:multiLevelType w:val="multilevel"/>
     <w:tmpl w:val="11DA2B70"/>
@@ -8516,7 +9914,7 @@
       </w:rPr>
     </w:lvl>
   </w:abstractNum>
-  <w:abstractNum w:abstractNumId="12" w15:restartNumberingAfterBreak="0">
+  <w:abstractNum w:abstractNumId="13" w15:restartNumberingAfterBreak="0">
     <w:nsid w:val="22827D40"/>
     <w:multiLevelType w:val="multilevel"/>
     <w:tmpl w:val="CE448D04"/>
@@ -8665,7 +10063,120 @@
       </w:rPr>
     </w:lvl>
   </w:abstractNum>
-  <w:abstractNum w:abstractNumId="13" w15:restartNumberingAfterBreak="0">
+  <w:abstractNum w:abstractNumId="14" w15:restartNumberingAfterBreak="0">
+    <w:nsid w:val="22DB60F6"/>
+    <w:multiLevelType w:val="hybridMultilevel"/>
+    <w:tmpl w:val="2B8E32C4"/>
+    <w:lvl w:ilvl="0" w:tplc="04090001">
+      <w:start w:val="1"/>
+      <w:numFmt w:val="bullet"/>
+      <w:lvlText w:val=""/>
+      <w:lvlJc w:val="left"/>
+      <w:pPr>
+        <w:ind w:left="720" w:hanging="360"/>
+      </w:pPr>
+      <w:rPr>
+        <w:rFonts w:ascii="Symbol" w:hAnsi="Symbol" w:hint="default"/>
+      </w:rPr>
+    </w:lvl>
+    <w:lvl w:ilvl="1" w:tplc="04090003" w:tentative="1">
+      <w:start w:val="1"/>
+      <w:numFmt w:val="bullet"/>
+      <w:lvlText w:val="o"/>
+      <w:lvlJc w:val="left"/>
+      <w:pPr>
+        <w:ind w:left="1440" w:hanging="360"/>
+      </w:pPr>
+      <w:rPr>
+        <w:rFonts w:ascii="Courier New" w:hAnsi="Courier New" w:cs="Courier New" w:hint="default"/>
+      </w:rPr>
+    </w:lvl>
+    <w:lvl w:ilvl="2" w:tplc="04090005" w:tentative="1">
+      <w:start w:val="1"/>
+      <w:numFmt w:val="bullet"/>
+      <w:lvlText w:val=""/>
+      <w:lvlJc w:val="left"/>
+      <w:pPr>
+        <w:ind w:left="2160" w:hanging="360"/>
+      </w:pPr>
+      <w:rPr>
+        <w:rFonts w:ascii="Wingdings" w:hAnsi="Wingdings" w:hint="default"/>
+      </w:rPr>
+    </w:lvl>
+    <w:lvl w:ilvl="3" w:tplc="04090001" w:tentative="1">
+      <w:start w:val="1"/>
+      <w:numFmt w:val="bullet"/>
+      <w:lvlText w:val=""/>
+      <w:lvlJc w:val="left"/>
+      <w:pPr>
+        <w:ind w:left="2880" w:hanging="360"/>
+      </w:pPr>
+      <w:rPr>
+        <w:rFonts w:ascii="Symbol" w:hAnsi="Symbol" w:hint="default"/>
+      </w:rPr>
+    </w:lvl>
+    <w:lvl w:ilvl="4" w:tplc="04090003" w:tentative="1">
+      <w:start w:val="1"/>
+      <w:numFmt w:val="bullet"/>
+      <w:lvlText w:val="o"/>
+      <w:lvlJc w:val="left"/>
+      <w:pPr>
+        <w:ind w:left="3600" w:hanging="360"/>
+      </w:pPr>
+      <w:rPr>
+        <w:rFonts w:ascii="Courier New" w:hAnsi="Courier New" w:cs="Courier New" w:hint="default"/>
+      </w:rPr>
+    </w:lvl>
+    <w:lvl w:ilvl="5" w:tplc="04090005" w:tentative="1">
+      <w:start w:val="1"/>
+      <w:numFmt w:val="bullet"/>
+      <w:lvlText w:val=""/>
+      <w:lvlJc w:val="left"/>
+      <w:pPr>
+        <w:ind w:left="4320" w:hanging="360"/>
+      </w:pPr>
+      <w:rPr>
+        <w:rFonts w:ascii="Wingdings" w:hAnsi="Wingdings" w:hint="default"/>
+      </w:rPr>
+    </w:lvl>
+    <w:lvl w:ilvl="6" w:tplc="04090001" w:tentative="1">
+      <w:start w:val="1"/>
+      <w:numFmt w:val="bullet"/>
+      <w:lvlText w:val=""/>
+      <w:lvlJc w:val="left"/>
+      <w:pPr>
+        <w:ind w:left="5040" w:hanging="360"/>
+      </w:pPr>
+      <w:rPr>
+        <w:rFonts w:ascii="Symbol" w:hAnsi="Symbol" w:hint="default"/>
+      </w:rPr>
+    </w:lvl>
+    <w:lvl w:ilvl="7" w:tplc="04090003" w:tentative="1">
+      <w:start w:val="1"/>
+      <w:numFmt w:val="bullet"/>
+      <w:lvlText w:val="o"/>
+      <w:lvlJc w:val="left"/>
+      <w:pPr>
+        <w:ind w:left="5760" w:hanging="360"/>
+      </w:pPr>
+      <w:rPr>
+        <w:rFonts w:ascii="Courier New" w:hAnsi="Courier New" w:cs="Courier New" w:hint="default"/>
+      </w:rPr>
+    </w:lvl>
+    <w:lvl w:ilvl="8" w:tplc="04090005" w:tentative="1">
+      <w:start w:val="1"/>
+      <w:numFmt w:val="bullet"/>
+      <w:lvlText w:val=""/>
+      <w:lvlJc w:val="left"/>
+      <w:pPr>
+        <w:ind w:left="6480" w:hanging="360"/>
+      </w:pPr>
+      <w:rPr>
+        <w:rFonts w:ascii="Wingdings" w:hAnsi="Wingdings" w:hint="default"/>
+      </w:rPr>
+    </w:lvl>
+  </w:abstractNum>
+  <w:abstractNum w:abstractNumId="15" w15:restartNumberingAfterBreak="0">
     <w:nsid w:val="234840C7"/>
     <w:multiLevelType w:val="multilevel"/>
     <w:tmpl w:val="C298BB00"/>
@@ -8778,7 +10289,120 @@
       </w:rPr>
     </w:lvl>
   </w:abstractNum>
-  <w:abstractNum w:abstractNumId="14" w15:restartNumberingAfterBreak="0">
+  <w:abstractNum w:abstractNumId="16" w15:restartNumberingAfterBreak="0">
+    <w:nsid w:val="25FC71A0"/>
+    <w:multiLevelType w:val="hybridMultilevel"/>
+    <w:tmpl w:val="BA780B76"/>
+    <w:lvl w:ilvl="0" w:tplc="04090001">
+      <w:start w:val="1"/>
+      <w:numFmt w:val="bullet"/>
+      <w:lvlText w:val=""/>
+      <w:lvlJc w:val="left"/>
+      <w:pPr>
+        <w:ind w:left="720" w:hanging="360"/>
+      </w:pPr>
+      <w:rPr>
+        <w:rFonts w:ascii="Symbol" w:hAnsi="Symbol" w:hint="default"/>
+      </w:rPr>
+    </w:lvl>
+    <w:lvl w:ilvl="1" w:tplc="04090003" w:tentative="1">
+      <w:start w:val="1"/>
+      <w:numFmt w:val="bullet"/>
+      <w:lvlText w:val="o"/>
+      <w:lvlJc w:val="left"/>
+      <w:pPr>
+        <w:ind w:left="1440" w:hanging="360"/>
+      </w:pPr>
+      <w:rPr>
+        <w:rFonts w:ascii="Courier New" w:hAnsi="Courier New" w:cs="Courier New" w:hint="default"/>
+      </w:rPr>
+    </w:lvl>
+    <w:lvl w:ilvl="2" w:tplc="04090005" w:tentative="1">
+      <w:start w:val="1"/>
+      <w:numFmt w:val="bullet"/>
+      <w:lvlText w:val=""/>
+      <w:lvlJc w:val="left"/>
+      <w:pPr>
+        <w:ind w:left="2160" w:hanging="360"/>
+      </w:pPr>
+      <w:rPr>
+        <w:rFonts w:ascii="Wingdings" w:hAnsi="Wingdings" w:hint="default"/>
+      </w:rPr>
+    </w:lvl>
+    <w:lvl w:ilvl="3" w:tplc="04090001" w:tentative="1">
+      <w:start w:val="1"/>
+      <w:numFmt w:val="bullet"/>
+      <w:lvlText w:val=""/>
+      <w:lvlJc w:val="left"/>
+      <w:pPr>
+        <w:ind w:left="2880" w:hanging="360"/>
+      </w:pPr>
+      <w:rPr>
+        <w:rFonts w:ascii="Symbol" w:hAnsi="Symbol" w:hint="default"/>
+      </w:rPr>
+    </w:lvl>
+    <w:lvl w:ilvl="4" w:tplc="04090003" w:tentative="1">
+      <w:start w:val="1"/>
+      <w:numFmt w:val="bullet"/>
+      <w:lvlText w:val="o"/>
+      <w:lvlJc w:val="left"/>
+      <w:pPr>
+        <w:ind w:left="3600" w:hanging="360"/>
+      </w:pPr>
+      <w:rPr>
+        <w:rFonts w:ascii="Courier New" w:hAnsi="Courier New" w:cs="Courier New" w:hint="default"/>
+      </w:rPr>
+    </w:lvl>
+    <w:lvl w:ilvl="5" w:tplc="04090005" w:tentative="1">
+      <w:start w:val="1"/>
+      <w:numFmt w:val="bullet"/>
+      <w:lvlText w:val=""/>
+      <w:lvlJc w:val="left"/>
+      <w:pPr>
+        <w:ind w:left="4320" w:hanging="360"/>
+      </w:pPr>
+      <w:rPr>
+        <w:rFonts w:ascii="Wingdings" w:hAnsi="Wingdings" w:hint="default"/>
+      </w:rPr>
+    </w:lvl>
+    <w:lvl w:ilvl="6" w:tplc="04090001" w:tentative="1">
+      <w:start w:val="1"/>
+      <w:numFmt w:val="bullet"/>
+      <w:lvlText w:val=""/>
+      <w:lvlJc w:val="left"/>
+      <w:pPr>
+        <w:ind w:left="5040" w:hanging="360"/>
+      </w:pPr>
+      <w:rPr>
+        <w:rFonts w:ascii="Symbol" w:hAnsi="Symbol" w:hint="default"/>
+      </w:rPr>
+    </w:lvl>
+    <w:lvl w:ilvl="7" w:tplc="04090003" w:tentative="1">
+      <w:start w:val="1"/>
+      <w:numFmt w:val="bullet"/>
+      <w:lvlText w:val="o"/>
+      <w:lvlJc w:val="left"/>
+      <w:pPr>
+        <w:ind w:left="5760" w:hanging="360"/>
+      </w:pPr>
+      <w:rPr>
+        <w:rFonts w:ascii="Courier New" w:hAnsi="Courier New" w:cs="Courier New" w:hint="default"/>
+      </w:rPr>
+    </w:lvl>
+    <w:lvl w:ilvl="8" w:tplc="04090005" w:tentative="1">
+      <w:start w:val="1"/>
+      <w:numFmt w:val="bullet"/>
+      <w:lvlText w:val=""/>
+      <w:lvlJc w:val="left"/>
+      <w:pPr>
+        <w:ind w:left="6480" w:hanging="360"/>
+      </w:pPr>
+      <w:rPr>
+        <w:rFonts w:ascii="Wingdings" w:hAnsi="Wingdings" w:hint="default"/>
+      </w:rPr>
+    </w:lvl>
+  </w:abstractNum>
+  <w:abstractNum w:abstractNumId="17" w15:restartNumberingAfterBreak="0">
     <w:nsid w:val="28BF5854"/>
     <w:multiLevelType w:val="multilevel"/>
     <w:tmpl w:val="B8700EE2"/>
@@ -8891,7 +10515,7 @@
       </w:rPr>
     </w:lvl>
   </w:abstractNum>
-  <w:abstractNum w:abstractNumId="15" w15:restartNumberingAfterBreak="0">
+  <w:abstractNum w:abstractNumId="18" w15:restartNumberingAfterBreak="0">
     <w:nsid w:val="291C40FD"/>
     <w:multiLevelType w:val="multilevel"/>
     <w:tmpl w:val="ED346FB0"/>
@@ -9004,7 +10628,7 @@
       </w:rPr>
     </w:lvl>
   </w:abstractNum>
-  <w:abstractNum w:abstractNumId="16" w15:restartNumberingAfterBreak="0">
+  <w:abstractNum w:abstractNumId="19" w15:restartNumberingAfterBreak="0">
     <w:nsid w:val="292D5FCE"/>
     <w:multiLevelType w:val="multilevel"/>
     <w:tmpl w:val="4A540BBA"/>
@@ -9153,7 +10777,7 @@
       </w:rPr>
     </w:lvl>
   </w:abstractNum>
-  <w:abstractNum w:abstractNumId="17" w15:restartNumberingAfterBreak="0">
+  <w:abstractNum w:abstractNumId="20" w15:restartNumberingAfterBreak="0">
     <w:nsid w:val="2B0C1D66"/>
     <w:multiLevelType w:val="multilevel"/>
     <w:tmpl w:val="02B07DAC"/>
@@ -9302,7 +10926,7 @@
       </w:rPr>
     </w:lvl>
   </w:abstractNum>
-  <w:abstractNum w:abstractNumId="18" w15:restartNumberingAfterBreak="0">
+  <w:abstractNum w:abstractNumId="21" w15:restartNumberingAfterBreak="0">
     <w:nsid w:val="2D264133"/>
     <w:multiLevelType w:val="hybridMultilevel"/>
     <w:tmpl w:val="FAD69038"/>
@@ -9415,7 +11039,7 @@
       </w:rPr>
     </w:lvl>
   </w:abstractNum>
-  <w:abstractNum w:abstractNumId="19" w15:restartNumberingAfterBreak="0">
+  <w:abstractNum w:abstractNumId="22" w15:restartNumberingAfterBreak="0">
     <w:nsid w:val="311C4BAE"/>
     <w:multiLevelType w:val="multilevel"/>
     <w:tmpl w:val="218079BA"/>
@@ -9528,7 +11152,7 @@
       </w:rPr>
     </w:lvl>
   </w:abstractNum>
-  <w:abstractNum w:abstractNumId="20" w15:restartNumberingAfterBreak="0">
+  <w:abstractNum w:abstractNumId="23" w15:restartNumberingAfterBreak="0">
     <w:nsid w:val="3189195D"/>
     <w:multiLevelType w:val="multilevel"/>
     <w:tmpl w:val="7C8C6F74"/>
@@ -9677,7 +11301,7 @@
       </w:rPr>
     </w:lvl>
   </w:abstractNum>
-  <w:abstractNum w:abstractNumId="21" w15:restartNumberingAfterBreak="0">
+  <w:abstractNum w:abstractNumId="24" w15:restartNumberingAfterBreak="0">
     <w:nsid w:val="334104D6"/>
     <w:multiLevelType w:val="multilevel"/>
     <w:tmpl w:val="4DAE73BE"/>
@@ -9790,7 +11414,7 @@
       </w:rPr>
     </w:lvl>
   </w:abstractNum>
-  <w:abstractNum w:abstractNumId="22" w15:restartNumberingAfterBreak="0">
+  <w:abstractNum w:abstractNumId="25" w15:restartNumberingAfterBreak="0">
     <w:nsid w:val="33BE42D7"/>
     <w:multiLevelType w:val="multilevel"/>
     <w:tmpl w:val="F222ABE6"/>
@@ -9939,7 +11563,7 @@
       </w:rPr>
     </w:lvl>
   </w:abstractNum>
-  <w:abstractNum w:abstractNumId="23" w15:restartNumberingAfterBreak="0">
+  <w:abstractNum w:abstractNumId="26" w15:restartNumberingAfterBreak="0">
     <w:nsid w:val="33E46DC6"/>
     <w:multiLevelType w:val="multilevel"/>
     <w:tmpl w:val="25E408A6"/>
@@ -10088,7 +11712,7 @@
       </w:rPr>
     </w:lvl>
   </w:abstractNum>
-  <w:abstractNum w:abstractNumId="24" w15:restartNumberingAfterBreak="0">
+  <w:abstractNum w:abstractNumId="27" w15:restartNumberingAfterBreak="0">
     <w:nsid w:val="35123496"/>
     <w:multiLevelType w:val="hybridMultilevel"/>
     <w:tmpl w:val="29D64000"/>
@@ -10201,7 +11825,7 @@
       </w:rPr>
     </w:lvl>
   </w:abstractNum>
-  <w:abstractNum w:abstractNumId="25" w15:restartNumberingAfterBreak="0">
+  <w:abstractNum w:abstractNumId="28" w15:restartNumberingAfterBreak="0">
     <w:nsid w:val="362D17AE"/>
     <w:multiLevelType w:val="multilevel"/>
     <w:tmpl w:val="550CFF8A"/>
@@ -10350,7 +11974,7 @@
       </w:rPr>
     </w:lvl>
   </w:abstractNum>
-  <w:abstractNum w:abstractNumId="26" w15:restartNumberingAfterBreak="0">
+  <w:abstractNum w:abstractNumId="29" w15:restartNumberingAfterBreak="0">
     <w:nsid w:val="380F5F5A"/>
     <w:multiLevelType w:val="multilevel"/>
     <w:tmpl w:val="A98E1C20"/>
@@ -10463,7 +12087,7 @@
       </w:rPr>
     </w:lvl>
   </w:abstractNum>
-  <w:abstractNum w:abstractNumId="27" w15:restartNumberingAfterBreak="0">
+  <w:abstractNum w:abstractNumId="30" w15:restartNumberingAfterBreak="0">
     <w:nsid w:val="3A4B1262"/>
     <w:multiLevelType w:val="multilevel"/>
     <w:tmpl w:val="C76E5E94"/>
@@ -10576,7 +12200,7 @@
       </w:rPr>
     </w:lvl>
   </w:abstractNum>
-  <w:abstractNum w:abstractNumId="28" w15:restartNumberingAfterBreak="0">
+  <w:abstractNum w:abstractNumId="31" w15:restartNumberingAfterBreak="0">
     <w:nsid w:val="3D6F15DB"/>
     <w:multiLevelType w:val="multilevel"/>
     <w:tmpl w:val="285CC846"/>
@@ -10725,7 +12349,7 @@
       </w:rPr>
     </w:lvl>
   </w:abstractNum>
-  <w:abstractNum w:abstractNumId="29" w15:restartNumberingAfterBreak="0">
+  <w:abstractNum w:abstractNumId="32" w15:restartNumberingAfterBreak="0">
     <w:nsid w:val="3FE44D90"/>
     <w:multiLevelType w:val="multilevel"/>
     <w:tmpl w:val="90AC978E"/>
@@ -10874,7 +12498,7 @@
       </w:rPr>
     </w:lvl>
   </w:abstractNum>
-  <w:abstractNum w:abstractNumId="30" w15:restartNumberingAfterBreak="0">
+  <w:abstractNum w:abstractNumId="33" w15:restartNumberingAfterBreak="0">
     <w:nsid w:val="42127975"/>
     <w:multiLevelType w:val="hybridMultilevel"/>
     <w:tmpl w:val="9F2E13F0"/>
@@ -10987,7 +12611,7 @@
       </w:rPr>
     </w:lvl>
   </w:abstractNum>
-  <w:abstractNum w:abstractNumId="31" w15:restartNumberingAfterBreak="0">
+  <w:abstractNum w:abstractNumId="34" w15:restartNumberingAfterBreak="0">
     <w:nsid w:val="42903E20"/>
     <w:multiLevelType w:val="multilevel"/>
     <w:tmpl w:val="0F6CEA14"/>
@@ -11136,7 +12760,7 @@
       </w:rPr>
     </w:lvl>
   </w:abstractNum>
-  <w:abstractNum w:abstractNumId="32" w15:restartNumberingAfterBreak="0">
+  <w:abstractNum w:abstractNumId="35" w15:restartNumberingAfterBreak="0">
     <w:nsid w:val="46236086"/>
     <w:multiLevelType w:val="hybridMultilevel"/>
     <w:tmpl w:val="8E0023C6"/>
@@ -11249,7 +12873,7 @@
       </w:rPr>
     </w:lvl>
   </w:abstractNum>
-  <w:abstractNum w:abstractNumId="33" w15:restartNumberingAfterBreak="0">
+  <w:abstractNum w:abstractNumId="36" w15:restartNumberingAfterBreak="0">
     <w:nsid w:val="4813515E"/>
     <w:multiLevelType w:val="multilevel"/>
     <w:tmpl w:val="9BCC7D60"/>
@@ -11362,7 +12986,7 @@
       </w:rPr>
     </w:lvl>
   </w:abstractNum>
-  <w:abstractNum w:abstractNumId="34" w15:restartNumberingAfterBreak="0">
+  <w:abstractNum w:abstractNumId="37" w15:restartNumberingAfterBreak="0">
     <w:nsid w:val="4844207E"/>
     <w:multiLevelType w:val="hybridMultilevel"/>
     <w:tmpl w:val="67FEE102"/>
@@ -11475,7 +13099,7 @@
       </w:rPr>
     </w:lvl>
   </w:abstractNum>
-  <w:abstractNum w:abstractNumId="35" w15:restartNumberingAfterBreak="0">
+  <w:abstractNum w:abstractNumId="38" w15:restartNumberingAfterBreak="0">
     <w:nsid w:val="49045733"/>
     <w:multiLevelType w:val="multilevel"/>
     <w:tmpl w:val="2A60F4A2"/>
@@ -11624,7 +13248,7 @@
       </w:rPr>
     </w:lvl>
   </w:abstractNum>
-  <w:abstractNum w:abstractNumId="36" w15:restartNumberingAfterBreak="0">
+  <w:abstractNum w:abstractNumId="39" w15:restartNumberingAfterBreak="0">
     <w:nsid w:val="4CF22828"/>
     <w:multiLevelType w:val="hybridMultilevel"/>
     <w:tmpl w:val="89DC21A4"/>
@@ -11737,7 +13361,7 @@
       </w:rPr>
     </w:lvl>
   </w:abstractNum>
-  <w:abstractNum w:abstractNumId="37" w15:restartNumberingAfterBreak="0">
+  <w:abstractNum w:abstractNumId="40" w15:restartNumberingAfterBreak="0">
     <w:nsid w:val="51FC6A94"/>
     <w:multiLevelType w:val="multilevel"/>
     <w:tmpl w:val="D9DA2FD6"/>
@@ -11850,7 +13474,7 @@
       </w:rPr>
     </w:lvl>
   </w:abstractNum>
-  <w:abstractNum w:abstractNumId="38" w15:restartNumberingAfterBreak="0">
+  <w:abstractNum w:abstractNumId="41" w15:restartNumberingAfterBreak="0">
     <w:nsid w:val="534E0E31"/>
     <w:multiLevelType w:val="multilevel"/>
     <w:tmpl w:val="4448D7F4"/>
@@ -11963,7 +13587,7 @@
       </w:rPr>
     </w:lvl>
   </w:abstractNum>
-  <w:abstractNum w:abstractNumId="39" w15:restartNumberingAfterBreak="0">
+  <w:abstractNum w:abstractNumId="42" w15:restartNumberingAfterBreak="0">
     <w:nsid w:val="54626A82"/>
     <w:multiLevelType w:val="multilevel"/>
     <w:tmpl w:val="8D38132C"/>
@@ -12076,7 +13700,7 @@
       </w:rPr>
     </w:lvl>
   </w:abstractNum>
-  <w:abstractNum w:abstractNumId="40" w15:restartNumberingAfterBreak="0">
+  <w:abstractNum w:abstractNumId="43" w15:restartNumberingAfterBreak="0">
     <w:nsid w:val="5B616B6D"/>
     <w:multiLevelType w:val="multilevel"/>
     <w:tmpl w:val="03808B54"/>
@@ -12189,7 +13813,7 @@
       </w:rPr>
     </w:lvl>
   </w:abstractNum>
-  <w:abstractNum w:abstractNumId="41" w15:restartNumberingAfterBreak="0">
+  <w:abstractNum w:abstractNumId="44" w15:restartNumberingAfterBreak="0">
     <w:nsid w:val="5DC63CC0"/>
     <w:multiLevelType w:val="hybridMultilevel"/>
     <w:tmpl w:val="C68ECDD8"/>
@@ -12302,7 +13926,7 @@
       </w:rPr>
     </w:lvl>
   </w:abstractNum>
-  <w:abstractNum w:abstractNumId="42" w15:restartNumberingAfterBreak="0">
+  <w:abstractNum w:abstractNumId="45" w15:restartNumberingAfterBreak="0">
     <w:nsid w:val="61E71EAE"/>
     <w:multiLevelType w:val="multilevel"/>
     <w:tmpl w:val="64E07626"/>
@@ -12451,7 +14075,120 @@
       </w:rPr>
     </w:lvl>
   </w:abstractNum>
-  <w:abstractNum w:abstractNumId="43" w15:restartNumberingAfterBreak="0">
+  <w:abstractNum w:abstractNumId="46" w15:restartNumberingAfterBreak="0">
+    <w:nsid w:val="62592EE1"/>
+    <w:multiLevelType w:val="hybridMultilevel"/>
+    <w:tmpl w:val="318EA2D4"/>
+    <w:lvl w:ilvl="0" w:tplc="04090001">
+      <w:start w:val="1"/>
+      <w:numFmt w:val="bullet"/>
+      <w:lvlText w:val=""/>
+      <w:lvlJc w:val="left"/>
+      <w:pPr>
+        <w:ind w:left="720" w:hanging="360"/>
+      </w:pPr>
+      <w:rPr>
+        <w:rFonts w:ascii="Symbol" w:hAnsi="Symbol" w:hint="default"/>
+      </w:rPr>
+    </w:lvl>
+    <w:lvl w:ilvl="1" w:tplc="04090003" w:tentative="1">
+      <w:start w:val="1"/>
+      <w:numFmt w:val="bullet"/>
+      <w:lvlText w:val="o"/>
+      <w:lvlJc w:val="left"/>
+      <w:pPr>
+        <w:ind w:left="1440" w:hanging="360"/>
+      </w:pPr>
+      <w:rPr>
+        <w:rFonts w:ascii="Courier New" w:hAnsi="Courier New" w:cs="Courier New" w:hint="default"/>
+      </w:rPr>
+    </w:lvl>
+    <w:lvl w:ilvl="2" w:tplc="04090005" w:tentative="1">
+      <w:start w:val="1"/>
+      <w:numFmt w:val="bullet"/>
+      <w:lvlText w:val=""/>
+      <w:lvlJc w:val="left"/>
+      <w:pPr>
+        <w:ind w:left="2160" w:hanging="360"/>
+      </w:pPr>
+      <w:rPr>
+        <w:rFonts w:ascii="Wingdings" w:hAnsi="Wingdings" w:hint="default"/>
+      </w:rPr>
+    </w:lvl>
+    <w:lvl w:ilvl="3" w:tplc="04090001" w:tentative="1">
+      <w:start w:val="1"/>
+      <w:numFmt w:val="bullet"/>
+      <w:lvlText w:val=""/>
+      <w:lvlJc w:val="left"/>
+      <w:pPr>
+        <w:ind w:left="2880" w:hanging="360"/>
+      </w:pPr>
+      <w:rPr>
+        <w:rFonts w:ascii="Symbol" w:hAnsi="Symbol" w:hint="default"/>
+      </w:rPr>
+    </w:lvl>
+    <w:lvl w:ilvl="4" w:tplc="04090003" w:tentative="1">
+      <w:start w:val="1"/>
+      <w:numFmt w:val="bullet"/>
+      <w:lvlText w:val="o"/>
+      <w:lvlJc w:val="left"/>
+      <w:pPr>
+        <w:ind w:left="3600" w:hanging="360"/>
+      </w:pPr>
+      <w:rPr>
+        <w:rFonts w:ascii="Courier New" w:hAnsi="Courier New" w:cs="Courier New" w:hint="default"/>
+      </w:rPr>
+    </w:lvl>
+    <w:lvl w:ilvl="5" w:tplc="04090005" w:tentative="1">
+      <w:start w:val="1"/>
+      <w:numFmt w:val="bullet"/>
+      <w:lvlText w:val=""/>
+      <w:lvlJc w:val="left"/>
+      <w:pPr>
+        <w:ind w:left="4320" w:hanging="360"/>
+      </w:pPr>
+      <w:rPr>
+        <w:rFonts w:ascii="Wingdings" w:hAnsi="Wingdings" w:hint="default"/>
+      </w:rPr>
+    </w:lvl>
+    <w:lvl w:ilvl="6" w:tplc="04090001" w:tentative="1">
+      <w:start w:val="1"/>
+      <w:numFmt w:val="bullet"/>
+      <w:lvlText w:val=""/>
+      <w:lvlJc w:val="left"/>
+      <w:pPr>
+        <w:ind w:left="5040" w:hanging="360"/>
+      </w:pPr>
+      <w:rPr>
+        <w:rFonts w:ascii="Symbol" w:hAnsi="Symbol" w:hint="default"/>
+      </w:rPr>
+    </w:lvl>
+    <w:lvl w:ilvl="7" w:tplc="04090003" w:tentative="1">
+      <w:start w:val="1"/>
+      <w:numFmt w:val="bullet"/>
+      <w:lvlText w:val="o"/>
+      <w:lvlJc w:val="left"/>
+      <w:pPr>
+        <w:ind w:left="5760" w:hanging="360"/>
+      </w:pPr>
+      <w:rPr>
+        <w:rFonts w:ascii="Courier New" w:hAnsi="Courier New" w:cs="Courier New" w:hint="default"/>
+      </w:rPr>
+    </w:lvl>
+    <w:lvl w:ilvl="8" w:tplc="04090005" w:tentative="1">
+      <w:start w:val="1"/>
+      <w:numFmt w:val="bullet"/>
+      <w:lvlText w:val=""/>
+      <w:lvlJc w:val="left"/>
+      <w:pPr>
+        <w:ind w:left="6480" w:hanging="360"/>
+      </w:pPr>
+      <w:rPr>
+        <w:rFonts w:ascii="Wingdings" w:hAnsi="Wingdings" w:hint="default"/>
+      </w:rPr>
+    </w:lvl>
+  </w:abstractNum>
+  <w:abstractNum w:abstractNumId="47" w15:restartNumberingAfterBreak="0">
     <w:nsid w:val="64717D58"/>
     <w:multiLevelType w:val="multilevel"/>
     <w:tmpl w:val="EEE20290"/>
@@ -12600,7 +14337,7 @@
       </w:rPr>
     </w:lvl>
   </w:abstractNum>
-  <w:abstractNum w:abstractNumId="44" w15:restartNumberingAfterBreak="0">
+  <w:abstractNum w:abstractNumId="48" w15:restartNumberingAfterBreak="0">
     <w:nsid w:val="64C76C6E"/>
     <w:multiLevelType w:val="multilevel"/>
     <w:tmpl w:val="141498B8"/>
@@ -12749,7 +14486,7 @@
       </w:rPr>
     </w:lvl>
   </w:abstractNum>
-  <w:abstractNum w:abstractNumId="45" w15:restartNumberingAfterBreak="0">
+  <w:abstractNum w:abstractNumId="49" w15:restartNumberingAfterBreak="0">
     <w:nsid w:val="653030DA"/>
     <w:multiLevelType w:val="multilevel"/>
     <w:tmpl w:val="A8148CC4"/>
@@ -12862,7 +14599,7 @@
       </w:rPr>
     </w:lvl>
   </w:abstractNum>
-  <w:abstractNum w:abstractNumId="46" w15:restartNumberingAfterBreak="0">
+  <w:abstractNum w:abstractNumId="50" w15:restartNumberingAfterBreak="0">
     <w:nsid w:val="6A2276E1"/>
     <w:multiLevelType w:val="hybridMultilevel"/>
     <w:tmpl w:val="D376F8B4"/>
@@ -12975,7 +14712,7 @@
       </w:rPr>
     </w:lvl>
   </w:abstractNum>
-  <w:abstractNum w:abstractNumId="47" w15:restartNumberingAfterBreak="0">
+  <w:abstractNum w:abstractNumId="51" w15:restartNumberingAfterBreak="0">
     <w:nsid w:val="6F5D0746"/>
     <w:multiLevelType w:val="multilevel"/>
     <w:tmpl w:val="891EB4CE"/>
@@ -13088,7 +14825,120 @@
       </w:rPr>
     </w:lvl>
   </w:abstractNum>
-  <w:abstractNum w:abstractNumId="48" w15:restartNumberingAfterBreak="0">
+  <w:abstractNum w:abstractNumId="52" w15:restartNumberingAfterBreak="0">
+    <w:nsid w:val="74B8085B"/>
+    <w:multiLevelType w:val="hybridMultilevel"/>
+    <w:tmpl w:val="86CA9A2A"/>
+    <w:lvl w:ilvl="0" w:tplc="04090001">
+      <w:start w:val="1"/>
+      <w:numFmt w:val="bullet"/>
+      <w:lvlText w:val=""/>
+      <w:lvlJc w:val="left"/>
+      <w:pPr>
+        <w:ind w:left="720" w:hanging="360"/>
+      </w:pPr>
+      <w:rPr>
+        <w:rFonts w:ascii="Symbol" w:hAnsi="Symbol" w:hint="default"/>
+      </w:rPr>
+    </w:lvl>
+    <w:lvl w:ilvl="1" w:tplc="04090003" w:tentative="1">
+      <w:start w:val="1"/>
+      <w:numFmt w:val="bullet"/>
+      <w:lvlText w:val="o"/>
+      <w:lvlJc w:val="left"/>
+      <w:pPr>
+        <w:ind w:left="1440" w:hanging="360"/>
+      </w:pPr>
+      <w:rPr>
+        <w:rFonts w:ascii="Courier New" w:hAnsi="Courier New" w:cs="Courier New" w:hint="default"/>
+      </w:rPr>
+    </w:lvl>
+    <w:lvl w:ilvl="2" w:tplc="04090005" w:tentative="1">
+      <w:start w:val="1"/>
+      <w:numFmt w:val="bullet"/>
+      <w:lvlText w:val=""/>
+      <w:lvlJc w:val="left"/>
+      <w:pPr>
+        <w:ind w:left="2160" w:hanging="360"/>
+      </w:pPr>
+      <w:rPr>
+        <w:rFonts w:ascii="Wingdings" w:hAnsi="Wingdings" w:hint="default"/>
+      </w:rPr>
+    </w:lvl>
+    <w:lvl w:ilvl="3" w:tplc="04090001" w:tentative="1">
+      <w:start w:val="1"/>
+      <w:numFmt w:val="bullet"/>
+      <w:lvlText w:val=""/>
+      <w:lvlJc w:val="left"/>
+      <w:pPr>
+        <w:ind w:left="2880" w:hanging="360"/>
+      </w:pPr>
+      <w:rPr>
+        <w:rFonts w:ascii="Symbol" w:hAnsi="Symbol" w:hint="default"/>
+      </w:rPr>
+    </w:lvl>
+    <w:lvl w:ilvl="4" w:tplc="04090003" w:tentative="1">
+      <w:start w:val="1"/>
+      <w:numFmt w:val="bullet"/>
+      <w:lvlText w:val="o"/>
+      <w:lvlJc w:val="left"/>
+      <w:pPr>
+        <w:ind w:left="3600" w:hanging="360"/>
+      </w:pPr>
+      <w:rPr>
+        <w:rFonts w:ascii="Courier New" w:hAnsi="Courier New" w:cs="Courier New" w:hint="default"/>
+      </w:rPr>
+    </w:lvl>
+    <w:lvl w:ilvl="5" w:tplc="04090005" w:tentative="1">
+      <w:start w:val="1"/>
+      <w:numFmt w:val="bullet"/>
+      <w:lvlText w:val=""/>
+      <w:lvlJc w:val="left"/>
+      <w:pPr>
+        <w:ind w:left="4320" w:hanging="360"/>
+      </w:pPr>
+      <w:rPr>
+        <w:rFonts w:ascii="Wingdings" w:hAnsi="Wingdings" w:hint="default"/>
+      </w:rPr>
+    </w:lvl>
+    <w:lvl w:ilvl="6" w:tplc="04090001" w:tentative="1">
+      <w:start w:val="1"/>
+      <w:numFmt w:val="bullet"/>
+      <w:lvlText w:val=""/>
+      <w:lvlJc w:val="left"/>
+      <w:pPr>
+        <w:ind w:left="5040" w:hanging="360"/>
+      </w:pPr>
+      <w:rPr>
+        <w:rFonts w:ascii="Symbol" w:hAnsi="Symbol" w:hint="default"/>
+      </w:rPr>
+    </w:lvl>
+    <w:lvl w:ilvl="7" w:tplc="04090003" w:tentative="1">
+      <w:start w:val="1"/>
+      <w:numFmt w:val="bullet"/>
+      <w:lvlText w:val="o"/>
+      <w:lvlJc w:val="left"/>
+      <w:pPr>
+        <w:ind w:left="5760" w:hanging="360"/>
+      </w:pPr>
+      <w:rPr>
+        <w:rFonts w:ascii="Courier New" w:hAnsi="Courier New" w:cs="Courier New" w:hint="default"/>
+      </w:rPr>
+    </w:lvl>
+    <w:lvl w:ilvl="8" w:tplc="04090005" w:tentative="1">
+      <w:start w:val="1"/>
+      <w:numFmt w:val="bullet"/>
+      <w:lvlText w:val=""/>
+      <w:lvlJc w:val="left"/>
+      <w:pPr>
+        <w:ind w:left="6480" w:hanging="360"/>
+      </w:pPr>
+      <w:rPr>
+        <w:rFonts w:ascii="Wingdings" w:hAnsi="Wingdings" w:hint="default"/>
+      </w:rPr>
+    </w:lvl>
+  </w:abstractNum>
+  <w:abstractNum w:abstractNumId="53" w15:restartNumberingAfterBreak="0">
     <w:nsid w:val="75C56845"/>
     <w:multiLevelType w:val="hybridMultilevel"/>
     <w:tmpl w:val="D1C2C02C"/>
@@ -13201,7 +15051,7 @@
       </w:rPr>
     </w:lvl>
   </w:abstractNum>
-  <w:abstractNum w:abstractNumId="49" w15:restartNumberingAfterBreak="0">
+  <w:abstractNum w:abstractNumId="54" w15:restartNumberingAfterBreak="0">
     <w:nsid w:val="77041FCD"/>
     <w:multiLevelType w:val="multilevel"/>
     <w:tmpl w:val="797CF4E2"/>
@@ -13314,7 +15164,7 @@
       </w:rPr>
     </w:lvl>
   </w:abstractNum>
-  <w:abstractNum w:abstractNumId="50" w15:restartNumberingAfterBreak="0">
+  <w:abstractNum w:abstractNumId="55" w15:restartNumberingAfterBreak="0">
     <w:nsid w:val="79BC618E"/>
     <w:multiLevelType w:val="multilevel"/>
     <w:tmpl w:val="7C508306"/>
@@ -13463,7 +15313,7 @@
       </w:rPr>
     </w:lvl>
   </w:abstractNum>
-  <w:abstractNum w:abstractNumId="51" w15:restartNumberingAfterBreak="0">
+  <w:abstractNum w:abstractNumId="56" w15:restartNumberingAfterBreak="0">
     <w:nsid w:val="7A741A39"/>
     <w:multiLevelType w:val="multilevel"/>
     <w:tmpl w:val="69A8B902"/>
@@ -13612,7 +15462,7 @@
       </w:rPr>
     </w:lvl>
   </w:abstractNum>
-  <w:abstractNum w:abstractNumId="52" w15:restartNumberingAfterBreak="0">
+  <w:abstractNum w:abstractNumId="57" w15:restartNumberingAfterBreak="0">
     <w:nsid w:val="7BEB49C9"/>
     <w:multiLevelType w:val="multilevel"/>
     <w:tmpl w:val="E0F825F8"/>
@@ -13761,170 +15611,186 @@
       </w:rPr>
     </w:lvl>
   </w:abstractNum>
-  <w:num w:numId="1" w16cid:durableId="113406119">
+  <w:num w:numId="1">
+    <w:abstractNumId w:val="12"/>
+  </w:num>
+  <w:num w:numId="2">
+    <w:abstractNumId w:val="43"/>
+  </w:num>
+  <w:num w:numId="3">
+    <w:abstractNumId w:val="36"/>
+  </w:num>
+  <w:num w:numId="4">
+    <w:abstractNumId w:val="29"/>
+  </w:num>
+  <w:num w:numId="5">
+    <w:abstractNumId w:val="22"/>
+  </w:num>
+  <w:num w:numId="6">
+    <w:abstractNumId w:val="9"/>
+  </w:num>
+  <w:num w:numId="7">
+    <w:abstractNumId w:val="54"/>
+  </w:num>
+  <w:num w:numId="8">
+    <w:abstractNumId w:val="10"/>
+  </w:num>
+  <w:num w:numId="9">
+    <w:abstractNumId w:val="2"/>
+  </w:num>
+  <w:num w:numId="10">
+    <w:abstractNumId w:val="30"/>
+  </w:num>
+  <w:num w:numId="11">
+    <w:abstractNumId w:val="51"/>
+  </w:num>
+  <w:num w:numId="12">
+    <w:abstractNumId w:val="49"/>
+  </w:num>
+  <w:num w:numId="13">
+    <w:abstractNumId w:val="40"/>
+  </w:num>
+  <w:num w:numId="14">
+    <w:abstractNumId w:val="41"/>
+  </w:num>
+  <w:num w:numId="15">
+    <w:abstractNumId w:val="18"/>
+  </w:num>
+  <w:num w:numId="16">
+    <w:abstractNumId w:val="17"/>
+  </w:num>
+  <w:num w:numId="17">
+    <w:abstractNumId w:val="15"/>
+  </w:num>
+  <w:num w:numId="18">
+    <w:abstractNumId w:val="24"/>
+  </w:num>
+  <w:num w:numId="19">
+    <w:abstractNumId w:val="42"/>
+  </w:num>
+  <w:num w:numId="20">
+    <w:abstractNumId w:val="19"/>
+  </w:num>
+  <w:num w:numId="21">
+    <w:abstractNumId w:val="21"/>
+  </w:num>
+  <w:num w:numId="22">
+    <w:abstractNumId w:val="37"/>
+  </w:num>
+  <w:num w:numId="23">
+    <w:abstractNumId w:val="53"/>
+  </w:num>
+  <w:num w:numId="24">
+    <w:abstractNumId w:val="35"/>
+  </w:num>
+  <w:num w:numId="25">
+    <w:abstractNumId w:val="50"/>
+  </w:num>
+  <w:num w:numId="26">
+    <w:abstractNumId w:val="39"/>
+  </w:num>
+  <w:num w:numId="27">
+    <w:abstractNumId w:val="33"/>
+  </w:num>
+  <w:num w:numId="28">
+    <w:abstractNumId w:val="44"/>
+  </w:num>
+  <w:num w:numId="29">
+    <w:abstractNumId w:val="27"/>
+  </w:num>
+  <w:num w:numId="30">
     <w:abstractNumId w:val="11"/>
   </w:num>
-  <w:num w:numId="2" w16cid:durableId="1922790183">
-    <w:abstractNumId w:val="40"/>
+  <w:num w:numId="31">
+    <w:abstractNumId w:val="34"/>
   </w:num>
-  <w:num w:numId="3" w16cid:durableId="866523152">
-    <w:abstractNumId w:val="33"/>
+  <w:num w:numId="32">
+    <w:abstractNumId w:val="4"/>
   </w:num>
-  <w:num w:numId="4" w16cid:durableId="402337072">
+  <w:num w:numId="33">
     <w:abstractNumId w:val="26"/>
   </w:num>
-  <w:num w:numId="5" w16cid:durableId="1841004090">
-    <w:abstractNumId w:val="19"/>
+  <w:num w:numId="34">
+    <w:abstractNumId w:val="56"/>
   </w:num>
-  <w:num w:numId="6" w16cid:durableId="2434762">
+  <w:num w:numId="35">
+    <w:abstractNumId w:val="13"/>
+  </w:num>
+  <w:num w:numId="36">
+    <w:abstractNumId w:val="5"/>
+  </w:num>
+  <w:num w:numId="37">
+    <w:abstractNumId w:val="25"/>
+  </w:num>
+  <w:num w:numId="38">
     <w:abstractNumId w:val="8"/>
   </w:num>
-  <w:num w:numId="7" w16cid:durableId="900947608">
-    <w:abstractNumId w:val="49"/>
+  <w:num w:numId="39">
+    <w:abstractNumId w:val="23"/>
   </w:num>
-  <w:num w:numId="8" w16cid:durableId="863245236">
-    <w:abstractNumId w:val="9"/>
+  <w:num w:numId="40">
+    <w:abstractNumId w:val="7"/>
   </w:num>
-  <w:num w:numId="9" w16cid:durableId="278807309">
+  <w:num w:numId="41">
+    <w:abstractNumId w:val="57"/>
+  </w:num>
+  <w:num w:numId="42">
+    <w:abstractNumId w:val="0"/>
+  </w:num>
+  <w:num w:numId="43">
+    <w:abstractNumId w:val="48"/>
+  </w:num>
+  <w:num w:numId="44">
+    <w:abstractNumId w:val="31"/>
+  </w:num>
+  <w:num w:numId="45">
+    <w:abstractNumId w:val="32"/>
+  </w:num>
+  <w:num w:numId="46">
+    <w:abstractNumId w:val="28"/>
+  </w:num>
+  <w:num w:numId="47">
+    <w:abstractNumId w:val="20"/>
+  </w:num>
+  <w:num w:numId="48">
+    <w:abstractNumId w:val="47"/>
+  </w:num>
+  <w:num w:numId="49">
+    <w:abstractNumId w:val="45"/>
+  </w:num>
+  <w:num w:numId="50">
+    <w:abstractNumId w:val="3"/>
+  </w:num>
+  <w:num w:numId="51">
+    <w:abstractNumId w:val="55"/>
+  </w:num>
+  <w:num w:numId="52">
+    <w:abstractNumId w:val="38"/>
+  </w:num>
+  <w:num w:numId="53">
+    <w:abstractNumId w:val="6"/>
+  </w:num>
+  <w:num w:numId="54">
+    <w:abstractNumId w:val="52"/>
+  </w:num>
+  <w:num w:numId="55">
+    <w:abstractNumId w:val="16"/>
+  </w:num>
+  <w:num w:numId="56">
     <w:abstractNumId w:val="1"/>
   </w:num>
-  <w:num w:numId="10" w16cid:durableId="1068187421">
-    <w:abstractNumId w:val="27"/>
-  </w:num>
-  <w:num w:numId="11" w16cid:durableId="633950446">
-    <w:abstractNumId w:val="47"/>
-  </w:num>
-  <w:num w:numId="12" w16cid:durableId="2000503138">
-    <w:abstractNumId w:val="45"/>
-  </w:num>
-  <w:num w:numId="13" w16cid:durableId="1472364141">
-    <w:abstractNumId w:val="37"/>
-  </w:num>
-  <w:num w:numId="14" w16cid:durableId="807818965">
-    <w:abstractNumId w:val="38"/>
-  </w:num>
-  <w:num w:numId="15" w16cid:durableId="1822112074">
-    <w:abstractNumId w:val="15"/>
-  </w:num>
-  <w:num w:numId="16" w16cid:durableId="1902592212">
+  <w:num w:numId="57">
     <w:abstractNumId w:val="14"/>
   </w:num>
-  <w:num w:numId="17" w16cid:durableId="74713449">
-    <w:abstractNumId w:val="13"/>
-  </w:num>
-  <w:num w:numId="18" w16cid:durableId="335576815">
-    <w:abstractNumId w:val="21"/>
-  </w:num>
-  <w:num w:numId="19" w16cid:durableId="234167258">
-    <w:abstractNumId w:val="39"/>
-  </w:num>
-  <w:num w:numId="20" w16cid:durableId="366376231">
-    <w:abstractNumId w:val="16"/>
-  </w:num>
-  <w:num w:numId="21" w16cid:durableId="1675650815">
-    <w:abstractNumId w:val="18"/>
-  </w:num>
-  <w:num w:numId="22" w16cid:durableId="1548420027">
-    <w:abstractNumId w:val="34"/>
-  </w:num>
-  <w:num w:numId="23" w16cid:durableId="859975290">
-    <w:abstractNumId w:val="48"/>
-  </w:num>
-  <w:num w:numId="24" w16cid:durableId="891118387">
-    <w:abstractNumId w:val="32"/>
-  </w:num>
-  <w:num w:numId="25" w16cid:durableId="395250121">
+  <w:num w:numId="58">
     <w:abstractNumId w:val="46"/>
   </w:num>
-  <w:num w:numId="26" w16cid:durableId="260534675">
-    <w:abstractNumId w:val="36"/>
-  </w:num>
-  <w:num w:numId="27" w16cid:durableId="1194077017">
-    <w:abstractNumId w:val="30"/>
-  </w:num>
-  <w:num w:numId="28" w16cid:durableId="1085803608">
-    <w:abstractNumId w:val="41"/>
-  </w:num>
-  <w:num w:numId="29" w16cid:durableId="963343727">
-    <w:abstractNumId w:val="24"/>
-  </w:num>
-  <w:num w:numId="30" w16cid:durableId="655770199">
-    <w:abstractNumId w:val="10"/>
-  </w:num>
-  <w:num w:numId="31" w16cid:durableId="1574583136">
-    <w:abstractNumId w:val="31"/>
-  </w:num>
-  <w:num w:numId="32" w16cid:durableId="588731919">
-    <w:abstractNumId w:val="3"/>
-  </w:num>
-  <w:num w:numId="33" w16cid:durableId="595790583">
-    <w:abstractNumId w:val="23"/>
-  </w:num>
-  <w:num w:numId="34" w16cid:durableId="299503467">
-    <w:abstractNumId w:val="51"/>
-  </w:num>
-  <w:num w:numId="35" w16cid:durableId="754976441">
-    <w:abstractNumId w:val="12"/>
-  </w:num>
-  <w:num w:numId="36" w16cid:durableId="1813212882">
-    <w:abstractNumId w:val="4"/>
-  </w:num>
-  <w:num w:numId="37" w16cid:durableId="359207810">
-    <w:abstractNumId w:val="22"/>
-  </w:num>
-  <w:num w:numId="38" w16cid:durableId="944195873">
-    <w:abstractNumId w:val="7"/>
-  </w:num>
-  <w:num w:numId="39" w16cid:durableId="483205323">
-    <w:abstractNumId w:val="20"/>
-  </w:num>
-  <w:num w:numId="40" w16cid:durableId="1574967430">
-    <w:abstractNumId w:val="6"/>
-  </w:num>
-  <w:num w:numId="41" w16cid:durableId="239754028">
-    <w:abstractNumId w:val="52"/>
-  </w:num>
-  <w:num w:numId="42" w16cid:durableId="1078597298">
-    <w:abstractNumId w:val="0"/>
-  </w:num>
-  <w:num w:numId="43" w16cid:durableId="932711379">
-    <w:abstractNumId w:val="44"/>
-  </w:num>
-  <w:num w:numId="44" w16cid:durableId="1834179578">
-    <w:abstractNumId w:val="28"/>
-  </w:num>
-  <w:num w:numId="45" w16cid:durableId="1647928004">
-    <w:abstractNumId w:val="29"/>
-  </w:num>
-  <w:num w:numId="46" w16cid:durableId="1862276778">
-    <w:abstractNumId w:val="25"/>
-  </w:num>
-  <w:num w:numId="47" w16cid:durableId="1305545650">
-    <w:abstractNumId w:val="17"/>
-  </w:num>
-  <w:num w:numId="48" w16cid:durableId="1337077104">
-    <w:abstractNumId w:val="43"/>
-  </w:num>
-  <w:num w:numId="49" w16cid:durableId="242646227">
-    <w:abstractNumId w:val="42"/>
-  </w:num>
-  <w:num w:numId="50" w16cid:durableId="851842575">
-    <w:abstractNumId w:val="2"/>
-  </w:num>
-  <w:num w:numId="51" w16cid:durableId="86775941">
-    <w:abstractNumId w:val="50"/>
-  </w:num>
-  <w:num w:numId="52" w16cid:durableId="1371615942">
-    <w:abstractNumId w:val="35"/>
-  </w:num>
-  <w:num w:numId="53" w16cid:durableId="159585152">
-    <w:abstractNumId w:val="5"/>
-  </w:num>
+  <w:numIdMacAtCleanup w:val="58"/>
 </w:numbering>
 </file>
 
 <file path=word/styles.xml><?xml version="1.0" encoding="utf-8"?>
-<w:styles xmlns:mc="http://schemas.openxmlformats.org/markup-compatibility/2006" xmlns:r="http://schemas.openxmlformats.org/officeDocument/2006/relationships" xmlns:w="http://schemas.openxmlformats.org/wordprocessingml/2006/main" xmlns:w14="http://schemas.microsoft.com/office/word/2010/wordml" xmlns:w15="http://schemas.microsoft.com/office/word/2012/wordml" xmlns:w16cex="http://schemas.microsoft.com/office/word/2018/wordml/cex" xmlns:w16cid="http://schemas.microsoft.com/office/word/2016/wordml/cid" xmlns:w16="http://schemas.microsoft.com/office/word/2018/wordml" xmlns:w16du="http://schemas.microsoft.com/office/word/2023/wordml/word16du" xmlns:w16sdtdh="http://schemas.microsoft.com/office/word/2020/wordml/sdtdatahash" xmlns:w16se="http://schemas.microsoft.com/office/word/2015/wordml/symex" mc:Ignorable="w14 w15 w16se w16cid w16 w16cex w16sdtdh w16du">
+<w:styles xmlns:mc="http://schemas.openxmlformats.org/markup-compatibility/2006" xmlns:r="http://schemas.openxmlformats.org/officeDocument/2006/relationships" xmlns:w="http://schemas.openxmlformats.org/wordprocessingml/2006/main" xmlns:w14="http://schemas.microsoft.com/office/word/2010/wordml" xmlns:w15="http://schemas.microsoft.com/office/word/2012/wordml" xmlns:w16se="http://schemas.microsoft.com/office/word/2015/wordml/symex" mc:Ignorable="w14 w15 w16se">
   <w:docDefaults>
     <w:rPrDefault>
       <w:rPr>
@@ -13940,7 +15806,7 @@
       </w:pPr>
     </w:pPrDefault>
   </w:docDefaults>
-  <w:latentStyles w:defLockedState="0" w:defUIPriority="99" w:defSemiHidden="0" w:defUnhideWhenUsed="0" w:defQFormat="0" w:count="376">
+  <w:latentStyles w:defLockedState="0" w:defUIPriority="99" w:defSemiHidden="0" w:defUnhideWhenUsed="0" w:defQFormat="0" w:count="371">
     <w:lsdException w:name="Normal" w:uiPriority="0" w:qFormat="1"/>
     <w:lsdException w:name="heading 1" w:uiPriority="9" w:qFormat="1"/>
     <w:lsdException w:name="heading 2" w:semiHidden="1" w:uiPriority="9" w:unhideWhenUsed="1" w:qFormat="1"/>
@@ -14312,11 +16178,6 @@
     <w:lsdException w:name="List Table 5 Dark Accent 6" w:uiPriority="50"/>
     <w:lsdException w:name="List Table 6 Colorful Accent 6" w:uiPriority="51"/>
     <w:lsdException w:name="List Table 7 Colorful Accent 6" w:uiPriority="52"/>
-    <w:lsdException w:name="Mention" w:semiHidden="1" w:unhideWhenUsed="1"/>
-    <w:lsdException w:name="Smart Hyperlink" w:semiHidden="1" w:unhideWhenUsed="1"/>
-    <w:lsdException w:name="Hashtag" w:semiHidden="1" w:unhideWhenUsed="1"/>
-    <w:lsdException w:name="Unresolved Mention" w:semiHidden="1" w:unhideWhenUsed="1"/>
-    <w:lsdException w:name="Smart Link" w:semiHidden="1" w:unhideWhenUsed="1"/>
   </w:latentStyles>
   <w:style w:type="paragraph" w:default="1" w:styleId="Normal">
     <w:name w:val="Normal"/>

</xml_diff>